<commit_message>
Corecting spelling in the farmework document.
</commit_message>
<xml_diff>
--- a/_Repository/Documentation/DITeN Framework.docx
+++ b/_Repository/Documentation/DITeN Framework.docx
@@ -1,6 +1,6 @@
 
 <file path=word/document.xml><?xml version="1.0" encoding="utf-8"?>
-<w:document xmlns:wpc="http://schemas.microsoft.com/office/word/2010/wordprocessingCanvas" xmlns:cx="http://schemas.microsoft.com/office/drawing/2014/chartex" xmlns:cx1="http://schemas.microsoft.com/office/drawing/2015/9/8/chartex" xmlns:mc="http://schemas.openxmlformats.org/markup-compatibility/2006" xmlns:o="urn:schemas-microsoft-com:office:office" xmlns:r="http://schemas.openxmlformats.org/officeDocument/2006/relationships" xmlns:m="http://schemas.openxmlformats.org/officeDocument/2006/math" xmlns:v="urn:schemas-microsoft-com:vml" xmlns:wp14="http://schemas.microsoft.com/office/word/2010/wordprocessingDrawing" xmlns:wp="http://schemas.openxmlformats.org/drawingml/2006/wordprocessingDrawing" xmlns:w10="urn:schemas-microsoft-com:office:word" xmlns:w="http://schemas.openxmlformats.org/wordprocessingml/2006/main" xmlns:w14="http://schemas.microsoft.com/office/word/2010/wordml" xmlns:w15="http://schemas.microsoft.com/office/word/2012/wordml" xmlns:w16se="http://schemas.microsoft.com/office/word/2015/wordml/symex" xmlns:wpg="http://schemas.microsoft.com/office/word/2010/wordprocessingGroup" xmlns:wpi="http://schemas.microsoft.com/office/word/2010/wordprocessingInk" xmlns:wne="http://schemas.microsoft.com/office/word/2006/wordml" xmlns:wps="http://schemas.microsoft.com/office/word/2010/wordprocessingShape" mc:Ignorable="w14 w15 w16se wp14">
+<w:document xmlns:wpc="http://schemas.microsoft.com/office/word/2010/wordprocessingCanvas" xmlns:cx="http://schemas.microsoft.com/office/drawing/2014/chartex" xmlns:cx1="http://schemas.microsoft.com/office/drawing/2015/9/8/chartex" xmlns:cx2="http://schemas.microsoft.com/office/drawing/2015/10/21/chartex" xmlns:cx3="http://schemas.microsoft.com/office/drawing/2016/5/9/chartex" xmlns:cx4="http://schemas.microsoft.com/office/drawing/2016/5/10/chartex" xmlns:cx5="http://schemas.microsoft.com/office/drawing/2016/5/11/chartex" xmlns:cx6="http://schemas.microsoft.com/office/drawing/2016/5/12/chartex" xmlns:cx7="http://schemas.microsoft.com/office/drawing/2016/5/13/chartex" xmlns:cx8="http://schemas.microsoft.com/office/drawing/2016/5/14/chartex" xmlns:mc="http://schemas.openxmlformats.org/markup-compatibility/2006" xmlns:aink="http://schemas.microsoft.com/office/drawing/2016/ink" xmlns:am3d="http://schemas.microsoft.com/office/drawing/2017/model3d" xmlns:o="urn:schemas-microsoft-com:office:office" xmlns:r="http://schemas.openxmlformats.org/officeDocument/2006/relationships" xmlns:m="http://schemas.openxmlformats.org/officeDocument/2006/math" xmlns:v="urn:schemas-microsoft-com:vml" xmlns:wp14="http://schemas.microsoft.com/office/word/2010/wordprocessingDrawing" xmlns:wp="http://schemas.openxmlformats.org/drawingml/2006/wordprocessingDrawing" xmlns:w10="urn:schemas-microsoft-com:office:word" xmlns:w="http://schemas.openxmlformats.org/wordprocessingml/2006/main" xmlns:w14="http://schemas.microsoft.com/office/word/2010/wordml" xmlns:w15="http://schemas.microsoft.com/office/word/2012/wordml" xmlns:w16cid="http://schemas.microsoft.com/office/word/2016/wordml/cid" xmlns:w16se="http://schemas.microsoft.com/office/word/2015/wordml/symex" xmlns:wpg="http://schemas.microsoft.com/office/word/2010/wordprocessingGroup" xmlns:wpi="http://schemas.microsoft.com/office/word/2010/wordprocessingInk" xmlns:wne="http://schemas.microsoft.com/office/word/2006/wordml" xmlns:wps="http://schemas.microsoft.com/office/word/2010/wordprocessingShape" mc:Ignorable="w14 w15 w16se w16cid wp14">
   <w:body>
     <w:bookmarkStart w:id="0" w:name="_Toc471754393"/>
     <w:p>
@@ -481,7 +481,7 @@
                           </w:pPr>
                           <w:r>
                             <w:rPr>
-                              <w:lang w:eastAsia="en-US"/>
+                              <w:lang w:val="en-US" w:eastAsia="en-US"/>
                             </w:rPr>
                             <w:drawing>
                               <wp:inline distT="0" distB="0" distL="0" distR="0" wp14:anchorId="0029C661" wp14:editId="5DAC362D">
@@ -499,7 +499,7 @@
                                         <pic:cNvPicPr/>
                                       </pic:nvPicPr>
                                       <pic:blipFill>
-                                        <a:blip r:embed="rId11">
+                                        <a:blip r:embed="rId10">
                                           <a:extLst>
                                             <a:ext uri="{28A0092B-C50C-407E-A947-70E740481C1C}">
                                               <a14:useLocalDpi xmlns:a14="http://schemas.microsoft.com/office/drawing/2010/main" val="0"/>
@@ -918,10 +918,9 @@
               </mc:Choice>
               <mc:Fallback>
                 <w:pict>
-                  <v:group w14:anchorId="0BC51A1E" id="Group 38" o:spid="_x0000_s1026" alt="Title: Decorative sidebar" style="position:absolute;margin-left:0;margin-top:0;width:18pt;height:10in;z-index:251659264;mso-width-percent:29;mso-height-percent:909;mso-left-percent:45;mso-position-horizontal-relative:page;mso-position-vertical:center;mso-position-vertical-relative:page;mso-width-percent:29;mso-height-percent:909;mso-left-percent:45" coordsize="2286,91440" o:gfxdata="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">
+                  <v:group w14:anchorId="254AE71F" id="Group 38" o:spid="_x0000_s1026" alt="Title: Decorative sidebar" style="position:absolute;margin-left:0;margin-top:0;width:18pt;height:10in;z-index:251659264;mso-width-percent:29;mso-height-percent:909;mso-left-percent:45;mso-position-horizontal-relative:page;mso-position-vertical:center;mso-position-vertical-relative:page;mso-width-percent:29;mso-height-percent:909;mso-left-percent:45" coordsize="2286,91440" o:gfxdata="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">
                     <v:rect id="Rectangle 39" o:spid="_x0000_s1027" style="position:absolute;width:2286;height:87820;visibility:visible;mso-wrap-style:square;v-text-anchor:middle" o:gfxdata="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" filled="f" stroked="f" strokeweight="1pt"/>
-                    <v:rect id="Rectangle 40" o:spid="_x0000_s1028" style="position:absolute;top:89154;width:2286;height:2286;visibility:visible;mso-wrap-style:square;v-text-anchor:middle" o:gfxdata="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" filled="f" stroked="f" strokeweight="1pt">
-                      <v:path arrowok="t"/>
+                    <v:rect id="Rectangle 40" o:spid="_x0000_s1028" style="position:absolute;top:89154;width:2286;height:2286;visibility:visible;mso-wrap-style:square;v-text-anchor:middle" o:gfxdata="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" filled="f" stroked="f" strokeweight="1pt">
                       <o:lock v:ext="edit" aspectratio="t"/>
                     </v:rect>
                     <w10:wrap anchorx="page" anchory="page"/>
@@ -963,7 +962,22 @@
         <w:t>automation. The solution is based</w:t>
       </w:r>
       <w:r>
-        <w:t xml:space="preserve"> on Ext.Net components and Microsoft ASPX. Database engine is used in this solution is Microsoft SQL Server and data tire of </w:t>
+        <w:t xml:space="preserve"> on Ext.Net components and Microsoft ASPX. </w:t>
+      </w:r>
+      <w:r>
+        <w:t>The d</w:t>
+      </w:r>
+      <w:r>
+        <w:t xml:space="preserve">atabase engine is used in this solution is Microsoft SQL Server and </w:t>
+      </w:r>
+      <w:r>
+        <w:t xml:space="preserve">the </w:t>
+      </w:r>
+      <w:r>
+        <w:t xml:space="preserve">data tire of </w:t>
+      </w:r>
+      <w:r>
+        <w:t xml:space="preserve">the </w:t>
       </w:r>
       <w:r>
         <w:t>framework</w:t>
@@ -978,13 +992,43 @@
         <w:t>the</w:t>
       </w:r>
       <w:r>
-        <w:t xml:space="preserve"> framework that you must learn them on the beginning. There are some important futures and laws that you must learn them before beginning to programing with this platform. You can find all technical information about this framework in this document. This is a technical document for who wants to program with this </w:t>
+        <w:t xml:space="preserve"> framework that you must learn </w:t>
+      </w:r>
+      <w:r>
+        <w:t>at</w:t>
+      </w:r>
+      <w:r>
+        <w:t xml:space="preserve"> the beginning. There are some important futures and laws that you must learn before beginning to </w:t>
+      </w:r>
+      <w:r>
+        <w:t>programming</w:t>
+      </w:r>
+      <w:r>
+        <w:t xml:space="preserve"> with this platform. You can find all </w:t>
+      </w:r>
+      <w:r>
+        <w:t xml:space="preserve">the </w:t>
+      </w:r>
+      <w:r>
+        <w:t xml:space="preserve">technical information about this framework in this document. This is a technical document for who wants to program with this </w:t>
       </w:r>
       <w:r>
         <w:t>framework</w:t>
       </w:r>
       <w:r>
-        <w:t xml:space="preserve">. You can find detailed information about classes, methods and objects that are designed for using in this platform. There are some laws that a programmer who wants to develop applications based on this framework must obey them. For example, in </w:t>
+        <w:t>. You can find detailed information about classes, methods</w:t>
+      </w:r>
+      <w:r>
+        <w:t>,</w:t>
+      </w:r>
+      <w:r>
+        <w:t xml:space="preserve"> and objects that are designed for us</w:t>
+      </w:r>
+      <w:r>
+        <w:t>e</w:t>
+      </w:r>
+      <w:r>
+        <w:t xml:space="preserve"> in this platform. There are some laws that a programmer who wants to develop applications based on this framework must obey them. For example, in </w:t>
       </w:r>
       <w:r>
         <w:t>the</w:t>
@@ -993,6 +1037,9 @@
         <w:t xml:space="preserve"> framework all entities must be introduced in entities table at first then you can deploy details of entity in other tables. In </w:t>
       </w:r>
       <w:r>
+        <w:t xml:space="preserve">the </w:t>
+      </w:r>
+      <w:r>
         <w:t>first</w:t>
       </w:r>
       <w:r>
@@ -1002,7 +1049,16 @@
         <w:t>chapter,</w:t>
       </w:r>
       <w:r>
-        <w:t xml:space="preserve"> you can find some information about design structure of the framework. In </w:t>
+        <w:t xml:space="preserve"> you can find some information about </w:t>
+      </w:r>
+      <w:r>
+        <w:t xml:space="preserve">the </w:t>
+      </w:r>
+      <w:r>
+        <w:t xml:space="preserve">design structure of the framework. In </w:t>
+      </w:r>
+      <w:r>
+        <w:t xml:space="preserve">the </w:t>
       </w:r>
       <w:r>
         <w:t>second</w:t>
@@ -1014,7 +1070,16 @@
         <w:t>chapter,</w:t>
       </w:r>
       <w:r>
-        <w:t xml:space="preserve"> you can find some information about database structure and laws that you must obey them in development structure. In </w:t>
+        <w:t xml:space="preserve"> you can find some information about database structure and laws that you must obey in </w:t>
+      </w:r>
+      <w:r>
+        <w:t xml:space="preserve">the </w:t>
+      </w:r>
+      <w:r>
+        <w:t xml:space="preserve">development structure. In </w:t>
+      </w:r>
+      <w:r>
+        <w:t xml:space="preserve">the </w:t>
       </w:r>
       <w:r>
         <w:t>third</w:t>
@@ -1032,6 +1097,9 @@
         <w:t xml:space="preserve">find some information about data layer design and you can find detailed information about data sets and data helpers. In </w:t>
       </w:r>
       <w:r>
+        <w:t xml:space="preserve">the </w:t>
+      </w:r>
+      <w:r>
         <w:t>fourth</w:t>
       </w:r>
       <w:r>
@@ -1050,11 +1118,25 @@
         <w:t>th</w:t>
       </w:r>
       <w:r>
-        <w:t xml:space="preserve"> is very important chapter in </w:t>
-      </w:r>
-      <w:r>
-        <w:t>analysing</w:t>
-      </w:r>
+        <w:t xml:space="preserve"> is </w:t>
+      </w:r>
+      <w:r>
+        <w:t xml:space="preserve">a </w:t>
+      </w:r>
+      <w:r>
+        <w:t xml:space="preserve">very important chapter in </w:t>
+      </w:r>
+      <w:proofErr w:type="spellStart"/>
+      <w:r>
+        <w:t>analy</w:t>
+      </w:r>
+      <w:r>
+        <w:t>z</w:t>
+      </w:r>
+      <w:r>
+        <w:t>ing</w:t>
+      </w:r>
+      <w:proofErr w:type="spellEnd"/>
       <w:r>
         <w:t xml:space="preserve"> application structure and system of authorization and authentication. In this </w:t>
       </w:r>
@@ -1080,6 +1162,9 @@
         <w:t xml:space="preserve">of </w:t>
       </w:r>
       <w:r>
+        <w:t xml:space="preserve">the </w:t>
+      </w:r>
+      <w:r>
         <w:t xml:space="preserve">system. </w:t>
       </w:r>
       <w:r>
@@ -1098,6 +1183,9 @@
         <w:t xml:space="preserve"> you can find some information about classes and methods that are used in </w:t>
       </w:r>
       <w:r>
+        <w:t xml:space="preserve">the </w:t>
+      </w:r>
+      <w:r>
         <w:t>framework</w:t>
       </w:r>
       <w:r>
@@ -1119,7 +1207,19 @@
         <w:t>th,</w:t>
       </w:r>
       <w:r>
-        <w:t xml:space="preserve"> you can find information about desktop page. Desktop page is most important page of the framework. All applications will be executed on desktop page. In chapter </w:t>
+        <w:t xml:space="preserve"> you can find information about desktop page. Desktop page is </w:t>
+      </w:r>
+      <w:r>
+        <w:t xml:space="preserve">the </w:t>
+      </w:r>
+      <w:r>
+        <w:t xml:space="preserve">most important page of the framework. All applications will be executed on </w:t>
+      </w:r>
+      <w:r>
+        <w:t xml:space="preserve">the </w:t>
+      </w:r>
+      <w:r>
+        <w:t xml:space="preserve">desktop page. In chapter </w:t>
       </w:r>
       <w:r>
         <w:t>8</w:t>
@@ -1146,7 +1246,13 @@
         <w:t xml:space="preserve"> you can read about some web controls like resource handler and embedded resources. All</w:t>
       </w:r>
       <w:r>
-        <w:t xml:space="preserve"> of web</w:t>
+        <w:t xml:space="preserve"> of </w:t>
+      </w:r>
+      <w:r>
+        <w:t xml:space="preserve">the </w:t>
+      </w:r>
+      <w:r>
+        <w:t>web</w:t>
       </w:r>
       <w:r>
         <w:t xml:space="preserve"> controls</w:t>
@@ -3165,7 +3271,6 @@
       </w:pPr>
       <w:bookmarkStart w:id="1" w:name="_Toc471754394"/>
       <w:r>
-        <w:lastRenderedPageBreak/>
         <w:t>Chapter 01</w:t>
       </w:r>
       <w:bookmarkEnd w:id="1"/>
@@ -3212,14 +3317,13 @@
       </w:pPr>
       <w:bookmarkStart w:id="2" w:name="_Toc471754395"/>
       <w:r>
-        <w:lastRenderedPageBreak/>
         <w:t xml:space="preserve">Introduction </w:t>
       </w:r>
       <w:r>
         <w:t>to</w:t>
       </w:r>
       <w:r>
-        <w:t xml:space="preserve"> designe structure</w:t>
+        <w:t xml:space="preserve"> design structure</w:t>
       </w:r>
       <w:bookmarkEnd w:id="2"/>
     </w:p>
@@ -3228,13 +3332,31 @@
         <w:jc w:val="both"/>
       </w:pPr>
       <w:r>
-        <w:t xml:space="preserve">In DITeN </w:t>
+        <w:t xml:space="preserve">In </w:t>
+      </w:r>
+      <w:r>
+        <w:t xml:space="preserve">the </w:t>
+      </w:r>
+      <w:r>
+        <w:t xml:space="preserve">DITeN </w:t>
       </w:r>
       <w:r>
         <w:t>framework,</w:t>
       </w:r>
       <w:r>
-        <w:t xml:space="preserve"> you have an object called entity. All objects are entities in this framework. For example, when you want to introduce a commodity you must create an entity with type of commodity at first. </w:t>
+        <w:t xml:space="preserve"> you have an object called </w:t>
+      </w:r>
+      <w:r>
+        <w:t xml:space="preserve">an </w:t>
+      </w:r>
+      <w:r>
+        <w:t xml:space="preserve">entity. All objects are entities in this framework. For example, when you want to introduce a commodity you must create an entity with </w:t>
+      </w:r>
+      <w:r>
+        <w:t xml:space="preserve">the </w:t>
+      </w:r>
+      <w:r>
+        <w:t xml:space="preserve">type of commodity at first. </w:t>
       </w:r>
     </w:p>
     <w:p>
@@ -3242,7 +3364,10 @@
         <w:jc w:val="both"/>
       </w:pPr>
       <w:r>
-        <w:t xml:space="preserve">In entity </w:t>
+        <w:t>A</w:t>
+      </w:r>
+      <w:r>
+        <w:t xml:space="preserve">n entity </w:t>
       </w:r>
       <w:r>
         <w:t>object</w:t>
@@ -3257,7 +3382,13 @@
         <w:t>and Last</w:t>
       </w:r>
       <w:r>
-        <w:t xml:space="preserve"> Modify Date </w:t>
+        <w:t xml:space="preserve"> Modify Date</w:t>
+      </w:r>
+      <w:r>
+        <w:t>,</w:t>
+      </w:r>
+      <w:r>
+        <w:t xml:space="preserve"> </w:t>
       </w:r>
       <w:r>
         <w:t>etc</w:t>
@@ -3275,37 +3406,160 @@
         <w:t>DomainID</w:t>
       </w:r>
       <w:r>
-        <w:t>. Domain ID will separate data from each other. All of data from a domain will be stored under Domain ID. This ability is included because we need to separate corporation’s data from each other. All information about a corporation w</w:t>
-      </w:r>
-      <w:r>
-        <w:t xml:space="preserve">ill be stored under a domain id. Domain ID will be generated during registration and owner of domain will be administrator of the domain. In future when a user of the domain creates an entity, it will be stored under user domain. We have a property window that is accessible from everywhere that you have an entity. In this </w:t>
+        <w:t xml:space="preserve">. Domain ID will separate data from each other. All of </w:t>
+      </w:r>
+      <w:r>
+        <w:t xml:space="preserve">the </w:t>
+      </w:r>
+      <w:r>
+        <w:t xml:space="preserve">data from a domain will be stored under Domain ID. This ability is included because we need to separate </w:t>
+      </w:r>
+      <w:r>
+        <w:t xml:space="preserve">the </w:t>
+      </w:r>
+      <w:r>
+        <w:t>corporation’s data from each other. All information about a corporation w</w:t>
+      </w:r>
+      <w:r>
+        <w:t xml:space="preserve">ill be stored under a domain id. Domain ID will be generated during registration and owner of domain will be administrator of the domain. In </w:t>
+      </w:r>
+      <w:r>
+        <w:t xml:space="preserve">the </w:t>
+      </w:r>
+      <w:r>
+        <w:t xml:space="preserve">future when a user of the domain creates an entity, it will be stored under </w:t>
+      </w:r>
+      <w:r>
+        <w:t xml:space="preserve">the </w:t>
+      </w:r>
+      <w:r>
+        <w:t xml:space="preserve">user domain. We have a property window that is accessible from everywhere that you have an entity. In this </w:t>
       </w:r>
       <w:r>
         <w:t>window,</w:t>
       </w:r>
       <w:r>
-        <w:t xml:space="preserve"> you can find detailed information about entity. You have three tabs on this window. At first tab you will find some information about entity, like type of entity, last modify date, creation date</w:t>
+        <w:t xml:space="preserve"> you can find detailed information about </w:t>
+      </w:r>
+      <w:r>
+        <w:t xml:space="preserve">the </w:t>
+      </w:r>
+      <w:r>
+        <w:t>entity. You have three tabs on this window. At first tab</w:t>
+      </w:r>
+      <w:r>
+        <w:t>,</w:t>
+      </w:r>
+      <w:r>
+        <w:t xml:space="preserve"> you will find some information about </w:t>
+      </w:r>
+      <w:r>
+        <w:t xml:space="preserve">the </w:t>
+      </w:r>
+      <w:r>
+        <w:t xml:space="preserve">entity, like </w:t>
+      </w:r>
+      <w:r>
+        <w:t xml:space="preserve">the </w:t>
+      </w:r>
+      <w:r>
+        <w:t>type of entity, last modif</w:t>
+      </w:r>
+      <w:r>
+        <w:t>ied</w:t>
+      </w:r>
+      <w:r>
+        <w:t xml:space="preserve"> date, creation date</w:t>
       </w:r>
       <w:r>
         <w:t>, description</w:t>
       </w:r>
       <w:r>
-        <w:t xml:space="preserve"> and name of entity. </w:t>
-      </w:r>
-      <w:r>
-        <w:t xml:space="preserve">At second </w:t>
+        <w:t>,</w:t>
+      </w:r>
+      <w:r>
+        <w:t xml:space="preserve"> and name of </w:t>
+      </w:r>
+      <w:r>
+        <w:t xml:space="preserve">the </w:t>
+      </w:r>
+      <w:r>
+        <w:t xml:space="preserve">entity. </w:t>
+      </w:r>
+      <w:r>
+        <w:t xml:space="preserve">In the </w:t>
+      </w:r>
+      <w:r>
+        <w:t xml:space="preserve">second </w:t>
       </w:r>
       <w:r>
         <w:t>tab,</w:t>
       </w:r>
       <w:r>
-        <w:t xml:space="preserve"> you will find security information about entity. At this tab you can set access level of users and groups or add and removing users or groups. By this ability you can set authorization level of</w:t>
+        <w:t xml:space="preserve"> you will find security information about </w:t>
+      </w:r>
+      <w:r>
+        <w:t xml:space="preserve">the </w:t>
+      </w:r>
+      <w:r>
+        <w:t>entity. At this tab</w:t>
+      </w:r>
+      <w:r>
+        <w:t>,</w:t>
+      </w:r>
+      <w:r>
+        <w:t xml:space="preserve"> you can set </w:t>
+      </w:r>
+      <w:r>
+        <w:t xml:space="preserve">the </w:t>
+      </w:r>
+      <w:r>
+        <w:t>access level</w:t>
+      </w:r>
+      <w:r>
+        <w:t>s</w:t>
+      </w:r>
+      <w:r>
+        <w:t xml:space="preserve"> of users and groups or add and remov</w:t>
+      </w:r>
+      <w:r>
+        <w:t>e</w:t>
+      </w:r>
+      <w:r>
+        <w:t xml:space="preserve"> users or groups. By this ability</w:t>
+      </w:r>
+      <w:r>
+        <w:t>,</w:t>
+      </w:r>
+      <w:r>
+        <w:t xml:space="preserve"> you can set </w:t>
+      </w:r>
+      <w:r>
+        <w:t xml:space="preserve">the </w:t>
+      </w:r>
+      <w:r>
+        <w:t>authorization level of</w:t>
       </w:r>
       <w:r>
         <w:t xml:space="preserve"> the</w:t>
       </w:r>
       <w:r>
-        <w:t xml:space="preserve"> entity and you can set who can read, delete of update entity. In </w:t>
+        <w:t xml:space="preserve"> entity and you can set who can read, delete o</w:t>
+      </w:r>
+      <w:r>
+        <w:t>r</w:t>
+      </w:r>
+      <w:r>
+        <w:t xml:space="preserve"> update </w:t>
+      </w:r>
+      <w:r>
+        <w:t xml:space="preserve">an </w:t>
+      </w:r>
+      <w:r>
+        <w:t xml:space="preserve">entity. In </w:t>
+      </w:r>
+      <w:r>
+        <w:t xml:space="preserve">the </w:t>
       </w:r>
       <w:r>
         <w:t>third</w:t>
@@ -3317,26 +3571,124 @@
         <w:t>tab,</w:t>
       </w:r>
       <w:r>
-        <w:t xml:space="preserve"> you can find history of entity. In DITeN platform each entity will has a history of changes that are made by users on entity and you can restore changes if you have sufficient privilege. By restoring an entity, you will have entity data at date of </w:t>
+        <w:t xml:space="preserve"> you can find </w:t>
+      </w:r>
+      <w:r>
+        <w:t xml:space="preserve">the </w:t>
+      </w:r>
+      <w:r>
+        <w:t xml:space="preserve">history of </w:t>
+      </w:r>
+      <w:r>
+        <w:t xml:space="preserve">the </w:t>
+      </w:r>
+      <w:r>
+        <w:t xml:space="preserve">entity. In </w:t>
+      </w:r>
+      <w:r>
+        <w:t xml:space="preserve">the </w:t>
+      </w:r>
+      <w:r>
+        <w:t>DITeN platform</w:t>
+      </w:r>
+      <w:r>
+        <w:t>,</w:t>
+      </w:r>
+      <w:r>
+        <w:t xml:space="preserve"> each entity will ha</w:t>
+      </w:r>
+      <w:r>
+        <w:t>ve</w:t>
+      </w:r>
+      <w:r>
+        <w:t xml:space="preserve"> a history of changes that are made by users on </w:t>
+      </w:r>
+      <w:r>
+        <w:t xml:space="preserve">the </w:t>
+      </w:r>
+      <w:r>
+        <w:t xml:space="preserve">entity and you can restore changes if you have sufficient privilege. By restoring an entity, you will have entity data at date of </w:t>
       </w:r>
       <w:r>
         <w:rPr>
           <w:i/>
           <w:iCs/>
         </w:rPr>
-        <w:t xml:space="preserve">last modify date </w:t>
-      </w:r>
-      <w:r>
-        <w:t xml:space="preserve">of the entity that you restored and latest entity will be stored as history. History of the entities will be remained </w:t>
-      </w:r>
-      <w:r>
-        <w:t>in another database that is a copy of the main database. By this methodology we can store history of the entity forever</w:t>
-      </w:r>
-      <w:r>
-        <w:t xml:space="preserve">. Table of entities will store many information. We talked about that each object in this framework will be stored as an entity in entities table and details of the object will be stored in </w:t>
-      </w:r>
-      <w:r>
-        <w:t>object related table</w:t>
+        <w:t xml:space="preserve">last modify </w:t>
+      </w:r>
+      <w:r>
+        <w:rPr>
+          <w:i/>
+          <w:iCs/>
+        </w:rPr>
+        <w:t xml:space="preserve">the </w:t>
+      </w:r>
+      <w:r>
+        <w:rPr>
+          <w:i/>
+          <w:iCs/>
+        </w:rPr>
+        <w:t xml:space="preserve">date </w:t>
+      </w:r>
+      <w:r>
+        <w:t xml:space="preserve">of the entity that you restored and </w:t>
+      </w:r>
+      <w:r>
+        <w:t xml:space="preserve">the </w:t>
+      </w:r>
+      <w:r>
+        <w:t xml:space="preserve">latest entity will be stored as history. History of the entities will </w:t>
+      </w:r>
+      <w:r>
+        <w:t>remain</w:t>
+      </w:r>
+      <w:r>
+        <w:t xml:space="preserve"> </w:t>
+      </w:r>
+      <w:r>
+        <w:t>in another database that is a copy of the main database. By this methodology</w:t>
+      </w:r>
+      <w:r>
+        <w:t>,</w:t>
+      </w:r>
+      <w:r>
+        <w:t xml:space="preserve"> we can store </w:t>
+      </w:r>
+      <w:r>
+        <w:t xml:space="preserve">the </w:t>
+      </w:r>
+      <w:r>
+        <w:t>history of the entity forever</w:t>
+      </w:r>
+      <w:r>
+        <w:t xml:space="preserve">. </w:t>
+      </w:r>
+      <w:r>
+        <w:t>A t</w:t>
+      </w:r>
+      <w:r>
+        <w:t>able of entities will store m</w:t>
+      </w:r>
+      <w:r>
+        <w:t>uch</w:t>
+      </w:r>
+      <w:r>
+        <w:t xml:space="preserve"> information. We talked about that each object in this framework will be stored as an entity in </w:t>
+      </w:r>
+      <w:r>
+        <w:t xml:space="preserve">the </w:t>
+      </w:r>
+      <w:r>
+        <w:t xml:space="preserve">entities table and details of the object will be stored in </w:t>
+      </w:r>
+      <w:r>
+        <w:t>object</w:t>
+      </w:r>
+      <w:r>
+        <w:t>-</w:t>
+      </w:r>
+      <w:r>
+        <w:t>related table</w:t>
       </w:r>
       <w:r>
         <w:t>s</w:t>
@@ -3354,7 +3706,19 @@
         <w:t>In addition,</w:t>
       </w:r>
       <w:r>
-        <w:t xml:space="preserve"> we need to have ability of recovering deleted information. </w:t>
+        <w:t xml:space="preserve"> we need to have </w:t>
+      </w:r>
+      <w:r>
+        <w:t xml:space="preserve">the </w:t>
+      </w:r>
+      <w:r>
+        <w:t xml:space="preserve">ability </w:t>
+      </w:r>
+      <w:r>
+        <w:t>to recover</w:t>
+      </w:r>
+      <w:r>
+        <w:t xml:space="preserve"> deleted information. </w:t>
       </w:r>
     </w:p>
     <w:p>
@@ -3365,13 +3729,43 @@
         </w:rPr>
       </w:pPr>
       <w:r>
-        <w:t xml:space="preserve">We have a section that works like recycle bin of windows. User can restore deleted data from this section. This is important because maybe users delete some information accidently and therefore, they can restore data in very simple way. Deleted data and history are two deferent solutions. In </w:t>
+        <w:t>We have a section that works like recycle bin of windows. User</w:t>
+      </w:r>
+      <w:r>
+        <w:t>s</w:t>
+      </w:r>
+      <w:r>
+        <w:t xml:space="preserve"> can restore deleted data from this section. This is important because maybe users delete some information accident</w:t>
+      </w:r>
+      <w:r>
+        <w:t>al</w:t>
+      </w:r>
+      <w:r>
+        <w:t xml:space="preserve">ly and therefore, they can restore data in </w:t>
+      </w:r>
+      <w:r>
+        <w:t xml:space="preserve">a </w:t>
+      </w:r>
+      <w:r>
+        <w:t xml:space="preserve">very simple way. Deleted data and history are two deferent solutions. In </w:t>
       </w:r>
       <w:r>
         <w:t>history,</w:t>
       </w:r>
       <w:r>
-        <w:t xml:space="preserve"> you will have history of entities that are updated but in recycle </w:t>
+        <w:t xml:space="preserve"> you will have </w:t>
+      </w:r>
+      <w:r>
+        <w:t xml:space="preserve">a </w:t>
+      </w:r>
+      <w:r>
+        <w:t xml:space="preserve">history of entities that are updated but in </w:t>
+      </w:r>
+      <w:r>
+        <w:t xml:space="preserve">the </w:t>
+      </w:r>
+      <w:r>
+        <w:t xml:space="preserve">recycle </w:t>
       </w:r>
       <w:r>
         <w:t>bin,</w:t>
@@ -3392,7 +3786,13 @@
         <w:t xml:space="preserve">. History </w:t>
       </w:r>
       <w:r>
-        <w:t xml:space="preserve">will be stored in a separated database but deleted entity will be separated by </w:t>
+        <w:t xml:space="preserve">will be stored in a separated database but </w:t>
+      </w:r>
+      <w:r>
+        <w:t xml:space="preserve">the </w:t>
+      </w:r>
+      <w:r>
+        <w:t xml:space="preserve">deleted entity will be separated by </w:t>
       </w:r>
       <w:r>
         <w:rPr>
@@ -3423,7 +3823,19 @@
         <w:rPr>
           <w:lang w:bidi="fa-IR"/>
         </w:rPr>
-        <w:t xml:space="preserve">In DITeN </w:t>
+        <w:t xml:space="preserve">In </w:t>
+      </w:r>
+      <w:r>
+        <w:rPr>
+          <w:lang w:bidi="fa-IR"/>
+        </w:rPr>
+        <w:t xml:space="preserve">the </w:t>
+      </w:r>
+      <w:r>
+        <w:rPr>
+          <w:lang w:bidi="fa-IR"/>
+        </w:rPr>
+        <w:t xml:space="preserve">DITeN </w:t>
       </w:r>
       <w:r>
         <w:rPr>
@@ -3435,7 +3847,7 @@
         <w:rPr>
           <w:lang w:bidi="fa-IR"/>
         </w:rPr>
-        <w:t xml:space="preserve"> we have a table called dictionary. This is a very important table in entire of the plat form. All string data will be stored in this table because of redundancy </w:t>
+        <w:t xml:space="preserve"> we have a table called dictionary. This is a very important table in entire of the platform. All string data will be stored in this table because of redundancy </w:t>
       </w:r>
       <w:r>
         <w:rPr>
@@ -3460,6 +3872,12 @@
           <w:lang w:bidi="fa-IR"/>
         </w:rPr>
         <w:t xml:space="preserve"> </w:t>
+      </w:r>
+      <w:r>
+        <w:rPr>
+          <w:lang w:bidi="fa-IR"/>
+        </w:rPr>
+        <w:t xml:space="preserve">the </w:t>
       </w:r>
       <w:r>
         <w:rPr>
@@ -3473,7 +3891,19 @@
         <w:rPr>
           <w:lang w:bidi="fa-IR"/>
         </w:rPr>
-        <w:t xml:space="preserve"> will be stored in dictionary table and the ID of inserted word will be stored in entities table </w:t>
+        <w:t xml:space="preserve"> will be stored in </w:t>
+      </w:r>
+      <w:r>
+        <w:rPr>
+          <w:lang w:bidi="fa-IR"/>
+        </w:rPr>
+        <w:t xml:space="preserve">the </w:t>
+      </w:r>
+      <w:r>
+        <w:rPr>
+          <w:lang w:bidi="fa-IR"/>
+        </w:rPr>
+        <w:t xml:space="preserve">dictionary table and the ID of inserted word will be stored in entities table </w:t>
       </w:r>
       <w:r>
         <w:rPr>
@@ -3487,7 +3917,19 @@
         <w:rPr>
           <w:lang w:bidi="fa-IR"/>
         </w:rPr>
-        <w:t xml:space="preserve"> filed. This is because of performance. When we want to make a select query over entities table on title </w:t>
+        <w:t xml:space="preserve"> filed. This is because of </w:t>
+      </w:r>
+      <w:r>
+        <w:rPr>
+          <w:lang w:bidi="fa-IR"/>
+        </w:rPr>
+        <w:t xml:space="preserve">the </w:t>
+      </w:r>
+      <w:r>
+        <w:rPr>
+          <w:lang w:bidi="fa-IR"/>
+        </w:rPr>
+        <w:t xml:space="preserve">performance. When we want to make a select query over entities table on title </w:t>
       </w:r>
       <w:r>
         <w:rPr>
@@ -3511,7 +3953,19 @@
         <w:rPr>
           <w:lang w:bidi="fa-IR"/>
         </w:rPr>
-        <w:t xml:space="preserve"> dictionary table then make query over the numeric field </w:t>
+        <w:t xml:space="preserve"> dictionary table then make quer</w:t>
+      </w:r>
+      <w:r>
+        <w:rPr>
+          <w:lang w:bidi="fa-IR"/>
+        </w:rPr>
+        <w:t>ies</w:t>
+      </w:r>
+      <w:r>
+        <w:rPr>
+          <w:lang w:bidi="fa-IR"/>
+        </w:rPr>
+        <w:t xml:space="preserve"> over the numeric field </w:t>
       </w:r>
       <w:r>
         <w:rPr>
@@ -3541,7 +3995,23 @@
           <w:iCs/>
           <w:lang w:bidi="fa-IR"/>
         </w:rPr>
-        <w:t xml:space="preserve"> filed instead of a </w:t>
+        <w:t xml:space="preserve"> filed instead of a</w:t>
+      </w:r>
+      <w:r>
+        <w:rPr>
+          <w:bCs/>
+          <w:iCs/>
+          <w:lang w:bidi="fa-IR"/>
+        </w:rPr>
+        <w:t>n</w:t>
+      </w:r>
+      <w:r>
+        <w:rPr>
+          <w:bCs/>
+          <w:iCs/>
+          <w:lang w:bidi="fa-IR"/>
+        </w:rPr>
+        <w:t xml:space="preserve"> </w:t>
       </w:r>
       <w:r>
         <w:rPr>
@@ -3616,7 +4086,19 @@
               <w:rPr>
                 <w:lang w:bidi="fa-IR"/>
               </w:rPr>
-              <w:t xml:space="preserve">: Because of using dictionary structure when we want to update a </w:t>
+              <w:t xml:space="preserve">: Because of using </w:t>
+            </w:r>
+            <w:r>
+              <w:rPr>
+                <w:lang w:bidi="fa-IR"/>
+              </w:rPr>
+              <w:t xml:space="preserve">a </w:t>
+            </w:r>
+            <w:r>
+              <w:rPr>
+                <w:lang w:bidi="fa-IR"/>
+              </w:rPr>
+              <w:t xml:space="preserve">dictionary structure when we want to update a </w:t>
             </w:r>
             <w:r>
               <w:rPr>
@@ -3628,7 +4110,43 @@
               <w:rPr>
                 <w:lang w:bidi="fa-IR"/>
               </w:rPr>
-              <w:t xml:space="preserve"> we must insert new record in dictionary table. This is important because maybe there is some relations between a word and another </w:t>
+              <w:t xml:space="preserve"> we must insert </w:t>
+            </w:r>
+            <w:r>
+              <w:rPr>
+                <w:lang w:bidi="fa-IR"/>
+              </w:rPr>
+              <w:t xml:space="preserve">a </w:t>
+            </w:r>
+            <w:r>
+              <w:rPr>
+                <w:lang w:bidi="fa-IR"/>
+              </w:rPr>
+              <w:t xml:space="preserve">new record in </w:t>
+            </w:r>
+            <w:r>
+              <w:rPr>
+                <w:lang w:bidi="fa-IR"/>
+              </w:rPr>
+              <w:t xml:space="preserve">the </w:t>
+            </w:r>
+            <w:r>
+              <w:rPr>
+                <w:lang w:bidi="fa-IR"/>
+              </w:rPr>
+              <w:t xml:space="preserve">dictionary table. This is important because maybe there </w:t>
+            </w:r>
+            <w:r>
+              <w:rPr>
+                <w:lang w:bidi="fa-IR"/>
+              </w:rPr>
+              <w:t>are</w:t>
+            </w:r>
+            <w:r>
+              <w:rPr>
+                <w:lang w:bidi="fa-IR"/>
+              </w:rPr>
+              <w:t xml:space="preserve"> some relations between a word and another </w:t>
             </w:r>
             <w:r>
               <w:rPr>
@@ -3652,7 +4170,19 @@
               <w:rPr>
                 <w:lang w:bidi="fa-IR"/>
               </w:rPr>
-              <w:t xml:space="preserve"> we could not delete or update the word in dictionary table.</w:t>
+              <w:t xml:space="preserve"> we could not delete or update the word in </w:t>
+            </w:r>
+            <w:r>
+              <w:rPr>
+                <w:lang w:bidi="fa-IR"/>
+              </w:rPr>
+              <w:t xml:space="preserve">the </w:t>
+            </w:r>
+            <w:r>
+              <w:rPr>
+                <w:lang w:bidi="fa-IR"/>
+              </w:rPr>
+              <w:t>dictionary table.</w:t>
             </w:r>
           </w:p>
         </w:tc>
@@ -3670,7 +4200,6 @@
         <w:rPr>
           <w:lang w:bidi="fa-IR"/>
         </w:rPr>
-        <w:lastRenderedPageBreak/>
         <w:t>Dictionary</w:t>
       </w:r>
       <w:bookmarkEnd w:id="3"/>
@@ -3686,7 +4215,19 @@
         <w:rPr>
           <w:lang w:bidi="fa-IR"/>
         </w:rPr>
-        <w:t xml:space="preserve">Dictionary table is most important table in this </w:t>
+        <w:t xml:space="preserve">Dictionary table is </w:t>
+      </w:r>
+      <w:r>
+        <w:rPr>
+          <w:lang w:bidi="fa-IR"/>
+        </w:rPr>
+        <w:t xml:space="preserve">the </w:t>
+      </w:r>
+      <w:r>
+        <w:rPr>
+          <w:lang w:bidi="fa-IR"/>
+        </w:rPr>
+        <w:t xml:space="preserve">most important table in this </w:t>
       </w:r>
       <w:r>
         <w:rPr>
@@ -3720,7 +4261,23 @@
           <w:iCs/>
           <w:lang w:bidi="fa-IR"/>
         </w:rPr>
-        <w:t>Characteristic data will be stored in dictionary table.</w:t>
+        <w:t xml:space="preserve">Characteristic data will be stored in </w:t>
+      </w:r>
+      <w:r>
+        <w:rPr>
+          <w:i/>
+          <w:iCs/>
+          <w:lang w:bidi="fa-IR"/>
+        </w:rPr>
+        <w:t xml:space="preserve">a </w:t>
+      </w:r>
+      <w:r>
+        <w:rPr>
+          <w:i/>
+          <w:iCs/>
+          <w:lang w:bidi="fa-IR"/>
+        </w:rPr>
+        <w:t>dictionary table.</w:t>
       </w:r>
       <w:r>
         <w:rPr>
@@ -3754,7 +4311,19 @@
         <w:rPr>
           <w:lang w:bidi="fa-IR"/>
         </w:rPr>
-        <w:t xml:space="preserve"> and storing characteristic data into dictionary table. This ability is designed because of data redundancy. DITeN </w:t>
+        <w:t xml:space="preserve"> and storing characteristic data into </w:t>
+      </w:r>
+      <w:r>
+        <w:rPr>
+          <w:lang w:bidi="fa-IR"/>
+        </w:rPr>
+        <w:t xml:space="preserve">the </w:t>
+      </w:r>
+      <w:r>
+        <w:rPr>
+          <w:lang w:bidi="fa-IR"/>
+        </w:rPr>
+        <w:t xml:space="preserve">dictionary table. This ability is designed because of data redundancy. DITeN </w:t>
       </w:r>
       <w:r>
         <w:rPr>
@@ -3778,7 +4347,19 @@
         <w:rPr>
           <w:lang w:bidi="fa-IR"/>
         </w:rPr>
-        <w:t xml:space="preserve"> we will have big data problem. In big data when we want to make a query ov</w:t>
+        <w:t xml:space="preserve"> we will have </w:t>
+      </w:r>
+      <w:r>
+        <w:rPr>
+          <w:lang w:bidi="fa-IR"/>
+        </w:rPr>
+        <w:t xml:space="preserve">a </w:t>
+      </w:r>
+      <w:r>
+        <w:rPr>
+          <w:lang w:bidi="fa-IR"/>
+        </w:rPr>
+        <w:t>big data problem. In big data when we want to make a query ov</w:t>
       </w:r>
       <w:r>
         <w:rPr>
@@ -3796,7 +4377,33 @@
         <w:rPr>
           <w:lang w:bidi="fa-IR"/>
         </w:rPr>
-        <w:t xml:space="preserve"> need to make queries over a big table and we know making query over the numeric records will be faster than characteristic records. Also at first</w:t>
+        <w:t xml:space="preserve"> need to make queries over a big table and we know making quer</w:t>
+      </w:r>
+      <w:r>
+        <w:rPr>
+          <w:lang w:bidi="fa-IR"/>
+        </w:rPr>
+        <w:t>ies</w:t>
+      </w:r>
+      <w:r>
+        <w:rPr>
+          <w:lang w:bidi="fa-IR"/>
+        </w:rPr>
+        <w:t xml:space="preserve"> over the numeric records will be faster than characteristic records. </w:t>
+      </w:r>
+      <w:proofErr w:type="gramStart"/>
+      <w:r>
+        <w:rPr>
+          <w:lang w:bidi="fa-IR"/>
+        </w:rPr>
+        <w:t>Also</w:t>
+      </w:r>
+      <w:proofErr w:type="gramEnd"/>
+      <w:r>
+        <w:rPr>
+          <w:lang w:bidi="fa-IR"/>
+        </w:rPr>
+        <w:t xml:space="preserve"> at first</w:t>
       </w:r>
       <w:r>
         <w:rPr>
@@ -3820,7 +4427,19 @@
         <w:rPr>
           <w:lang w:bidi="fa-IR"/>
         </w:rPr>
-        <w:t xml:space="preserve"> we can make very fast indexes over numeric fields and we need to make characteristic index over one field in entire of the databases. This design structure will give us an ability to have separated databases and this means we can create a farm and cloud base system by serving from many database servers. </w:t>
+        <w:t xml:space="preserve"> we can make very fast indexes over numeric fields and we need to make </w:t>
+      </w:r>
+      <w:r>
+        <w:rPr>
+          <w:lang w:bidi="fa-IR"/>
+        </w:rPr>
+        <w:t xml:space="preserve">a </w:t>
+      </w:r>
+      <w:r>
+        <w:rPr>
+          <w:lang w:bidi="fa-IR"/>
+        </w:rPr>
+        <w:t xml:space="preserve">characteristic index over one field in entire of the databases. This design structure will give us an ability to have separated databases and this means we can create a farm and cloud base system by serving from many database servers. </w:t>
       </w:r>
       <w:r>
         <w:rPr>
@@ -3832,7 +4451,19 @@
         <w:rPr>
           <w:lang w:bidi="fa-IR"/>
         </w:rPr>
-        <w:t xml:space="preserve"> we must update characteristic index over one table and this </w:t>
+        <w:t xml:space="preserve"> we must update </w:t>
+      </w:r>
+      <w:r>
+        <w:rPr>
+          <w:lang w:bidi="fa-IR"/>
+        </w:rPr>
+        <w:t xml:space="preserve">the </w:t>
+      </w:r>
+      <w:r>
+        <w:rPr>
+          <w:lang w:bidi="fa-IR"/>
+        </w:rPr>
+        <w:t xml:space="preserve">characteristic index over one table and this </w:t>
       </w:r>
       <w:r>
         <w:rPr>
@@ -3862,7 +4493,19 @@
         <w:rPr>
           <w:lang w:bidi="fa-IR"/>
         </w:rPr>
-        <w:t xml:space="preserve"> in dictionary table </w:t>
+        <w:t xml:space="preserve"> in </w:t>
+      </w:r>
+      <w:r>
+        <w:rPr>
+          <w:lang w:bidi="fa-IR"/>
+        </w:rPr>
+        <w:t xml:space="preserve">the </w:t>
+      </w:r>
+      <w:r>
+        <w:rPr>
+          <w:lang w:bidi="fa-IR"/>
+        </w:rPr>
+        <w:t xml:space="preserve">dictionary table </w:t>
       </w:r>
       <w:r>
         <w:rPr>
@@ -3890,7 +4533,19 @@
         <w:rPr>
           <w:lang w:bidi="fa-IR"/>
         </w:rPr>
-        <w:t xml:space="preserve"> we will not have data redundancy problem over this table. Text field data </w:t>
+        <w:t xml:space="preserve"> we will not have </w:t>
+      </w:r>
+      <w:r>
+        <w:rPr>
+          <w:lang w:bidi="fa-IR"/>
+        </w:rPr>
+        <w:t xml:space="preserve">a </w:t>
+      </w:r>
+      <w:r>
+        <w:rPr>
+          <w:lang w:bidi="fa-IR"/>
+        </w:rPr>
+        <w:t xml:space="preserve">data redundancy problem over this table. Text field data </w:t>
       </w:r>
       <w:r>
         <w:rPr>
@@ -3902,7 +4557,31 @@
         <w:rPr>
           <w:lang w:bidi="fa-IR"/>
         </w:rPr>
-        <w:t xml:space="preserve"> by culture field and therefore, we can have repetitious of data in different cultures.</w:t>
+        <w:t xml:space="preserve"> </w:t>
+      </w:r>
+      <w:r>
+        <w:rPr>
+          <w:lang w:bidi="fa-IR"/>
+        </w:rPr>
+        <w:t>from</w:t>
+      </w:r>
+      <w:r>
+        <w:rPr>
+          <w:lang w:bidi="fa-IR"/>
+        </w:rPr>
+        <w:t xml:space="preserve"> </w:t>
+      </w:r>
+      <w:r>
+        <w:rPr>
+          <w:lang w:bidi="fa-IR"/>
+        </w:rPr>
+        <w:t xml:space="preserve">the </w:t>
+      </w:r>
+      <w:r>
+        <w:rPr>
+          <w:lang w:bidi="fa-IR"/>
+        </w:rPr>
+        <w:t>culture field and therefore, we can have repetitious of data in different cultures.</w:t>
       </w:r>
     </w:p>
     <w:p>
@@ -3948,25 +4627,61 @@
         <w:rPr>
           <w:lang w:bidi="fa-IR"/>
         </w:rPr>
-        <w:t xml:space="preserve"> and in this </w:t>
-      </w:r>
-      <w:r>
-        <w:rPr>
-          <w:lang w:bidi="fa-IR"/>
-        </w:rPr>
-        <w:t>table,</w:t>
-      </w:r>
-      <w:r>
-        <w:rPr>
-          <w:lang w:bidi="fa-IR"/>
-        </w:rPr>
-        <w:t xml:space="preserve"> we will introducing new cultures. At the beginning</w:t>
-      </w:r>
-      <w:r>
-        <w:rPr>
-          <w:lang w:bidi="fa-IR"/>
-        </w:rPr>
-        <w:t xml:space="preserve">, all users must select their language and entire interface </w:t>
+        <w:t xml:space="preserve"> </w:t>
+      </w:r>
+      <w:r>
+        <w:rPr>
+          <w:lang w:bidi="fa-IR"/>
+        </w:rPr>
+        <w:t>and, in this table,</w:t>
+      </w:r>
+      <w:r>
+        <w:rPr>
+          <w:lang w:bidi="fa-IR"/>
+        </w:rPr>
+        <w:t xml:space="preserve"> we will </w:t>
+      </w:r>
+      <w:r>
+        <w:rPr>
+          <w:lang w:bidi="fa-IR"/>
+        </w:rPr>
+        <w:t>be introducing</w:t>
+      </w:r>
+      <w:r>
+        <w:rPr>
+          <w:lang w:bidi="fa-IR"/>
+        </w:rPr>
+        <w:t xml:space="preserve"> new cultures. </w:t>
+      </w:r>
+      <w:r>
+        <w:rPr>
+          <w:lang w:bidi="fa-IR"/>
+        </w:rPr>
+        <w:t>In</w:t>
+      </w:r>
+      <w:r>
+        <w:rPr>
+          <w:lang w:bidi="fa-IR"/>
+        </w:rPr>
+        <w:t xml:space="preserve"> the beginning</w:t>
+      </w:r>
+      <w:r>
+        <w:rPr>
+          <w:lang w:bidi="fa-IR"/>
+        </w:rPr>
+        <w:t xml:space="preserve">, all users must select their language and </w:t>
+      </w:r>
+      <w:r>
+        <w:rPr>
+          <w:lang w:bidi="fa-IR"/>
+        </w:rPr>
+        <w:t xml:space="preserve">the </w:t>
+      </w:r>
+      <w:r>
+        <w:rPr>
+          <w:lang w:bidi="fa-IR"/>
+        </w:rPr>
+        <w:t xml:space="preserve">entire interface </w:t>
       </w:r>
       <w:r>
         <w:rPr>
@@ -3984,6 +4699,12 @@
         <w:rPr>
           <w:lang w:bidi="fa-IR"/>
         </w:rPr>
+        <w:t>d</w:t>
+      </w:r>
+      <w:r>
+        <w:rPr>
+          <w:lang w:bidi="fa-IR"/>
+        </w:rPr>
         <w:t xml:space="preserve"> in the language that they selected at registration. </w:t>
       </w:r>
       <w:r>
@@ -3996,7 +4717,31 @@
         <w:rPr>
           <w:lang w:bidi="fa-IR"/>
         </w:rPr>
-        <w:t xml:space="preserve"> they can change the language in control panel. By this </w:t>
+        <w:t xml:space="preserve"> they can change the language in </w:t>
+      </w:r>
+      <w:r>
+        <w:rPr>
+          <w:lang w:bidi="fa-IR"/>
+        </w:rPr>
+        <w:t xml:space="preserve">the </w:t>
+      </w:r>
+      <w:r>
+        <w:rPr>
+          <w:lang w:bidi="fa-IR"/>
+        </w:rPr>
+        <w:t xml:space="preserve">control panel. </w:t>
+      </w:r>
+      <w:r>
+        <w:rPr>
+          <w:lang w:bidi="fa-IR"/>
+        </w:rPr>
+        <w:t>With</w:t>
+      </w:r>
+      <w:r>
+        <w:rPr>
+          <w:lang w:bidi="fa-IR"/>
+        </w:rPr>
+        <w:t xml:space="preserve"> this </w:t>
       </w:r>
       <w:r>
         <w:rPr>
@@ -4008,7 +4753,25 @@
         <w:rPr>
           <w:lang w:bidi="fa-IR"/>
         </w:rPr>
-        <w:t xml:space="preserve"> we can serve services to other cultures. We will separate data in dictionary table by using </w:t>
+        <w:t xml:space="preserve"> we can serve services to other cultures. We will separate data in </w:t>
+      </w:r>
+      <w:r>
+        <w:rPr>
+          <w:lang w:bidi="fa-IR"/>
+        </w:rPr>
+        <w:t xml:space="preserve">the </w:t>
+      </w:r>
+      <w:r>
+        <w:rPr>
+          <w:lang w:bidi="fa-IR"/>
+        </w:rPr>
+        <w:t xml:space="preserve">dictionary table by using </w:t>
+      </w:r>
+      <w:r>
+        <w:rPr>
+          <w:lang w:bidi="fa-IR"/>
+        </w:rPr>
+        <w:t xml:space="preserve">the </w:t>
       </w:r>
       <w:r>
         <w:rPr>
@@ -4024,7 +4787,19 @@
         <w:rPr>
           <w:lang w:bidi="fa-IR"/>
         </w:rPr>
-        <w:t xml:space="preserve"> field and this will make queries much faster over the dictionary table. This ability will let us to have repetitious of data in dictionary table. </w:t>
+        <w:t xml:space="preserve"> field and this will make queries much faster over the dictionary table. This ability will let us have repetitious data in </w:t>
+      </w:r>
+      <w:r>
+        <w:rPr>
+          <w:lang w:bidi="fa-IR"/>
+        </w:rPr>
+        <w:t xml:space="preserve">the </w:t>
+      </w:r>
+      <w:r>
+        <w:rPr>
+          <w:lang w:bidi="fa-IR"/>
+        </w:rPr>
+        <w:t xml:space="preserve">dictionary table. </w:t>
       </w:r>
       <w:r>
         <w:rPr>
@@ -4042,7 +4817,19 @@
         <w:rPr>
           <w:lang w:bidi="fa-IR"/>
         </w:rPr>
-        <w:t xml:space="preserve"> because there are many shared words in the language but the meanings maybe deferent form each other. By separating words by </w:t>
+        <w:t xml:space="preserve"> because there are many shared words in the language but the meanings may</w:t>
+      </w:r>
+      <w:r>
+        <w:rPr>
+          <w:lang w:bidi="fa-IR"/>
+        </w:rPr>
+        <w:t xml:space="preserve"> </w:t>
+      </w:r>
+      <w:r>
+        <w:rPr>
+          <w:lang w:bidi="fa-IR"/>
+        </w:rPr>
+        <w:t xml:space="preserve">be deferent form each other. By separating words by </w:t>
       </w:r>
       <w:r>
         <w:rPr>
@@ -4054,7 +4841,31 @@
         <w:rPr>
           <w:lang w:bidi="fa-IR"/>
         </w:rPr>
-        <w:t xml:space="preserve"> we can support repetitious of the words in our database system. In DITeN </w:t>
+        <w:t xml:space="preserve"> we can support </w:t>
+      </w:r>
+      <w:r>
+        <w:rPr>
+          <w:lang w:bidi="fa-IR"/>
+        </w:rPr>
+        <w:t xml:space="preserve">the </w:t>
+      </w:r>
+      <w:r>
+        <w:rPr>
+          <w:lang w:bidi="fa-IR"/>
+        </w:rPr>
+        <w:t xml:space="preserve">repetitious of the words in our database system. In </w:t>
+      </w:r>
+      <w:r>
+        <w:rPr>
+          <w:lang w:bidi="fa-IR"/>
+        </w:rPr>
+        <w:t xml:space="preserve">the </w:t>
+      </w:r>
+      <w:r>
+        <w:rPr>
+          <w:lang w:bidi="fa-IR"/>
+        </w:rPr>
+        <w:t xml:space="preserve">DITeN </w:t>
       </w:r>
       <w:r>
         <w:rPr>
@@ -4066,7 +4877,7 @@
         <w:rPr>
           <w:lang w:bidi="fa-IR"/>
         </w:rPr>
-        <w:t xml:space="preserve"> we have a culture that named </w:t>
+        <w:t xml:space="preserve"> we have a culture named </w:t>
       </w:r>
       <w:r>
         <w:rPr>
@@ -4082,7 +4893,21 @@
         <w:rPr>
           <w:lang w:bidi="fa-IR"/>
         </w:rPr>
-        <w:t xml:space="preserve">. This culture will let us to have a basic culture and then we can translate this basic culture into other languages. This basic culture will be translated to the destination culture and all control’s text base properties must be set by this culture structure. This culture is based on </w:t>
+        <w:t xml:space="preserve">. This culture will let us have a basic culture and then we can translate this basic culture into other languages. This basic culture will be translated to the destination culture and all control’s </w:t>
+      </w:r>
+      <w:proofErr w:type="spellStart"/>
+      <w:r>
+        <w:rPr>
+          <w:lang w:bidi="fa-IR"/>
+        </w:rPr>
+        <w:t>textbase</w:t>
+      </w:r>
+      <w:proofErr w:type="spellEnd"/>
+      <w:r>
+        <w:rPr>
+          <w:lang w:bidi="fa-IR"/>
+        </w:rPr>
+        <w:t xml:space="preserve"> properties must be set by this culture structure. This culture is based on </w:t>
       </w:r>
       <w:r>
         <w:rPr>
@@ -4156,7 +4981,19 @@
         <w:rPr>
           <w:lang w:bidi="fa-IR"/>
         </w:rPr>
-        <w:t xml:space="preserve">type its information text in this language then by using </w:t>
+        <w:t>type its information text in this language th</w:t>
+      </w:r>
+      <w:r>
+        <w:rPr>
+          <w:lang w:bidi="fa-IR"/>
+        </w:rPr>
+        <w:t>a</w:t>
+      </w:r>
+      <w:r>
+        <w:rPr>
+          <w:lang w:bidi="fa-IR"/>
+        </w:rPr>
+        <w:t xml:space="preserve">n by using </w:t>
       </w:r>
       <w:r>
         <w:rPr>
@@ -4281,7 +5118,31 @@
         <w:rPr>
           <w:lang w:bidi="fa-IR"/>
         </w:rPr>
-        <w:t xml:space="preserve"> we can translate a culture into another by referencing same system words. Translate method will </w:t>
+        <w:t xml:space="preserve"> we can translate culture into another by referencing </w:t>
+      </w:r>
+      <w:r>
+        <w:rPr>
+          <w:lang w:bidi="fa-IR"/>
+        </w:rPr>
+        <w:t xml:space="preserve">the </w:t>
+      </w:r>
+      <w:r>
+        <w:rPr>
+          <w:lang w:bidi="fa-IR"/>
+        </w:rPr>
+        <w:t>same system words. T</w:t>
+      </w:r>
+      <w:r>
+        <w:rPr>
+          <w:lang w:bidi="fa-IR"/>
+        </w:rPr>
+        <w:t>he t</w:t>
+      </w:r>
+      <w:r>
+        <w:rPr>
+          <w:lang w:bidi="fa-IR"/>
+        </w:rPr>
+        <w:t xml:space="preserve">ranslate method will </w:t>
       </w:r>
       <w:r>
         <w:rPr>
@@ -4293,7 +5154,31 @@
         <w:rPr>
           <w:lang w:bidi="fa-IR"/>
         </w:rPr>
-        <w:t xml:space="preserve"> this table for translating system words into user selected culture.</w:t>
+        <w:t xml:space="preserve"> this table for translating system words into </w:t>
+      </w:r>
+      <w:r>
+        <w:rPr>
+          <w:lang w:bidi="fa-IR"/>
+        </w:rPr>
+        <w:t xml:space="preserve">the </w:t>
+      </w:r>
+      <w:r>
+        <w:rPr>
+          <w:lang w:bidi="fa-IR"/>
+        </w:rPr>
+        <w:t>user</w:t>
+      </w:r>
+      <w:r>
+        <w:rPr>
+          <w:lang w:bidi="fa-IR"/>
+        </w:rPr>
+        <w:t>-</w:t>
+      </w:r>
+      <w:r>
+        <w:rPr>
+          <w:lang w:bidi="fa-IR"/>
+        </w:rPr>
+        <w:t>selected culture.</w:t>
       </w:r>
     </w:p>
     <w:p>
@@ -4323,7 +5208,31 @@
         <w:rPr>
           <w:lang w:bidi="fa-IR"/>
         </w:rPr>
-        <w:t xml:space="preserve">Because of multi corporations support of DITeN Framework we have to select a domain at the beginning. We will separate each enterprise data by using domain ID. Each enterprise </w:t>
+        <w:t>Because of multi corporation</w:t>
+      </w:r>
+      <w:r>
+        <w:rPr>
+          <w:lang w:bidi="fa-IR"/>
+        </w:rPr>
+        <w:t>'</w:t>
+      </w:r>
+      <w:r>
+        <w:rPr>
+          <w:lang w:bidi="fa-IR"/>
+        </w:rPr>
+        <w:t xml:space="preserve">s support of </w:t>
+      </w:r>
+      <w:r>
+        <w:rPr>
+          <w:lang w:bidi="fa-IR"/>
+        </w:rPr>
+        <w:t xml:space="preserve">the </w:t>
+      </w:r>
+      <w:r>
+        <w:rPr>
+          <w:lang w:bidi="fa-IR"/>
+        </w:rPr>
+        <w:t xml:space="preserve">DITeN Framework we have to select a domain at the beginning. We will separate each enterprise data by using domain ID. Each enterprise </w:t>
       </w:r>
       <w:r>
         <w:rPr>
@@ -4335,14 +5244,7 @@
         <w:rPr>
           <w:lang w:bidi="fa-IR"/>
         </w:rPr>
-        <w:t xml:space="preserve"> have a domain name </w:t>
-      </w:r>
-      <w:r>
-        <w:rPr>
-          <w:lang w:bidi="fa-IR"/>
-        </w:rPr>
-        <w:lastRenderedPageBreak/>
-        <w:t xml:space="preserve">that is sub domain of </w:t>
+        <w:t xml:space="preserve"> have a domain name that is subdomain of </w:t>
       </w:r>
       <w:r>
         <w:rPr>
@@ -4412,13 +5314,49 @@
         <w:rPr>
           <w:lang w:bidi="fa-IR"/>
         </w:rPr>
-        <w:t xml:space="preserve"> must be unique in entire of the platform. This is because of login problem. Users can login by their registered email or by their registered user ID</w:t>
-      </w:r>
-      <w:r>
-        <w:rPr>
-          <w:lang w:bidi="fa-IR"/>
-        </w:rPr>
-        <w:t xml:space="preserve">. For example, if an enterprise register </w:t>
+        <w:t xml:space="preserve"> must be unique in entire of the platform. This is because of </w:t>
+      </w:r>
+      <w:r>
+        <w:rPr>
+          <w:lang w:bidi="fa-IR"/>
+        </w:rPr>
+        <w:t xml:space="preserve">the </w:t>
+      </w:r>
+      <w:r>
+        <w:rPr>
+          <w:lang w:bidi="fa-IR"/>
+        </w:rPr>
+        <w:t>login problem. Users can log</w:t>
+      </w:r>
+      <w:r>
+        <w:rPr>
+          <w:lang w:bidi="fa-IR"/>
+        </w:rPr>
+        <w:t xml:space="preserve"> </w:t>
+      </w:r>
+      <w:r>
+        <w:rPr>
+          <w:lang w:bidi="fa-IR"/>
+        </w:rPr>
+        <w:t>in by their registered email or by their registered user ID</w:t>
+      </w:r>
+      <w:r>
+        <w:rPr>
+          <w:lang w:bidi="fa-IR"/>
+        </w:rPr>
+        <w:t>. For example, if an enterprise register</w:t>
+      </w:r>
+      <w:r>
+        <w:rPr>
+          <w:lang w:bidi="fa-IR"/>
+        </w:rPr>
+        <w:t>ed</w:t>
+      </w:r>
+      <w:r>
+        <w:rPr>
+          <w:lang w:bidi="fa-IR"/>
+        </w:rPr>
+        <w:t xml:space="preserve"> </w:t>
       </w:r>
       <w:r>
         <w:rPr>
@@ -4434,9 +5372,9 @@
         <w:rPr>
           <w:lang w:bidi="fa-IR"/>
         </w:rPr>
-        <w:t xml:space="preserve"> in our database, all users under this sub domain will have this structure of user names </w:t>
-      </w:r>
-      <w:hyperlink r:id="rId12" w:history="1">
+        <w:t xml:space="preserve"> in our database, all users under this subdomain will have this structure of user names </w:t>
+      </w:r>
+      <w:hyperlink r:id="rId11" w:history="1">
         <w:r>
           <w:rPr>
             <w:rStyle w:val="Hyperlink"/>
@@ -4461,7 +5399,7 @@
         </w:rPr>
         <w:t xml:space="preserve"> cloud have user under the registered domain of the corporation like this </w:t>
       </w:r>
-      <w:hyperlink r:id="rId13" w:history="1">
+      <w:hyperlink r:id="rId12" w:history="1">
         <w:r>
           <w:rPr>
             <w:rStyle w:val="Hyperlink"/>
@@ -4524,13 +5462,49 @@
         <w:rPr>
           <w:lang w:bidi="fa-IR"/>
         </w:rPr>
-        <w:t xml:space="preserve"> we will let users to have email address under </w:t>
-      </w:r>
-      <w:r>
-        <w:rPr>
-          <w:lang w:bidi="fa-IR"/>
-        </w:rPr>
-        <w:t>entire of the platform. All users can make login by using their user name that is registered under domain of corporation or they can use their registered email address for login process.</w:t>
+        <w:t xml:space="preserve"> we will let users have </w:t>
+      </w:r>
+      <w:r>
+        <w:rPr>
+          <w:lang w:bidi="fa-IR"/>
+        </w:rPr>
+        <w:t xml:space="preserve">an </w:t>
+      </w:r>
+      <w:r>
+        <w:rPr>
+          <w:lang w:bidi="fa-IR"/>
+        </w:rPr>
+        <w:t xml:space="preserve">email address under </w:t>
+      </w:r>
+      <w:r>
+        <w:rPr>
+          <w:lang w:bidi="fa-IR"/>
+        </w:rPr>
+        <w:t xml:space="preserve">entire of the platform. All users can make login by using their user name that is registered under </w:t>
+      </w:r>
+      <w:r>
+        <w:rPr>
+          <w:lang w:bidi="fa-IR"/>
+        </w:rPr>
+        <w:t xml:space="preserve">the </w:t>
+      </w:r>
+      <w:r>
+        <w:rPr>
+          <w:lang w:bidi="fa-IR"/>
+        </w:rPr>
+        <w:t xml:space="preserve">domain of corporation or they can use their registered email address for </w:t>
+      </w:r>
+      <w:r>
+        <w:rPr>
+          <w:lang w:bidi="fa-IR"/>
+        </w:rPr>
+        <w:t xml:space="preserve">the </w:t>
+      </w:r>
+      <w:r>
+        <w:rPr>
+          <w:lang w:bidi="fa-IR"/>
+        </w:rPr>
+        <w:t>login process.</w:t>
       </w:r>
       <w:r>
         <w:rPr>
@@ -4560,7 +5534,37 @@
         <w:rPr>
           <w:lang w:bidi="fa-IR"/>
         </w:rPr>
-        <w:t>enterprises under sub domain of diten.net domain</w:t>
+        <w:t>enterprise</w:t>
+      </w:r>
+      <w:r>
+        <w:rPr>
+          <w:lang w:bidi="fa-IR"/>
+        </w:rPr>
+        <w:t xml:space="preserve"> under </w:t>
+      </w:r>
+      <w:r>
+        <w:rPr>
+          <w:lang w:bidi="fa-IR"/>
+        </w:rPr>
+        <w:t xml:space="preserve">a </w:t>
+      </w:r>
+      <w:r>
+        <w:rPr>
+          <w:lang w:bidi="fa-IR"/>
+        </w:rPr>
+        <w:t xml:space="preserve">subdomain of </w:t>
+      </w:r>
+      <w:r>
+        <w:rPr>
+          <w:lang w:bidi="fa-IR"/>
+        </w:rPr>
+        <w:t xml:space="preserve">the </w:t>
+      </w:r>
+      <w:r>
+        <w:rPr>
+          <w:lang w:bidi="fa-IR"/>
+        </w:rPr>
+        <w:t>diten.net domain</w:t>
       </w:r>
       <w:r>
         <w:rPr>
@@ -4602,7 +5606,43 @@
         <w:rPr>
           <w:lang w:bidi="fa-IR"/>
         </w:rPr>
-        <w:t>In future we will create email address for users under their domain address.</w:t>
+        <w:t xml:space="preserve">In </w:t>
+      </w:r>
+      <w:r>
+        <w:rPr>
+          <w:lang w:bidi="fa-IR"/>
+        </w:rPr>
+        <w:t xml:space="preserve">the </w:t>
+      </w:r>
+      <w:r>
+        <w:rPr>
+          <w:lang w:bidi="fa-IR"/>
+        </w:rPr>
+        <w:t>future</w:t>
+      </w:r>
+      <w:r>
+        <w:rPr>
+          <w:lang w:bidi="fa-IR"/>
+        </w:rPr>
+        <w:t>,</w:t>
+      </w:r>
+      <w:r>
+        <w:rPr>
+          <w:lang w:bidi="fa-IR"/>
+        </w:rPr>
+        <w:t xml:space="preserve"> we will create </w:t>
+      </w:r>
+      <w:r>
+        <w:rPr>
+          <w:lang w:bidi="fa-IR"/>
+        </w:rPr>
+        <w:t xml:space="preserve">an </w:t>
+      </w:r>
+      <w:r>
+        <w:rPr>
+          <w:lang w:bidi="fa-IR"/>
+        </w:rPr>
+        <w:t>email address for users under their domain address.</w:t>
       </w:r>
     </w:p>
     <w:p>
@@ -4632,7 +5672,19 @@
         <w:rPr>
           <w:lang w:bidi="fa-IR"/>
         </w:rPr>
-        <w:t xml:space="preserve">Database views will be used for getting all readable information about entities. Also the make relations between entity table and entity details table. Developers can use these views for making quick queries over the database. Because we need to get words </w:t>
+        <w:t xml:space="preserve">Database views will be used for getting all readable information about entities. </w:t>
+      </w:r>
+      <w:r>
+        <w:rPr>
+          <w:lang w:bidi="fa-IR"/>
+        </w:rPr>
+        <w:t>Also,</w:t>
+      </w:r>
+      <w:r>
+        <w:rPr>
+          <w:lang w:bidi="fa-IR"/>
+        </w:rPr>
+        <w:t xml:space="preserve"> the make relations between entity table and entity details table. Developers can use these views for making quick queries over the database. Because we need to get word </w:t>
       </w:r>
       <w:r>
         <w:rPr>
@@ -4644,7 +5696,31 @@
         <w:rPr>
           <w:lang w:bidi="fa-IR"/>
         </w:rPr>
-        <w:t xml:space="preserve"> before making queries over the database, it makes development of stored procedures boring and therefore, we deigned </w:t>
+        <w:t xml:space="preserve"> before making queries over the database, it makes </w:t>
+      </w:r>
+      <w:r>
+        <w:rPr>
+          <w:lang w:bidi="fa-IR"/>
+        </w:rPr>
+        <w:t xml:space="preserve">the </w:t>
+      </w:r>
+      <w:r>
+        <w:rPr>
+          <w:lang w:bidi="fa-IR"/>
+        </w:rPr>
+        <w:t>development of stored procedures boring and therefore, we de</w:t>
+      </w:r>
+      <w:r>
+        <w:rPr>
+          <w:lang w:bidi="fa-IR"/>
+        </w:rPr>
+        <w:t>s</w:t>
+      </w:r>
+      <w:r>
+        <w:rPr>
+          <w:lang w:bidi="fa-IR"/>
+        </w:rPr>
+        <w:t xml:space="preserve">igned </w:t>
       </w:r>
       <w:r>
         <w:rPr>
@@ -4656,7 +5732,31 @@
         <w:rPr>
           <w:lang w:bidi="fa-IR"/>
         </w:rPr>
-        <w:t xml:space="preserve"> for quick queries, but developers must not use these views at all. They must get word id from dictionary table then make query over the tables. </w:t>
+        <w:t xml:space="preserve"> for quick queries, but developers must not use these views at all. They must get word id from </w:t>
+      </w:r>
+      <w:r>
+        <w:rPr>
+          <w:lang w:bidi="fa-IR"/>
+        </w:rPr>
+        <w:t xml:space="preserve">the </w:t>
+      </w:r>
+      <w:r>
+        <w:rPr>
+          <w:lang w:bidi="fa-IR"/>
+        </w:rPr>
+        <w:t>dictionary table then make quer</w:t>
+      </w:r>
+      <w:r>
+        <w:rPr>
+          <w:lang w:bidi="fa-IR"/>
+        </w:rPr>
+        <w:t>ies</w:t>
+      </w:r>
+      <w:r>
+        <w:rPr>
+          <w:lang w:bidi="fa-IR"/>
+        </w:rPr>
+        <w:t xml:space="preserve"> over the tables. </w:t>
       </w:r>
       <w:r>
         <w:rPr>
@@ -4741,6 +5841,12 @@
       </w:r>
       <w:r>
         <w:rPr>
+          <w:lang w:bidi="fa-IR"/>
+        </w:rPr>
+        <w:t xml:space="preserve">the </w:t>
+      </w:r>
+      <w:r>
+        <w:rPr>
           <w:b/>
           <w:bCs/>
           <w:i/>
@@ -4769,7 +5875,7 @@
         <w:rPr>
           <w:lang w:bidi="fa-IR"/>
         </w:rPr>
-        <w:t xml:space="preserve"> that we will create a type for each entity types that we need in the framework in this enumerator and </w:t>
+        <w:t xml:space="preserve"> that we will create a type for each entity type that we need in the framework in this enumerator and </w:t>
       </w:r>
       <w:r>
         <w:rPr>
@@ -4820,6 +5926,7 @@
         </w:rPr>
         <w:t>Types</w:t>
       </w:r>
+      <w:proofErr w:type="gramEnd"/>
       <w:r>
         <w:rPr>
           <w:rFonts w:ascii="Consolas" w:hAnsi="Consolas" w:cs="Consolas"/>
@@ -4831,7 +5938,6 @@
         </w:rPr>
         <w:t>.GetTypeId(</w:t>
       </w:r>
-      <w:proofErr w:type="gramEnd"/>
       <w:r>
         <w:rPr>
           <w:rFonts w:ascii="Consolas" w:hAnsi="Consolas" w:cs="Consolas"/>
@@ -4888,7 +5994,7 @@
           <w:color w:val="000000"/>
           <w:kern w:val="0"/>
         </w:rPr>
-        <w:t xml:space="preserve"> will save new type into database automatically on calling method.</w:t>
+        <w:t xml:space="preserve"> will save </w:t>
       </w:r>
       <w:r>
         <w:rPr>
@@ -4896,7 +6002,71 @@
           <w:color w:val="000000"/>
           <w:kern w:val="0"/>
         </w:rPr>
-        <w:t xml:space="preserve"> Types of entities is so important because we will separate entities in queries by types. By using this methodology, when we want to get an entity by Title field we will send type of entity into query and </w:t>
+        <w:t xml:space="preserve">a </w:t>
+      </w:r>
+      <w:r>
+        <w:rPr>
+          <w:rFonts w:cs="Consolas"/>
+          <w:color w:val="000000"/>
+          <w:kern w:val="0"/>
+        </w:rPr>
+        <w:t xml:space="preserve">new type into </w:t>
+      </w:r>
+      <w:r>
+        <w:rPr>
+          <w:rFonts w:cs="Consolas"/>
+          <w:color w:val="000000"/>
+          <w:kern w:val="0"/>
+        </w:rPr>
+        <w:t xml:space="preserve">the </w:t>
+      </w:r>
+      <w:r>
+        <w:rPr>
+          <w:rFonts w:cs="Consolas"/>
+          <w:color w:val="000000"/>
+          <w:kern w:val="0"/>
+        </w:rPr>
+        <w:t xml:space="preserve">database automatically on </w:t>
+      </w:r>
+      <w:r>
+        <w:rPr>
+          <w:rFonts w:cs="Consolas"/>
+          <w:color w:val="000000"/>
+          <w:kern w:val="0"/>
+        </w:rPr>
+        <w:t xml:space="preserve">the </w:t>
+      </w:r>
+      <w:r>
+        <w:rPr>
+          <w:rFonts w:cs="Consolas"/>
+          <w:color w:val="000000"/>
+          <w:kern w:val="0"/>
+        </w:rPr>
+        <w:t>calling method.</w:t>
+      </w:r>
+      <w:r>
+        <w:rPr>
+          <w:rFonts w:cs="Consolas"/>
+          <w:color w:val="000000"/>
+          <w:kern w:val="0"/>
+        </w:rPr>
+        <w:t xml:space="preserve"> Types of entities is so important because we will separate entities in queries by types. By using this methodology, when we want to get an entity by Title </w:t>
+      </w:r>
+      <w:r>
+        <w:rPr>
+          <w:rFonts w:cs="Consolas"/>
+          <w:color w:val="000000"/>
+          <w:kern w:val="0"/>
+        </w:rPr>
+        <w:t>field,</w:t>
+      </w:r>
+      <w:r>
+        <w:rPr>
+          <w:rFonts w:cs="Consolas"/>
+          <w:color w:val="000000"/>
+          <w:kern w:val="0"/>
+        </w:rPr>
+        <w:t xml:space="preserve"> we will send type of entity into query and </w:t>
       </w:r>
       <w:r>
         <w:rPr>
@@ -4952,7 +6122,19 @@
               <w:rPr>
                 <w:lang w:bidi="fa-IR"/>
               </w:rPr>
-              <w:t xml:space="preserve">: We will separate data by domain ID for each enterprise system and therefore the result of this methodology for repetitious of the entities will be at minimum. In </w:t>
+              <w:t xml:space="preserve">: We will separate data by domain ID for each enterprise system and therefore the result of this methodology for repetitious of the entities will be at </w:t>
+            </w:r>
+            <w:r>
+              <w:rPr>
+                <w:lang w:bidi="fa-IR"/>
+              </w:rPr>
+              <w:t xml:space="preserve">a </w:t>
+            </w:r>
+            <w:r>
+              <w:rPr>
+                <w:lang w:bidi="fa-IR"/>
+              </w:rPr>
+              <w:t xml:space="preserve">minimum. In </w:t>
             </w:r>
             <w:r>
               <w:rPr>
@@ -4964,7 +6146,19 @@
               <w:rPr>
                 <w:lang w:bidi="fa-IR"/>
               </w:rPr>
-              <w:t xml:space="preserve"> we will check singularity of the entity </w:t>
+              <w:t xml:space="preserve"> we will check </w:t>
+            </w:r>
+            <w:r>
+              <w:rPr>
+                <w:lang w:bidi="fa-IR"/>
+              </w:rPr>
+              <w:t xml:space="preserve">the </w:t>
+            </w:r>
+            <w:r>
+              <w:rPr>
+                <w:lang w:bidi="fa-IR"/>
+              </w:rPr>
+              <w:t xml:space="preserve">singularity of the entity </w:t>
             </w:r>
             <w:r>
               <w:rPr>
@@ -4994,7 +6188,19 @@
               <w:rPr>
                 <w:lang w:bidi="fa-IR"/>
               </w:rPr>
-              <w:t>is methodology is designed because of in some applications we can have same title for same type entities and therefore, we cannot make single row selecting result queries on the Title property of the entities.</w:t>
+              <w:t xml:space="preserve">is methodology is designed because in some applications we can have </w:t>
+            </w:r>
+            <w:r>
+              <w:rPr>
+                <w:lang w:bidi="fa-IR"/>
+              </w:rPr>
+              <w:t xml:space="preserve">the </w:t>
+            </w:r>
+            <w:r>
+              <w:rPr>
+                <w:lang w:bidi="fa-IR"/>
+              </w:rPr>
+              <w:t>same title for same type entities and therefore, we cannot make single row selecting result queries on the Title property of the entities.</w:t>
             </w:r>
           </w:p>
         </w:tc>
@@ -5016,7 +6222,6 @@
         <w:rPr>
           <w:lang w:bidi="fa-IR"/>
         </w:rPr>
-        <w:lastRenderedPageBreak/>
         <w:t xml:space="preserve">Embedded </w:t>
       </w:r>
       <w:r>
@@ -5035,7 +6240,31 @@
         <w:rPr>
           <w:lang w:bidi="fa-IR"/>
         </w:rPr>
-        <w:t xml:space="preserve">All resources in DITeN framework are stored as embedded resource. All </w:t>
+        <w:t xml:space="preserve">All resources in </w:t>
+      </w:r>
+      <w:r>
+        <w:rPr>
+          <w:lang w:bidi="fa-IR"/>
+        </w:rPr>
+        <w:t xml:space="preserve">the </w:t>
+      </w:r>
+      <w:r>
+        <w:rPr>
+          <w:lang w:bidi="fa-IR"/>
+        </w:rPr>
+        <w:t>DITeN framework are stored as embedded resource</w:t>
+      </w:r>
+      <w:r>
+        <w:rPr>
+          <w:lang w:bidi="fa-IR"/>
+        </w:rPr>
+        <w:t>s</w:t>
+      </w:r>
+      <w:r>
+        <w:rPr>
+          <w:lang w:bidi="fa-IR"/>
+        </w:rPr>
+        <w:t xml:space="preserve">. All </w:t>
       </w:r>
       <w:r>
         <w:rPr>
@@ -5059,7 +6288,19 @@
         <w:rPr>
           <w:lang w:bidi="fa-IR"/>
         </w:rPr>
-        <w:t xml:space="preserve"> Icons </w:t>
+        <w:t xml:space="preserve"> Icons</w:t>
+      </w:r>
+      <w:r>
+        <w:rPr>
+          <w:lang w:bidi="fa-IR"/>
+        </w:rPr>
+        <w:t>,</w:t>
+      </w:r>
+      <w:r>
+        <w:rPr>
+          <w:lang w:bidi="fa-IR"/>
+        </w:rPr>
+        <w:t xml:space="preserve"> </w:t>
       </w:r>
       <w:r>
         <w:rPr>
@@ -5087,7 +6328,19 @@
         <w:rPr>
           <w:lang w:bidi="fa-IR"/>
         </w:rPr>
-        <w:t xml:space="preserve"> that handle all embedded resources. When you need an embedded </w:t>
+        <w:t xml:space="preserve"> that handle</w:t>
+      </w:r>
+      <w:r>
+        <w:rPr>
+          <w:lang w:bidi="fa-IR"/>
+        </w:rPr>
+        <w:t>s</w:t>
+      </w:r>
+      <w:r>
+        <w:rPr>
+          <w:lang w:bidi="fa-IR"/>
+        </w:rPr>
+        <w:t xml:space="preserve"> all embedded resources. When you need an embedded </w:t>
       </w:r>
       <w:r>
         <w:rPr>
@@ -5099,7 +6352,19 @@
         <w:rPr>
           <w:lang w:bidi="fa-IR"/>
         </w:rPr>
-        <w:t xml:space="preserve"> you must use this object for getting resource URL. For example, if you want to use </w:t>
+        <w:t xml:space="preserve"> you must use this object for getting </w:t>
+      </w:r>
+      <w:r>
+        <w:rPr>
+          <w:lang w:bidi="fa-IR"/>
+        </w:rPr>
+        <w:t xml:space="preserve">a </w:t>
+      </w:r>
+      <w:r>
+        <w:rPr>
+          <w:lang w:bidi="fa-IR"/>
+        </w:rPr>
+        <w:t xml:space="preserve">resource URL. For example, if you want to use </w:t>
       </w:r>
       <w:r>
         <w:rPr>
@@ -5167,7 +6432,19 @@
         <w:rPr>
           <w:lang w:bidi="fa-IR"/>
         </w:rPr>
-        <w:t xml:space="preserve"> You must set theme property of the Resource Handler control because it will use name of them for getting embedded resources.</w:t>
+        <w:t xml:space="preserve"> You must set theme property of the Resource Handler control because it will use </w:t>
+      </w:r>
+      <w:r>
+        <w:rPr>
+          <w:lang w:bidi="fa-IR"/>
+        </w:rPr>
+        <w:t xml:space="preserve">the </w:t>
+      </w:r>
+      <w:r>
+        <w:rPr>
+          <w:lang w:bidi="fa-IR"/>
+        </w:rPr>
+        <w:t>name of them for getting embedded resources.</w:t>
       </w:r>
     </w:p>
     <w:tbl>
@@ -5225,7 +6502,37 @@
               <w:rPr>
                 <w:lang w:bidi="fa-IR"/>
               </w:rPr>
-              <w:t xml:space="preserve"> because in </w:t>
+              <w:t xml:space="preserve"> because</w:t>
+            </w:r>
+            <w:r>
+              <w:rPr>
+                <w:lang w:bidi="fa-IR"/>
+              </w:rPr>
+              <w:t>,</w:t>
+            </w:r>
+            <w:r>
+              <w:rPr>
+                <w:lang w:bidi="fa-IR"/>
+              </w:rPr>
+              <w:t xml:space="preserve"> </w:t>
+            </w:r>
+            <w:r>
+              <w:rPr>
+                <w:lang w:bidi="fa-IR"/>
+              </w:rPr>
+              <w:t>o</w:t>
+            </w:r>
+            <w:r>
+              <w:rPr>
+                <w:lang w:bidi="fa-IR"/>
+              </w:rPr>
+              <w:t xml:space="preserve">n </w:t>
+            </w:r>
+            <w:r>
+              <w:rPr>
+                <w:lang w:bidi="fa-IR"/>
+              </w:rPr>
+              <w:t xml:space="preserve">the </w:t>
             </w:r>
             <w:r>
               <w:rPr>
@@ -5334,7 +6641,19 @@
         <w:rPr>
           <w:lang w:bidi="fa-IR"/>
         </w:rPr>
-        <w:t xml:space="preserve">, you must use load method of the page or web user control. All pages will </w:t>
+        <w:t xml:space="preserve">, you must use </w:t>
+      </w:r>
+      <w:r>
+        <w:rPr>
+          <w:lang w:bidi="fa-IR"/>
+        </w:rPr>
+        <w:t xml:space="preserve">the </w:t>
+      </w:r>
+      <w:r>
+        <w:rPr>
+          <w:lang w:bidi="fa-IR"/>
+        </w:rPr>
+        <w:t xml:space="preserve">load method of the page or web user control. All pages will </w:t>
       </w:r>
       <w:r>
         <w:rPr>
@@ -5412,7 +6731,25 @@
         <w:rPr>
           <w:lang w:bidi="fa-IR"/>
         </w:rPr>
-        <w:t xml:space="preserve"> methods are two most important methods of these base classes. By </w:t>
+        <w:t xml:space="preserve"> methods are </w:t>
+      </w:r>
+      <w:r>
+        <w:rPr>
+          <w:lang w:bidi="fa-IR"/>
+        </w:rPr>
+        <w:t xml:space="preserve">the </w:t>
+      </w:r>
+      <w:r>
+        <w:rPr>
+          <w:lang w:bidi="fa-IR"/>
+        </w:rPr>
+        <w:t xml:space="preserve">two most important methods of these base classes. By </w:t>
+      </w:r>
+      <w:r>
+        <w:rPr>
+          <w:lang w:bidi="fa-IR"/>
+        </w:rPr>
+        <w:t xml:space="preserve">the </w:t>
       </w:r>
       <w:r>
         <w:rPr>
@@ -5507,6 +6844,12 @@
           <w:lang w:bidi="fa-IR"/>
         </w:rPr>
         <w:t xml:space="preserve"> you must use </w:t>
+      </w:r>
+      <w:r>
+        <w:rPr>
+          <w:lang w:bidi="fa-IR"/>
+        </w:rPr>
+        <w:t xml:space="preserve">the </w:t>
       </w:r>
       <w:r>
         <w:rPr>
@@ -5614,7 +6957,55 @@
         <w:rPr>
           <w:lang w:bidi="fa-IR"/>
         </w:rPr>
-        <w:t xml:space="preserve">In this section you will read about most important classes and you will found some information about these classes. These are base classes of web controls, pages and master pages and they have some futures that improve .Net base classes. All of these classes are in </w:t>
+        <w:t>In this section</w:t>
+      </w:r>
+      <w:r>
+        <w:rPr>
+          <w:lang w:bidi="fa-IR"/>
+        </w:rPr>
+        <w:t>,</w:t>
+      </w:r>
+      <w:r>
+        <w:rPr>
+          <w:lang w:bidi="fa-IR"/>
+        </w:rPr>
+        <w:t xml:space="preserve"> you will read about </w:t>
+      </w:r>
+      <w:r>
+        <w:rPr>
+          <w:lang w:bidi="fa-IR"/>
+        </w:rPr>
+        <w:t xml:space="preserve">the </w:t>
+      </w:r>
+      <w:r>
+        <w:rPr>
+          <w:lang w:bidi="fa-IR"/>
+        </w:rPr>
+        <w:t xml:space="preserve">most important classes and you will </w:t>
+      </w:r>
+      <w:r>
+        <w:rPr>
+          <w:lang w:bidi="fa-IR"/>
+        </w:rPr>
+        <w:t>find</w:t>
+      </w:r>
+      <w:r>
+        <w:rPr>
+          <w:lang w:bidi="fa-IR"/>
+        </w:rPr>
+        <w:t xml:space="preserve"> some information about these classes. These are base classes of web controls, pages</w:t>
+      </w:r>
+      <w:r>
+        <w:rPr>
+          <w:lang w:bidi="fa-IR"/>
+        </w:rPr>
+        <w:t>,</w:t>
+      </w:r>
+      <w:r>
+        <w:rPr>
+          <w:lang w:bidi="fa-IR"/>
+        </w:rPr>
+        <w:t xml:space="preserve"> and master pages and they have some futures that improve .Net base classes. All of these classes are in </w:t>
       </w:r>
       <w:r>
         <w:rPr>
@@ -5645,7 +7036,19 @@
         <w:rPr>
           <w:lang w:bidi="fa-IR"/>
         </w:rPr>
-        <w:t>UserControl</w:t>
+        <w:t>User</w:t>
+      </w:r>
+      <w:r>
+        <w:rPr>
+          <w:lang w:bidi="fa-IR"/>
+        </w:rPr>
+        <w:t xml:space="preserve"> </w:t>
+      </w:r>
+      <w:r>
+        <w:rPr>
+          <w:lang w:bidi="fa-IR"/>
+        </w:rPr>
+        <w:t>Control</w:t>
       </w:r>
       <w:r>
         <w:rPr>
@@ -5657,15 +7060,27 @@
         <w:rPr>
           <w:lang w:bidi="fa-IR"/>
         </w:rPr>
+        <w:t>,</w:t>
+      </w:r>
+      <w:r>
+        <w:rPr>
+          <w:lang w:bidi="fa-IR"/>
+        </w:rPr>
         <w:t xml:space="preserve"> and</w:t>
       </w:r>
       <w:r>
         <w:rPr>
           <w:lang w:bidi="fa-IR"/>
         </w:rPr>
-        <w:t xml:space="preserve"> masterpage</w:t>
+        <w:t xml:space="preserve"> </w:t>
       </w:r>
       <w:bookmarkEnd w:id="13"/>
+      <w:r>
+        <w:rPr>
+          <w:lang w:bidi="fa-IR"/>
+        </w:rPr>
+        <w:t>masterpage</w:t>
+      </w:r>
     </w:p>
     <w:p>
       <w:pPr>
@@ -5785,7 +7200,81 @@
         <w:rPr>
           <w:lang w:bidi="fa-IR"/>
         </w:rPr>
-        <w:t>hese classes are base of Web Controls, Pages and master Pages of DITeN Framework and all of these objects must be inherited from them. They know about encryption key, basic culture of the system, translating system words, and many more futures that we will use in entire application. Also the</w:t>
+        <w:t xml:space="preserve">hese classes are </w:t>
+      </w:r>
+      <w:proofErr w:type="spellStart"/>
+      <w:r>
+        <w:rPr>
+          <w:lang w:bidi="fa-IR"/>
+        </w:rPr>
+        <w:t>base</w:t>
+      </w:r>
+      <w:proofErr w:type="spellEnd"/>
+      <w:r>
+        <w:rPr>
+          <w:lang w:bidi="fa-IR"/>
+        </w:rPr>
+        <w:t xml:space="preserve"> o</w:t>
+      </w:r>
+      <w:r>
+        <w:rPr>
+          <w:lang w:bidi="fa-IR"/>
+        </w:rPr>
+        <w:t>n</w:t>
+      </w:r>
+      <w:r>
+        <w:rPr>
+          <w:lang w:bidi="fa-IR"/>
+        </w:rPr>
+        <w:t xml:space="preserve"> Web Controls, Pages and master Pages of DITeN Framework and all of these objects must be inherited from them. They know about </w:t>
+      </w:r>
+      <w:r>
+        <w:rPr>
+          <w:lang w:bidi="fa-IR"/>
+        </w:rPr>
+        <w:t xml:space="preserve">the </w:t>
+      </w:r>
+      <w:r>
+        <w:rPr>
+          <w:lang w:bidi="fa-IR"/>
+        </w:rPr>
+        <w:t xml:space="preserve">encryption key, </w:t>
+      </w:r>
+      <w:r>
+        <w:rPr>
+          <w:lang w:bidi="fa-IR"/>
+        </w:rPr>
+        <w:t xml:space="preserve">the </w:t>
+      </w:r>
+      <w:r>
+        <w:rPr>
+          <w:lang w:bidi="fa-IR"/>
+        </w:rPr>
+        <w:t xml:space="preserve">basic culture of the system, translating system words, and many more futures that we will use in </w:t>
+      </w:r>
+      <w:r>
+        <w:rPr>
+          <w:lang w:bidi="fa-IR"/>
+        </w:rPr>
+        <w:t xml:space="preserve">the </w:t>
+      </w:r>
+      <w:r>
+        <w:rPr>
+          <w:lang w:bidi="fa-IR"/>
+        </w:rPr>
+        <w:t xml:space="preserve">entire application. </w:t>
+      </w:r>
+      <w:r>
+        <w:rPr>
+          <w:lang w:bidi="fa-IR"/>
+        </w:rPr>
+        <w:t>Also,</w:t>
+      </w:r>
+      <w:r>
+        <w:rPr>
+          <w:lang w:bidi="fa-IR"/>
+        </w:rPr>
+        <w:t xml:space="preserve"> the</w:t>
       </w:r>
       <w:r>
         <w:rPr>
@@ -5797,7 +7286,31 @@
         <w:rPr>
           <w:lang w:bidi="fa-IR"/>
         </w:rPr>
-        <w:t xml:space="preserve"> will control authorization of users over web controls, pages and master pages.</w:t>
+        <w:t xml:space="preserve"> will control </w:t>
+      </w:r>
+      <w:r>
+        <w:rPr>
+          <w:lang w:bidi="fa-IR"/>
+        </w:rPr>
+        <w:t xml:space="preserve">the </w:t>
+      </w:r>
+      <w:r>
+        <w:rPr>
+          <w:lang w:bidi="fa-IR"/>
+        </w:rPr>
+        <w:t>authorization of users over web controls, pages</w:t>
+      </w:r>
+      <w:r>
+        <w:rPr>
+          <w:lang w:bidi="fa-IR"/>
+        </w:rPr>
+        <w:t>,</w:t>
+      </w:r>
+      <w:r>
+        <w:rPr>
+          <w:lang w:bidi="fa-IR"/>
+        </w:rPr>
+        <w:t xml:space="preserve"> and master pages.</w:t>
       </w:r>
     </w:p>
     <w:p>
@@ -5812,7 +7325,6 @@
         <w:rPr>
           <w:lang w:bidi="fa-IR"/>
         </w:rPr>
-        <w:lastRenderedPageBreak/>
         <w:t>Application dictionary</w:t>
       </w:r>
       <w:bookmarkEnd w:id="14"/>
@@ -5828,7 +7340,19 @@
         <w:rPr>
           <w:lang w:bidi="fa-IR"/>
         </w:rPr>
-        <w:t xml:space="preserve">This future will give us system dictionary. For improving performance and </w:t>
+        <w:t xml:space="preserve">This future will give us </w:t>
+      </w:r>
+      <w:r>
+        <w:rPr>
+          <w:lang w:bidi="fa-IR"/>
+        </w:rPr>
+        <w:t xml:space="preserve">a </w:t>
+      </w:r>
+      <w:r>
+        <w:rPr>
+          <w:lang w:bidi="fa-IR"/>
+        </w:rPr>
+        <w:t xml:space="preserve">system dictionary. For improving performance and </w:t>
       </w:r>
       <w:r>
         <w:rPr>
@@ -5846,7 +7370,19 @@
         <w:rPr>
           <w:lang w:bidi="fa-IR"/>
         </w:rPr>
-        <w:t xml:space="preserve"> we are loading system dictionary of all supported cultures in an application variable and developers can access these information form </w:t>
+        <w:t xml:space="preserve"> we are loading system dictionary of all supported cultures in an application variable and developers can access th</w:t>
+      </w:r>
+      <w:r>
+        <w:rPr>
+          <w:lang w:bidi="fa-IR"/>
+        </w:rPr>
+        <w:t>is</w:t>
+      </w:r>
+      <w:r>
+        <w:rPr>
+          <w:lang w:bidi="fa-IR"/>
+        </w:rPr>
+        <w:t xml:space="preserve"> information form </w:t>
       </w:r>
       <w:r>
         <w:rPr>
@@ -5862,7 +7398,7 @@
         <w:rPr>
           <w:lang w:bidi="fa-IR"/>
         </w:rPr>
-        <w:t xml:space="preserve"> property of every pages or web controls. By this </w:t>
+        <w:t xml:space="preserve"> property of every page or web controls. By this </w:t>
       </w:r>
       <w:r>
         <w:rPr>
@@ -5874,7 +7410,79 @@
         <w:rPr>
           <w:lang w:bidi="fa-IR"/>
         </w:rPr>
-        <w:t xml:space="preserve"> we do not need to make queries on database for each word that we want to translate it. This future will improve performance of database. Each time that a new word added to database it will be refreshed and will load new dictionary and therefore, we do not need to make query on database for new words. </w:t>
+        <w:t xml:space="preserve"> we do not need to make queries on database for each word that we want to translate it. This future will improve </w:t>
+      </w:r>
+      <w:r>
+        <w:rPr>
+          <w:lang w:bidi="fa-IR"/>
+        </w:rPr>
+        <w:t xml:space="preserve">the </w:t>
+      </w:r>
+      <w:r>
+        <w:rPr>
+          <w:lang w:bidi="fa-IR"/>
+        </w:rPr>
+        <w:t xml:space="preserve">performance of </w:t>
+      </w:r>
+      <w:r>
+        <w:rPr>
+          <w:lang w:bidi="fa-IR"/>
+        </w:rPr>
+        <w:t xml:space="preserve">the </w:t>
+      </w:r>
+      <w:r>
+        <w:rPr>
+          <w:lang w:bidi="fa-IR"/>
+        </w:rPr>
+        <w:t xml:space="preserve">database. Each time that a new word added to </w:t>
+      </w:r>
+      <w:r>
+        <w:rPr>
+          <w:lang w:bidi="fa-IR"/>
+        </w:rPr>
+        <w:t xml:space="preserve">the </w:t>
+      </w:r>
+      <w:r>
+        <w:rPr>
+          <w:lang w:bidi="fa-IR"/>
+        </w:rPr>
+        <w:t xml:space="preserve">database it will be refreshed and will load </w:t>
+      </w:r>
+      <w:r>
+        <w:rPr>
+          <w:lang w:bidi="fa-IR"/>
+        </w:rPr>
+        <w:t xml:space="preserve">a </w:t>
+      </w:r>
+      <w:r>
+        <w:rPr>
+          <w:lang w:bidi="fa-IR"/>
+        </w:rPr>
+        <w:t xml:space="preserve">new dictionary and therefore, we do not need to make </w:t>
+      </w:r>
+      <w:r>
+        <w:rPr>
+          <w:lang w:bidi="fa-IR"/>
+        </w:rPr>
+        <w:t xml:space="preserve">a </w:t>
+      </w:r>
+      <w:r>
+        <w:rPr>
+          <w:lang w:bidi="fa-IR"/>
+        </w:rPr>
+        <w:t xml:space="preserve">query on </w:t>
+      </w:r>
+      <w:r>
+        <w:rPr>
+          <w:lang w:bidi="fa-IR"/>
+        </w:rPr>
+        <w:t xml:space="preserve">the </w:t>
+      </w:r>
+      <w:r>
+        <w:rPr>
+          <w:lang w:bidi="fa-IR"/>
+        </w:rPr>
+        <w:t xml:space="preserve">database for new words. </w:t>
       </w:r>
       <w:r>
         <w:rPr>
@@ -5890,13 +7498,49 @@
         <w:rPr>
           <w:lang w:bidi="fa-IR"/>
         </w:rPr>
-        <w:t xml:space="preserve"> method will check this dictionary at first then if it could not find the translation it will make query over the database and update application dictionary. This is stored in application layer because in entire of the application we need to access to this dictionary and because the information </w:t>
-      </w:r>
-      <w:r>
-        <w:rPr>
-          <w:lang w:bidi="fa-IR"/>
-        </w:rPr>
-        <w:t xml:space="preserve">that stored in this variable is general, we put it in an application layer variable. </w:t>
+        <w:t xml:space="preserve"> method will check this dictionary at first then if it could not find the translation it will make quer</w:t>
+      </w:r>
+      <w:r>
+        <w:rPr>
+          <w:lang w:bidi="fa-IR"/>
+        </w:rPr>
+        <w:t>ies</w:t>
+      </w:r>
+      <w:r>
+        <w:rPr>
+          <w:lang w:bidi="fa-IR"/>
+        </w:rPr>
+        <w:t xml:space="preserve"> over the database and update </w:t>
+      </w:r>
+      <w:r>
+        <w:rPr>
+          <w:lang w:bidi="fa-IR"/>
+        </w:rPr>
+        <w:t xml:space="preserve">the </w:t>
+      </w:r>
+      <w:r>
+        <w:rPr>
+          <w:lang w:bidi="fa-IR"/>
+        </w:rPr>
+        <w:t xml:space="preserve">application dictionary. This is stored in </w:t>
+      </w:r>
+      <w:r>
+        <w:rPr>
+          <w:lang w:bidi="fa-IR"/>
+        </w:rPr>
+        <w:t xml:space="preserve">the </w:t>
+      </w:r>
+      <w:r>
+        <w:rPr>
+          <w:lang w:bidi="fa-IR"/>
+        </w:rPr>
+        <w:t xml:space="preserve">application layer because in entire of the application we need to access this dictionary and because the information </w:t>
+      </w:r>
+      <w:r>
+        <w:rPr>
+          <w:lang w:bidi="fa-IR"/>
+        </w:rPr>
+        <w:t xml:space="preserve">stored in this variable is general, we put it in an application layer variable. </w:t>
       </w:r>
       <w:r>
         <w:rPr>
@@ -5908,7 +7552,19 @@
         <w:rPr>
           <w:lang w:bidi="fa-IR"/>
         </w:rPr>
-        <w:t xml:space="preserve"> we put a data table into this variable and we will make query over this data table.</w:t>
+        <w:t xml:space="preserve"> we put a data table into this variable and we will make quer</w:t>
+      </w:r>
+      <w:r>
+        <w:rPr>
+          <w:lang w:bidi="fa-IR"/>
+        </w:rPr>
+        <w:t>ies</w:t>
+      </w:r>
+      <w:r>
+        <w:rPr>
+          <w:lang w:bidi="fa-IR"/>
+        </w:rPr>
+        <w:t xml:space="preserve"> over this data table.</w:t>
       </w:r>
     </w:p>
     <w:p>
@@ -5942,6 +7598,12 @@
       </w:r>
       <w:r>
         <w:rPr>
+          <w:lang w:bidi="fa-IR"/>
+        </w:rPr>
+        <w:t xml:space="preserve">the </w:t>
+      </w:r>
+      <w:r>
+        <w:rPr>
           <w:b/>
           <w:bCs/>
           <w:i/>
@@ -5990,7 +7652,31 @@
         <w:rPr>
           <w:lang w:bidi="fa-IR"/>
         </w:rPr>
-        <w:t xml:space="preserve"> will passed over the URL. This future is for security of the application. By this </w:t>
+        <w:t xml:space="preserve"> will </w:t>
+      </w:r>
+      <w:r>
+        <w:rPr>
+          <w:lang w:bidi="fa-IR"/>
+        </w:rPr>
+        <w:t>be passed</w:t>
+      </w:r>
+      <w:r>
+        <w:rPr>
+          <w:lang w:bidi="fa-IR"/>
+        </w:rPr>
+        <w:t xml:space="preserve"> over the URL. This future is for </w:t>
+      </w:r>
+      <w:r>
+        <w:rPr>
+          <w:lang w:bidi="fa-IR"/>
+        </w:rPr>
+        <w:t xml:space="preserve">the </w:t>
+      </w:r>
+      <w:r>
+        <w:rPr>
+          <w:lang w:bidi="fa-IR"/>
+        </w:rPr>
+        <w:t xml:space="preserve">security of the application. By this </w:t>
       </w:r>
       <w:r>
         <w:rPr>
@@ -6002,7 +7688,55 @@
         <w:rPr>
           <w:lang w:bidi="fa-IR"/>
         </w:rPr>
-        <w:t xml:space="preserve"> the user will not informed about the parameters that developer passed them in URL. You can find this method in every page, web control and master page classes. Developers must use redirect method of the control or page and they must not use standard redirectio</w:t>
+        <w:t xml:space="preserve"> the user will not </w:t>
+      </w:r>
+      <w:r>
+        <w:rPr>
+          <w:lang w:bidi="fa-IR"/>
+        </w:rPr>
+        <w:t>be informed</w:t>
+      </w:r>
+      <w:r>
+        <w:rPr>
+          <w:lang w:bidi="fa-IR"/>
+        </w:rPr>
+        <w:t xml:space="preserve"> about the parameters that developer passed them in </w:t>
+      </w:r>
+      <w:r>
+        <w:rPr>
+          <w:lang w:bidi="fa-IR"/>
+        </w:rPr>
+        <w:t xml:space="preserve">the </w:t>
+      </w:r>
+      <w:r>
+        <w:rPr>
+          <w:lang w:bidi="fa-IR"/>
+        </w:rPr>
+        <w:t xml:space="preserve">URL. You can find this method in every page, web control and master page classes. Developers must use </w:t>
+      </w:r>
+      <w:r>
+        <w:rPr>
+          <w:lang w:bidi="fa-IR"/>
+        </w:rPr>
+        <w:t xml:space="preserve">the </w:t>
+      </w:r>
+      <w:r>
+        <w:rPr>
+          <w:lang w:bidi="fa-IR"/>
+        </w:rPr>
+        <w:t xml:space="preserve">redirect method of the control or page and they must not use </w:t>
+      </w:r>
+      <w:r>
+        <w:rPr>
+          <w:lang w:bidi="fa-IR"/>
+        </w:rPr>
+        <w:t xml:space="preserve">the </w:t>
+      </w:r>
+      <w:r>
+        <w:rPr>
+          <w:lang w:bidi="fa-IR"/>
+        </w:rPr>
+        <w:t>standard redirectio</w:t>
       </w:r>
       <w:r>
         <w:rPr>
@@ -6112,7 +7846,19 @@
         <w:rPr>
           <w:lang w:bidi="fa-IR"/>
         </w:rPr>
-        <w:t xml:space="preserve">and developer can get the parameter value by using name of the parameter as the key of the dictionary that is returned by </w:t>
+        <w:t xml:space="preserve">and developer can get the parameter value by using </w:t>
+      </w:r>
+      <w:r>
+        <w:rPr>
+          <w:lang w:bidi="fa-IR"/>
+        </w:rPr>
+        <w:t xml:space="preserve">the </w:t>
+      </w:r>
+      <w:r>
+        <w:rPr>
+          <w:lang w:bidi="fa-IR"/>
+        </w:rPr>
+        <w:t xml:space="preserve">name of the parameter as the key of the dictionary that is returned by </w:t>
       </w:r>
       <w:r>
         <w:rPr>
@@ -6158,7 +7904,19 @@
         <w:rPr>
           <w:lang w:bidi="fa-IR"/>
         </w:rPr>
-        <w:t xml:space="preserve">This method is designed for getting translation of the system words automatically. Developer must use this method of the pages </w:t>
+        <w:t>This method is designed for getting translation of the system wor</w:t>
+      </w:r>
+      <w:r>
+        <w:rPr>
+          <w:lang w:bidi="fa-IR"/>
+        </w:rPr>
+        <w:t>k</w:t>
+      </w:r>
+      <w:r>
+        <w:rPr>
+          <w:lang w:bidi="fa-IR"/>
+        </w:rPr>
+        <w:t xml:space="preserve">s automatically. Developer must use this method of the pages </w:t>
       </w:r>
       <w:r>
         <w:rPr>
@@ -6170,7 +7928,19 @@
         <w:rPr>
           <w:lang w:bidi="fa-IR"/>
         </w:rPr>
-        <w:t xml:space="preserve"> FieldLabel of TextFields, Title of the grid columns, Text of the buttons </w:t>
+        <w:t xml:space="preserve"> FieldLabel of TextFields, Title of the grid columns, Text of the buttons</w:t>
+      </w:r>
+      <w:r>
+        <w:rPr>
+          <w:lang w:bidi="fa-IR"/>
+        </w:rPr>
+        <w:t>,</w:t>
+      </w:r>
+      <w:r>
+        <w:rPr>
+          <w:lang w:bidi="fa-IR"/>
+        </w:rPr>
+        <w:t xml:space="preserve"> </w:t>
       </w:r>
       <w:r>
         <w:rPr>
@@ -6222,7 +7992,19 @@
         <w:rPr>
           <w:lang w:bidi="fa-IR"/>
         </w:rPr>
-        <w:t xml:space="preserve"> we need to make some specialized translation over the controls or texts we need to use this method individually.</w:t>
+        <w:t xml:space="preserve"> we need to make some specialized translation over the controls or </w:t>
+      </w:r>
+      <w:r>
+        <w:rPr>
+          <w:lang w:bidi="fa-IR"/>
+        </w:rPr>
+        <w:t>texts,</w:t>
+      </w:r>
+      <w:r>
+        <w:rPr>
+          <w:lang w:bidi="fa-IR"/>
+        </w:rPr>
+        <w:t xml:space="preserve"> we need to use this method individually.</w:t>
       </w:r>
       <w:r>
         <w:rPr>
@@ -6263,7 +8045,19 @@
         <w:rPr>
           <w:lang w:val="en-US" w:bidi="fa-IR"/>
         </w:rPr>
-        <w:t xml:space="preserve"> instead of file extension. Each application will be associated into a specified entity type and will open that type of entity. </w:t>
+        <w:t xml:space="preserve"> instead of file extension. Each application will be associated </w:t>
+      </w:r>
+      <w:r>
+        <w:rPr>
+          <w:lang w:val="en-US" w:bidi="fa-IR"/>
+        </w:rPr>
+        <w:t>with</w:t>
+      </w:r>
+      <w:r>
+        <w:rPr>
+          <w:lang w:val="en-US" w:bidi="fa-IR"/>
+        </w:rPr>
+        <w:t xml:space="preserve"> a specified entity type and will open that type of entity. </w:t>
       </w:r>
     </w:p>
     <w:p>
@@ -6304,7 +8098,31 @@
         <w:rPr>
           <w:lang w:bidi="fa-IR"/>
         </w:rPr>
-        <w:t xml:space="preserve">When development of the application is finished, developers must setting-up application over the platform. This means they must add loading information of the applications into the desktop page and system will automatically setup applications over the entire platform. </w:t>
+        <w:t xml:space="preserve">When </w:t>
+      </w:r>
+      <w:r>
+        <w:rPr>
+          <w:lang w:bidi="fa-IR"/>
+        </w:rPr>
+        <w:t xml:space="preserve">the </w:t>
+      </w:r>
+      <w:r>
+        <w:rPr>
+          <w:lang w:bidi="fa-IR"/>
+        </w:rPr>
+        <w:t>development of the application is finished, developers must setting-up application</w:t>
+      </w:r>
+      <w:r>
+        <w:rPr>
+          <w:lang w:bidi="fa-IR"/>
+        </w:rPr>
+        <w:t>s</w:t>
+      </w:r>
+      <w:r>
+        <w:rPr>
+          <w:lang w:bidi="fa-IR"/>
+        </w:rPr>
+        <w:t xml:space="preserve"> over the platform. This means they must add loading information of the applications into the desktop page and system will automatically setup applications over the entire platform. </w:t>
       </w:r>
     </w:p>
     <w:tbl>
@@ -6355,7 +8173,43 @@
               <w:rPr>
                 <w:lang w:bidi="fa-IR"/>
               </w:rPr>
-              <w:t xml:space="preserve"> applications must be setup before use. After setting-up application over the platform, application will be available for all of domains.</w:t>
+              <w:t xml:space="preserve"> applications must be set</w:t>
+            </w:r>
+            <w:r>
+              <w:rPr>
+                <w:lang w:bidi="fa-IR"/>
+              </w:rPr>
+              <w:t xml:space="preserve"> </w:t>
+            </w:r>
+            <w:r>
+              <w:rPr>
+                <w:lang w:bidi="fa-IR"/>
+              </w:rPr>
+              <w:t xml:space="preserve">up before use. After setting-up application over the platform, </w:t>
+            </w:r>
+            <w:r>
+              <w:rPr>
+                <w:lang w:bidi="fa-IR"/>
+              </w:rPr>
+              <w:t xml:space="preserve">the </w:t>
+            </w:r>
+            <w:r>
+              <w:rPr>
+                <w:lang w:bidi="fa-IR"/>
+              </w:rPr>
+              <w:t xml:space="preserve">application will be available for all of </w:t>
+            </w:r>
+            <w:r>
+              <w:rPr>
+                <w:lang w:bidi="fa-IR"/>
+              </w:rPr>
+              <w:t xml:space="preserve">the </w:t>
+            </w:r>
+            <w:r>
+              <w:rPr>
+                <w:lang w:bidi="fa-IR"/>
+              </w:rPr>
+              <w:t>domains.</w:t>
             </w:r>
           </w:p>
         </w:tc>
@@ -6373,7 +8227,6 @@
         <w:rPr>
           <w:lang w:bidi="fa-IR"/>
         </w:rPr>
-        <w:lastRenderedPageBreak/>
         <w:t xml:space="preserve">DTI </w:t>
       </w:r>
       <w:r>
@@ -6423,7 +8276,31 @@
         <w:rPr>
           <w:lang w:bidi="fa-IR"/>
         </w:rPr>
-        <w:t xml:space="preserve"> that contains application manifest. When administrator execute this entity with explorer object application will be installed over the platform and will be accessible for all domains. Explorer object can open and read this </w:t>
+        <w:t xml:space="preserve"> that contains application manifest. When </w:t>
+      </w:r>
+      <w:r>
+        <w:rPr>
+          <w:lang w:bidi="fa-IR"/>
+        </w:rPr>
+        <w:t xml:space="preserve">the </w:t>
+      </w:r>
+      <w:r>
+        <w:rPr>
+          <w:lang w:bidi="fa-IR"/>
+        </w:rPr>
+        <w:t>administrator execute</w:t>
+      </w:r>
+      <w:r>
+        <w:rPr>
+          <w:lang w:bidi="fa-IR"/>
+        </w:rPr>
+        <w:t>s</w:t>
+      </w:r>
+      <w:r>
+        <w:rPr>
+          <w:lang w:bidi="fa-IR"/>
+        </w:rPr>
+        <w:t xml:space="preserve"> this entity with explorer object application will be installed over the platform and will be accessible for all domains. Explorer object can open and read this </w:t>
       </w:r>
       <w:r>
         <w:rPr>
@@ -6435,7 +8312,19 @@
         <w:rPr>
           <w:lang w:bidi="fa-IR"/>
         </w:rPr>
-        <w:t xml:space="preserve"> and by using information that are </w:t>
+        <w:t xml:space="preserve"> and by using information that </w:t>
+      </w:r>
+      <w:r>
+        <w:rPr>
+          <w:lang w:bidi="fa-IR"/>
+        </w:rPr>
+        <w:t>is</w:t>
+      </w:r>
+      <w:r>
+        <w:rPr>
+          <w:lang w:bidi="fa-IR"/>
+        </w:rPr>
+        <w:t xml:space="preserve"> </w:t>
       </w:r>
       <w:r>
         <w:rPr>
@@ -6453,7 +8342,19 @@
         <w:rPr>
           <w:lang w:bidi="fa-IR"/>
         </w:rPr>
-        <w:t xml:space="preserve"> explorer can setting-up application over the platform.</w:t>
+        <w:t xml:space="preserve"> </w:t>
+      </w:r>
+      <w:r>
+        <w:rPr>
+          <w:lang w:bidi="fa-IR"/>
+        </w:rPr>
+        <w:t xml:space="preserve">the </w:t>
+      </w:r>
+      <w:r>
+        <w:rPr>
+          <w:lang w:bidi="fa-IR"/>
+        </w:rPr>
+        <w:t>explorer can setting-up application over the platform.</w:t>
       </w:r>
       <w:r>
         <w:rPr>
@@ -6488,7 +8389,7 @@
         <w:rPr>
           <w:lang w:bidi="fa-IR"/>
         </w:rPr>
-        <w:t xml:space="preserve">When you are clicking on start menu, you can find a button that named Settings. By clicking </w:t>
+        <w:t xml:space="preserve">When you are clicking on start menu, you can find a button named Settings. By clicking </w:t>
       </w:r>
       <w:r>
         <w:rPr>
@@ -6500,7 +8401,19 @@
         <w:rPr>
           <w:lang w:bidi="fa-IR"/>
         </w:rPr>
-        <w:t xml:space="preserve">this button, you can open control panel. In this window, users can </w:t>
+        <w:t xml:space="preserve">this button, you can open </w:t>
+      </w:r>
+      <w:r>
+        <w:rPr>
+          <w:lang w:bidi="fa-IR"/>
+        </w:rPr>
+        <w:t xml:space="preserve">the </w:t>
+      </w:r>
+      <w:r>
+        <w:rPr>
+          <w:lang w:bidi="fa-IR"/>
+        </w:rPr>
+        <w:t xml:space="preserve">control panel. In this window, users can </w:t>
       </w:r>
       <w:r>
         <w:rPr>
@@ -6512,25 +8425,57 @@
         <w:rPr>
           <w:lang w:bidi="fa-IR"/>
         </w:rPr>
-        <w:t xml:space="preserve">. This is control </w:t>
-      </w:r>
-      <w:r>
-        <w:rPr>
-          <w:lang w:bidi="fa-IR"/>
-        </w:rPr>
-        <w:t>centre</w:t>
-      </w:r>
-      <w:r>
-        <w:rPr>
-          <w:lang w:bidi="fa-IR"/>
-        </w:rPr>
-        <w:t xml:space="preserve"> of entire of the platform.</w:t>
-      </w:r>
-      <w:r>
-        <w:rPr>
-          <w:lang w:bidi="fa-IR"/>
-        </w:rPr>
-        <w:t xml:space="preserve"> You can set the language, applications settings, language settings and many more options in this window. </w:t>
+        <w:t xml:space="preserve">. This is </w:t>
+      </w:r>
+      <w:r>
+        <w:rPr>
+          <w:lang w:bidi="fa-IR"/>
+        </w:rPr>
+        <w:t xml:space="preserve">the </w:t>
+      </w:r>
+      <w:r>
+        <w:rPr>
+          <w:lang w:bidi="fa-IR"/>
+        </w:rPr>
+        <w:t xml:space="preserve">control </w:t>
+      </w:r>
+      <w:proofErr w:type="spellStart"/>
+      <w:r>
+        <w:rPr>
+          <w:lang w:bidi="fa-IR"/>
+        </w:rPr>
+        <w:t>cent</w:t>
+      </w:r>
+      <w:r>
+        <w:rPr>
+          <w:lang w:bidi="fa-IR"/>
+        </w:rPr>
+        <w:t>er</w:t>
+      </w:r>
+      <w:proofErr w:type="spellEnd"/>
+      <w:r>
+        <w:rPr>
+          <w:lang w:bidi="fa-IR"/>
+        </w:rPr>
+        <w:t xml:space="preserve"> of </w:t>
+      </w:r>
+      <w:r>
+        <w:rPr>
+          <w:lang w:bidi="fa-IR"/>
+        </w:rPr>
+        <w:t xml:space="preserve">the </w:t>
+      </w:r>
+      <w:r>
+        <w:rPr>
+          <w:lang w:bidi="fa-IR"/>
+        </w:rPr>
+        <w:t>entire the platform.</w:t>
+      </w:r>
+      <w:r>
+        <w:rPr>
+          <w:lang w:bidi="fa-IR"/>
+        </w:rPr>
+        <w:t xml:space="preserve"> You can set the language, application settings, language settings and many more options in this window. </w:t>
       </w:r>
     </w:p>
     <w:p>
@@ -6578,7 +8523,31 @@
         <w:rPr>
           <w:lang w:bidi="fa-IR"/>
         </w:rPr>
-        <w:t xml:space="preserve">Domain admins and backup operators can make backup of data and download this backup from the server into the local client. Backup process will copy </w:t>
+        <w:t xml:space="preserve">Domain admins and backup operators can make </w:t>
+      </w:r>
+      <w:r>
+        <w:rPr>
+          <w:lang w:bidi="fa-IR"/>
+        </w:rPr>
+        <w:t xml:space="preserve">a </w:t>
+      </w:r>
+      <w:r>
+        <w:rPr>
+          <w:lang w:bidi="fa-IR"/>
+        </w:rPr>
+        <w:t xml:space="preserve">backup of data and download this backup from the server into the local client. </w:t>
+      </w:r>
+      <w:r>
+        <w:rPr>
+          <w:lang w:bidi="fa-IR"/>
+        </w:rPr>
+        <w:t>The b</w:t>
+      </w:r>
+      <w:r>
+        <w:rPr>
+          <w:lang w:bidi="fa-IR"/>
+        </w:rPr>
+        <w:t xml:space="preserve">ackup process will copy </w:t>
       </w:r>
       <w:r>
         <w:rPr>
@@ -6596,7 +8565,19 @@
         <w:rPr>
           <w:lang w:bidi="fa-IR"/>
         </w:rPr>
-        <w:t xml:space="preserve"> database then make backup from that database by SQL server backup ability then prepare link of download and email it for the backup operators and domain admins. This link will be available about 24 hours and after </w:t>
+        <w:t xml:space="preserve"> database then make backup from that database by SQL server backup ability then prepare </w:t>
+      </w:r>
+      <w:r>
+        <w:rPr>
+          <w:lang w:bidi="fa-IR"/>
+        </w:rPr>
+        <w:t xml:space="preserve">the </w:t>
+      </w:r>
+      <w:r>
+        <w:rPr>
+          <w:lang w:bidi="fa-IR"/>
+        </w:rPr>
+        <w:t xml:space="preserve">link of download and email it for the backup operators and domain admins. This link will be available about 24 hours and after </w:t>
       </w:r>
       <w:r>
         <w:rPr>
@@ -6614,7 +8595,43 @@
         <w:rPr>
           <w:lang w:bidi="fa-IR"/>
         </w:rPr>
-        <w:t xml:space="preserve"> Backup process will be scheduled on the server and will be putted in queue of backup process. </w:t>
+        <w:t xml:space="preserve"> </w:t>
+      </w:r>
+      <w:r>
+        <w:rPr>
+          <w:lang w:bidi="fa-IR"/>
+        </w:rPr>
+        <w:t>The b</w:t>
+      </w:r>
+      <w:r>
+        <w:rPr>
+          <w:lang w:bidi="fa-IR"/>
+        </w:rPr>
+        <w:t xml:space="preserve">ackup process will be scheduled on the server and will be put in </w:t>
+      </w:r>
+      <w:r>
+        <w:rPr>
+          <w:lang w:bidi="fa-IR"/>
+        </w:rPr>
+        <w:t xml:space="preserve">the </w:t>
+      </w:r>
+      <w:r>
+        <w:rPr>
+          <w:lang w:bidi="fa-IR"/>
+        </w:rPr>
+        <w:t xml:space="preserve">queue of </w:t>
+      </w:r>
+      <w:r>
+        <w:rPr>
+          <w:lang w:bidi="fa-IR"/>
+        </w:rPr>
+        <w:t xml:space="preserve">the </w:t>
+      </w:r>
+      <w:r>
+        <w:rPr>
+          <w:lang w:bidi="fa-IR"/>
+        </w:rPr>
+        <w:t xml:space="preserve">backup process. </w:t>
       </w:r>
       <w:r>
         <w:rPr>
@@ -6665,7 +8682,19 @@
               <w:rPr>
                 <w:lang w:bidi="fa-IR"/>
               </w:rPr>
-              <w:t xml:space="preserve"> This backup can be restored only on the DITeN Platform because only the platform engine will know password of the compressed data.</w:t>
+              <w:t xml:space="preserve"> This backup can be restored only on the DITeN Platform because only the platform engine will know </w:t>
+            </w:r>
+            <w:r>
+              <w:rPr>
+                <w:lang w:bidi="fa-IR"/>
+              </w:rPr>
+              <w:t xml:space="preserve">the </w:t>
+            </w:r>
+            <w:r>
+              <w:rPr>
+                <w:lang w:bidi="fa-IR"/>
+              </w:rPr>
+              <w:t>password of the compressed data.</w:t>
             </w:r>
           </w:p>
         </w:tc>
@@ -6738,7 +8767,43 @@
         <w:rPr>
           <w:lang w:bidi="fa-IR"/>
         </w:rPr>
-        <w:t xml:space="preserve"> groups have full access on this page. In this page the can translate system words into the cultures. This </w:t>
+        <w:t xml:space="preserve"> groups have full access on this page. </w:t>
+      </w:r>
+      <w:r>
+        <w:rPr>
+          <w:lang w:bidi="fa-IR"/>
+        </w:rPr>
+        <w:t>O</w:t>
+      </w:r>
+      <w:r>
+        <w:rPr>
+          <w:lang w:bidi="fa-IR"/>
+        </w:rPr>
+        <w:t>n this page</w:t>
+      </w:r>
+      <w:r>
+        <w:rPr>
+          <w:lang w:bidi="fa-IR"/>
+        </w:rPr>
+        <w:t>,</w:t>
+      </w:r>
+      <w:r>
+        <w:rPr>
+          <w:lang w:bidi="fa-IR"/>
+        </w:rPr>
+        <w:t xml:space="preserve"> </w:t>
+      </w:r>
+      <w:r>
+        <w:rPr>
+          <w:lang w:bidi="fa-IR"/>
+        </w:rPr>
+        <w:t>they</w:t>
+      </w:r>
+      <w:r>
+        <w:rPr>
+          <w:lang w:bidi="fa-IR"/>
+        </w:rPr>
+        <w:t xml:space="preserve"> can translate system words into the cultures. This </w:t>
       </w:r>
       <w:r>
         <w:rPr>
@@ -6831,7 +8896,37 @@
               <w:rPr>
                 <w:lang w:bidi="fa-IR"/>
               </w:rPr>
-              <w:t xml:space="preserve"> Deleting words in dictionary window will delete word in </w:t>
+              <w:t xml:space="preserve"> Deleting words in </w:t>
+            </w:r>
+            <w:r>
+              <w:rPr>
+                <w:lang w:bidi="fa-IR"/>
+              </w:rPr>
+              <w:t xml:space="preserve">the </w:t>
+            </w:r>
+            <w:r>
+              <w:rPr>
+                <w:lang w:bidi="fa-IR"/>
+              </w:rPr>
+              <w:t>dictionary window will delete word</w:t>
+            </w:r>
+            <w:r>
+              <w:rPr>
+                <w:lang w:bidi="fa-IR"/>
+              </w:rPr>
+              <w:t>s</w:t>
+            </w:r>
+            <w:r>
+              <w:rPr>
+                <w:lang w:bidi="fa-IR"/>
+              </w:rPr>
+              <w:t xml:space="preserve"> in </w:t>
+            </w:r>
+            <w:r>
+              <w:rPr>
+                <w:lang w:bidi="fa-IR"/>
+              </w:rPr>
+              <w:t xml:space="preserve">the </w:t>
             </w:r>
             <w:r>
               <w:rPr>
@@ -6867,7 +8962,55 @@
               <w:rPr>
                 <w:lang w:bidi="fa-IR"/>
               </w:rPr>
-              <w:t xml:space="preserve"> dictionary page, translation of that word in selected culture will be deleted form database not the system word.</w:t>
+              <w:t xml:space="preserve"> </w:t>
+            </w:r>
+            <w:r>
+              <w:rPr>
+                <w:lang w:bidi="fa-IR"/>
+              </w:rPr>
+              <w:t xml:space="preserve">the </w:t>
+            </w:r>
+            <w:r>
+              <w:rPr>
+                <w:lang w:bidi="fa-IR"/>
+              </w:rPr>
+              <w:t>dictionary page, translation of that word in selected culture will be deleted f</w:t>
+            </w:r>
+            <w:r>
+              <w:rPr>
+                <w:lang w:bidi="fa-IR"/>
+              </w:rPr>
+              <w:t>ro</w:t>
+            </w:r>
+            <w:r>
+              <w:rPr>
+                <w:lang w:bidi="fa-IR"/>
+              </w:rPr>
+              <w:t xml:space="preserve">m </w:t>
+            </w:r>
+            <w:r>
+              <w:rPr>
+                <w:lang w:bidi="fa-IR"/>
+              </w:rPr>
+              <w:t xml:space="preserve">the </w:t>
+            </w:r>
+            <w:r>
+              <w:rPr>
+                <w:lang w:bidi="fa-IR"/>
+              </w:rPr>
+              <w:t>database</w:t>
+            </w:r>
+            <w:r>
+              <w:rPr>
+                <w:lang w:bidi="fa-IR"/>
+              </w:rPr>
+              <w:t>,</w:t>
+            </w:r>
+            <w:r>
+              <w:rPr>
+                <w:lang w:bidi="fa-IR"/>
+              </w:rPr>
+              <w:t xml:space="preserve"> not the system word.</w:t>
             </w:r>
           </w:p>
         </w:tc>
@@ -6924,7 +9067,31 @@
         <w:rPr>
           <w:lang w:bidi="fa-IR"/>
         </w:rPr>
-        <w:t xml:space="preserve"> if you want to add new dictionary into the system, platform administrator must add the culture of the new dictionary </w:t>
+        <w:t xml:space="preserve"> if you want to add </w:t>
+      </w:r>
+      <w:r>
+        <w:rPr>
+          <w:lang w:bidi="fa-IR"/>
+        </w:rPr>
+        <w:t xml:space="preserve">a </w:t>
+      </w:r>
+      <w:r>
+        <w:rPr>
+          <w:lang w:bidi="fa-IR"/>
+        </w:rPr>
+        <w:t xml:space="preserve">new dictionary into the system, </w:t>
+      </w:r>
+      <w:r>
+        <w:rPr>
+          <w:lang w:bidi="fa-IR"/>
+        </w:rPr>
+        <w:t xml:space="preserve">the </w:t>
+      </w:r>
+      <w:r>
+        <w:rPr>
+          <w:lang w:bidi="fa-IR"/>
+        </w:rPr>
+        <w:t xml:space="preserve">platform administrator must add the culture of the new dictionary </w:t>
       </w:r>
       <w:r>
         <w:rPr>
@@ -6942,7 +9109,19 @@
         <w:rPr>
           <w:lang w:bidi="fa-IR"/>
         </w:rPr>
-        <w:t xml:space="preserve"> you will have the dictionary of culture in dictionary window.</w:t>
+        <w:t xml:space="preserve"> you will have the dictionary of culture in </w:t>
+      </w:r>
+      <w:r>
+        <w:rPr>
+          <w:lang w:bidi="fa-IR"/>
+        </w:rPr>
+        <w:t xml:space="preserve">the </w:t>
+      </w:r>
+      <w:r>
+        <w:rPr>
+          <w:lang w:bidi="fa-IR"/>
+        </w:rPr>
+        <w:t>dictionary window.</w:t>
       </w:r>
     </w:p>
     <w:p>
@@ -6972,20 +9151,85 @@
         <w:rPr>
           <w:lang w:bidi="fa-IR"/>
         </w:rPr>
-        <w:t xml:space="preserve">In entire of the platform when you have an entity, you can get properties of that entity by right click on the entity. For example, if you are in add/remove programs window you can get property of the program </w:t>
-      </w:r>
-      <w:r>
-        <w:rPr>
-          <w:lang w:bidi="fa-IR"/>
-        </w:rPr>
-        <w:lastRenderedPageBreak/>
-        <w:t xml:space="preserve">that is installed on the domain by right clicking on the installed program or if you are in Accounting program you can access this window by right clicking </w:t>
-      </w:r>
-      <w:r>
-        <w:rPr>
-          <w:lang w:bidi="fa-IR"/>
-        </w:rPr>
-        <w:t>on the entity and then choosing properties from the pup up menu.</w:t>
+        <w:t xml:space="preserve">In </w:t>
+      </w:r>
+      <w:r>
+        <w:rPr>
+          <w:lang w:bidi="fa-IR"/>
+        </w:rPr>
+        <w:t xml:space="preserve">the </w:t>
+      </w:r>
+      <w:r>
+        <w:rPr>
+          <w:lang w:bidi="fa-IR"/>
+        </w:rPr>
+        <w:t>entire of the platform when you have an entity, you can get properties of that entity by right click on the entity. For example, if you are in add/remove programs window you can get property of the program that is installed on the domain by right</w:t>
+      </w:r>
+      <w:r>
+        <w:rPr>
+          <w:lang w:bidi="fa-IR"/>
+        </w:rPr>
+        <w:t>-</w:t>
+      </w:r>
+      <w:r>
+        <w:rPr>
+          <w:lang w:bidi="fa-IR"/>
+        </w:rPr>
+        <w:t>clicking on the installed program or if you are in Accounting program you can access this window by right</w:t>
+      </w:r>
+      <w:r>
+        <w:rPr>
+          <w:lang w:bidi="fa-IR"/>
+        </w:rPr>
+        <w:t>-</w:t>
+      </w:r>
+      <w:r>
+        <w:rPr>
+          <w:lang w:bidi="fa-IR"/>
+        </w:rPr>
+        <w:t xml:space="preserve">clicking </w:t>
+      </w:r>
+      <w:r>
+        <w:rPr>
+          <w:lang w:bidi="fa-IR"/>
+        </w:rPr>
+        <w:t xml:space="preserve">on the entity and then choosing </w:t>
+      </w:r>
+      <w:r>
+        <w:rPr>
+          <w:lang w:bidi="fa-IR"/>
+        </w:rPr>
+        <w:t>P</w:t>
+      </w:r>
+      <w:r>
+        <w:rPr>
+          <w:lang w:bidi="fa-IR"/>
+        </w:rPr>
+        <w:t>roperties from the p</w:t>
+      </w:r>
+      <w:r>
+        <w:rPr>
+          <w:lang w:bidi="fa-IR"/>
+        </w:rPr>
+        <w:t>o</w:t>
+      </w:r>
+      <w:r>
+        <w:rPr>
+          <w:lang w:bidi="fa-IR"/>
+        </w:rPr>
+        <w:t>p</w:t>
+      </w:r>
+      <w:r>
+        <w:rPr>
+          <w:lang w:bidi="fa-IR"/>
+        </w:rPr>
+        <w:t>-</w:t>
+      </w:r>
+      <w:r>
+        <w:rPr>
+          <w:lang w:bidi="fa-IR"/>
+        </w:rPr>
+        <w:t>up menu.</w:t>
       </w:r>
     </w:p>
     <w:p>
@@ -7026,19 +9270,61 @@
         <w:rPr>
           <w:lang w:bidi="fa-IR"/>
         </w:rPr>
-        <w:t xml:space="preserve"> you will find some information about entity. For example, you can find information about entity type, creation </w:t>
-      </w:r>
-      <w:r>
-        <w:rPr>
-          <w:lang w:bidi="fa-IR"/>
-        </w:rPr>
-        <w:t>date;</w:t>
-      </w:r>
-      <w:r>
-        <w:rPr>
-          <w:lang w:bidi="fa-IR"/>
-        </w:rPr>
-        <w:t xml:space="preserve"> last modify date and description of the entity. This information is useful when you want to understand details of the entity.</w:t>
+        <w:t xml:space="preserve"> you will find some information about </w:t>
+      </w:r>
+      <w:r>
+        <w:rPr>
+          <w:lang w:bidi="fa-IR"/>
+        </w:rPr>
+        <w:t xml:space="preserve">the </w:t>
+      </w:r>
+      <w:r>
+        <w:rPr>
+          <w:lang w:bidi="fa-IR"/>
+        </w:rPr>
+        <w:t xml:space="preserve">entity. For example, you can find information about entity type, creation </w:t>
+      </w:r>
+      <w:r>
+        <w:rPr>
+          <w:lang w:bidi="fa-IR"/>
+        </w:rPr>
+        <w:t>date</w:t>
+      </w:r>
+      <w:r>
+        <w:rPr>
+          <w:lang w:bidi="fa-IR"/>
+        </w:rPr>
+        <w:t>,</w:t>
+      </w:r>
+      <w:r>
+        <w:rPr>
+          <w:lang w:bidi="fa-IR"/>
+        </w:rPr>
+        <w:t xml:space="preserve"> last modif</w:t>
+      </w:r>
+      <w:r>
+        <w:rPr>
+          <w:lang w:bidi="fa-IR"/>
+        </w:rPr>
+        <w:t>ied</w:t>
+      </w:r>
+      <w:r>
+        <w:rPr>
+          <w:lang w:bidi="fa-IR"/>
+        </w:rPr>
+        <w:t xml:space="preserve"> date and description of the entity. This information is useful when you want to understand </w:t>
+      </w:r>
+      <w:r>
+        <w:rPr>
+          <w:lang w:bidi="fa-IR"/>
+        </w:rPr>
+        <w:t xml:space="preserve">the </w:t>
+      </w:r>
+      <w:r>
+        <w:rPr>
+          <w:lang w:bidi="fa-IR"/>
+        </w:rPr>
+        <w:t>details of the entity.</w:t>
       </w:r>
     </w:p>
     <w:p>
@@ -7080,7 +9366,19 @@
         <w:rPr>
           <w:lang w:bidi="fa-IR"/>
         </w:rPr>
-        <w:t xml:space="preserve"> you can set authorization level of the entity. By this </w:t>
+        <w:t xml:space="preserve"> you can set </w:t>
+      </w:r>
+      <w:r>
+        <w:rPr>
+          <w:lang w:bidi="fa-IR"/>
+        </w:rPr>
+        <w:t xml:space="preserve">the </w:t>
+      </w:r>
+      <w:r>
+        <w:rPr>
+          <w:lang w:bidi="fa-IR"/>
+        </w:rPr>
+        <w:t xml:space="preserve">authorization level of the entity. By this </w:t>
       </w:r>
       <w:r>
         <w:rPr>
@@ -7098,13 +9396,31 @@
         <w:rPr>
           <w:lang w:bidi="fa-IR"/>
         </w:rPr>
+        <w:t xml:space="preserve">an </w:t>
+      </w:r>
+      <w:r>
+        <w:rPr>
+          <w:lang w:bidi="fa-IR"/>
+        </w:rPr>
         <w:t>accounting</w:t>
       </w:r>
       <w:r>
         <w:rPr>
           <w:lang w:bidi="fa-IR"/>
         </w:rPr>
-        <w:t xml:space="preserve"> application, you can set authorization of the users to a commodity. You can set some users can edit it and some groups can delete or modify it or you can deny some users or groups access to the entity.</w:t>
+        <w:t xml:space="preserve"> application, you can set </w:t>
+      </w:r>
+      <w:r>
+        <w:rPr>
+          <w:lang w:bidi="fa-IR"/>
+        </w:rPr>
+        <w:t xml:space="preserve">the </w:t>
+      </w:r>
+      <w:r>
+        <w:rPr>
+          <w:lang w:bidi="fa-IR"/>
+        </w:rPr>
+        <w:t>authorization of the users to a commodity. You can set some users can edit it and some groups can delete or modify it or you can deny some users or groups access to the entity.</w:t>
       </w:r>
     </w:p>
     <w:p>
@@ -7146,13 +9462,37 @@
         <w:rPr>
           <w:lang w:bidi="fa-IR"/>
         </w:rPr>
-        <w:t xml:space="preserve"> you can find previous versions of the entity. This ability is useful when you want to restore some version of the entity. For example, a user changed an entity information and you want to undo this job. You can simply choose the version that you want the by clicking on restore button you can restore that version. </w:t>
-      </w:r>
-      <w:r>
-        <w:rPr>
-          <w:lang w:bidi="fa-IR"/>
-        </w:rPr>
-        <w:t>This job will make current version as history version and restore selected version.</w:t>
+        <w:t xml:space="preserve"> you can find previous versions of the entity. This ability is useful when you want to restore some version of the entity. For example, a user changed entity information and you want to undo this job. You can simply choose the version that you want by clicking on </w:t>
+      </w:r>
+      <w:r>
+        <w:rPr>
+          <w:lang w:bidi="fa-IR"/>
+        </w:rPr>
+        <w:t xml:space="preserve">the </w:t>
+      </w:r>
+      <w:r>
+        <w:rPr>
+          <w:lang w:bidi="fa-IR"/>
+        </w:rPr>
+        <w:t xml:space="preserve">restore button you can restore that version. </w:t>
+      </w:r>
+      <w:r>
+        <w:rPr>
+          <w:lang w:bidi="fa-IR"/>
+        </w:rPr>
+        <w:t xml:space="preserve">This job will make </w:t>
+      </w:r>
+      <w:r>
+        <w:rPr>
+          <w:lang w:bidi="fa-IR"/>
+        </w:rPr>
+        <w:t xml:space="preserve">a </w:t>
+      </w:r>
+      <w:r>
+        <w:rPr>
+          <w:lang w:bidi="fa-IR"/>
+        </w:rPr>
+        <w:t>current version as history version and restore selected version.</w:t>
       </w:r>
     </w:p>
     <w:tbl>
@@ -7197,7 +9537,31 @@
               <w:rPr>
                 <w:lang w:bidi="fa-IR"/>
               </w:rPr>
-              <w:t xml:space="preserve"> history of an entity will remain about one month and system will delete this information after that. This is because of data redundancy. </w:t>
+              <w:t xml:space="preserve"> </w:t>
+            </w:r>
+            <w:r>
+              <w:rPr>
+                <w:lang w:bidi="fa-IR"/>
+              </w:rPr>
+              <w:t xml:space="preserve">The </w:t>
+            </w:r>
+            <w:r>
+              <w:rPr>
+                <w:lang w:bidi="fa-IR"/>
+              </w:rPr>
+              <w:t xml:space="preserve">history of an entity will remain about one month and </w:t>
+            </w:r>
+            <w:r>
+              <w:rPr>
+                <w:lang w:bidi="fa-IR"/>
+              </w:rPr>
+              <w:t xml:space="preserve">the </w:t>
+            </w:r>
+            <w:r>
+              <w:rPr>
+                <w:lang w:bidi="fa-IR"/>
+              </w:rPr>
+              <w:t xml:space="preserve">system will delete this information after that. This is because of data redundancy. </w:t>
             </w:r>
           </w:p>
         </w:tc>
@@ -7214,7 +9578,25 @@
         <w:rPr>
           <w:lang w:bidi="fa-IR"/>
         </w:rPr>
-        <w:t xml:space="preserve">There are differences between Recycle bin and </w:t>
+        <w:t xml:space="preserve">There are differences between </w:t>
+      </w:r>
+      <w:r>
+        <w:rPr>
+          <w:lang w:bidi="fa-IR"/>
+        </w:rPr>
+        <w:t xml:space="preserve">the </w:t>
+      </w:r>
+      <w:r>
+        <w:rPr>
+          <w:lang w:bidi="fa-IR"/>
+        </w:rPr>
+        <w:t xml:space="preserve">Recycle bin and </w:t>
+      </w:r>
+      <w:r>
+        <w:rPr>
+          <w:lang w:bidi="fa-IR"/>
+        </w:rPr>
+        <w:t xml:space="preserve">the </w:t>
       </w:r>
       <w:r>
         <w:rPr>
@@ -7238,13 +9620,31 @@
         <w:rPr>
           <w:lang w:bidi="fa-IR"/>
         </w:rPr>
-        <w:t xml:space="preserve"> in previous version ability you can find different versions of an entity.</w:t>
+        <w:t xml:space="preserve"> in previous version ability</w:t>
+      </w:r>
+      <w:r>
+        <w:rPr>
+          <w:lang w:bidi="fa-IR"/>
+        </w:rPr>
+        <w:t>,</w:t>
+      </w:r>
+      <w:r>
+        <w:rPr>
+          <w:lang w:bidi="fa-IR"/>
+        </w:rPr>
+        <w:t xml:space="preserve"> you can find different versions of an entity.</w:t>
       </w:r>
       <w:r>
         <w:rPr>
           <w:lang w:bidi="fa-IR"/>
         </w:rPr>
         <w:t xml:space="preserve"> We will handle this future by adding </w:t>
+      </w:r>
+      <w:r>
+        <w:rPr>
+          <w:lang w:bidi="fa-IR"/>
+        </w:rPr>
+        <w:t xml:space="preserve">the </w:t>
       </w:r>
       <w:r>
         <w:rPr>
@@ -7258,13 +9658,49 @@
         <w:rPr>
           <w:lang w:bidi="fa-IR"/>
         </w:rPr>
-        <w:t xml:space="preserve"> field into Entities data table in database. We can detect entities that are marked as history by this field. When you update an entity PID field of current entity will be set as ID of the new </w:t>
-      </w:r>
-      <w:r>
-        <w:rPr>
-          <w:lang w:bidi="fa-IR"/>
-        </w:rPr>
-        <w:t>entity, current entity will be marked as history entity,</w:t>
+        <w:t xml:space="preserve"> field into </w:t>
+      </w:r>
+      <w:r>
+        <w:rPr>
+          <w:lang w:bidi="fa-IR"/>
+        </w:rPr>
+        <w:t xml:space="preserve">the </w:t>
+      </w:r>
+      <w:r>
+        <w:rPr>
+          <w:lang w:bidi="fa-IR"/>
+        </w:rPr>
+        <w:t xml:space="preserve">Entities data table in </w:t>
+      </w:r>
+      <w:r>
+        <w:rPr>
+          <w:lang w:bidi="fa-IR"/>
+        </w:rPr>
+        <w:t xml:space="preserve">the </w:t>
+      </w:r>
+      <w:r>
+        <w:rPr>
+          <w:lang w:bidi="fa-IR"/>
+        </w:rPr>
+        <w:t xml:space="preserve">database. We can detect entities that are marked as history by this field. When you update an entity PID field of current entity will be set as ID of the new </w:t>
+      </w:r>
+      <w:r>
+        <w:rPr>
+          <w:lang w:bidi="fa-IR"/>
+        </w:rPr>
+        <w:t xml:space="preserve">entity, </w:t>
+      </w:r>
+      <w:r>
+        <w:rPr>
+          <w:lang w:bidi="fa-IR"/>
+        </w:rPr>
+        <w:t xml:space="preserve">the </w:t>
+      </w:r>
+      <w:r>
+        <w:rPr>
+          <w:lang w:bidi="fa-IR"/>
+        </w:rPr>
+        <w:t>current entity will be marked as history entity,</w:t>
       </w:r>
       <w:r>
         <w:rPr>
@@ -7294,7 +9730,43 @@
         <w:rPr>
           <w:lang w:bidi="fa-IR"/>
         </w:rPr>
-        <w:t xml:space="preserve"> new entity will saved into database (You will find </w:t>
+        <w:t xml:space="preserve"> </w:t>
+      </w:r>
+      <w:r>
+        <w:rPr>
+          <w:lang w:bidi="fa-IR"/>
+        </w:rPr>
+        <w:t xml:space="preserve">a </w:t>
+      </w:r>
+      <w:r>
+        <w:rPr>
+          <w:lang w:bidi="fa-IR"/>
+        </w:rPr>
+        <w:t xml:space="preserve">new entity will </w:t>
+      </w:r>
+      <w:r>
+        <w:rPr>
+          <w:lang w:bidi="fa-IR"/>
+        </w:rPr>
+        <w:t>be saved</w:t>
+      </w:r>
+      <w:r>
+        <w:rPr>
+          <w:lang w:bidi="fa-IR"/>
+        </w:rPr>
+        <w:t xml:space="preserve"> into </w:t>
+      </w:r>
+      <w:r>
+        <w:rPr>
+          <w:lang w:bidi="fa-IR"/>
+        </w:rPr>
+        <w:t xml:space="preserve">the </w:t>
+      </w:r>
+      <w:r>
+        <w:rPr>
+          <w:lang w:bidi="fa-IR"/>
+        </w:rPr>
+        <w:t xml:space="preserve">database (You will find </w:t>
       </w:r>
       <w:r>
         <w:rPr>
@@ -7306,7 +9778,19 @@
         <w:rPr>
           <w:lang w:bidi="fa-IR"/>
         </w:rPr>
-        <w:t xml:space="preserve"> entities in previous versions tab not the selected entity.)</w:t>
+        <w:t xml:space="preserve"> entities in previous versions tab</w:t>
+      </w:r>
+      <w:r>
+        <w:rPr>
+          <w:lang w:bidi="fa-IR"/>
+        </w:rPr>
+        <w:t>,</w:t>
+      </w:r>
+      <w:r>
+        <w:rPr>
+          <w:lang w:bidi="fa-IR"/>
+        </w:rPr>
+        <w:t xml:space="preserve"> not the selected entity.)</w:t>
       </w:r>
     </w:p>
     <w:p>
@@ -7348,7 +9832,19 @@
         <w:rPr>
           <w:lang w:bidi="fa-IR"/>
         </w:rPr>
-        <w:t xml:space="preserve"> data accidently. By this </w:t>
+        <w:t xml:space="preserve"> data accident</w:t>
+      </w:r>
+      <w:r>
+        <w:rPr>
+          <w:lang w:bidi="fa-IR"/>
+        </w:rPr>
+        <w:t>al</w:t>
+      </w:r>
+      <w:r>
+        <w:rPr>
+          <w:lang w:bidi="fa-IR"/>
+        </w:rPr>
+        <w:t xml:space="preserve">ly. By this </w:t>
       </w:r>
       <w:r>
         <w:rPr>
@@ -7442,6 +9938,12 @@
         <w:rPr>
           <w:lang w:bidi="fa-IR"/>
         </w:rPr>
+        <w:t xml:space="preserve">the </w:t>
+      </w:r>
+      <w:r>
+        <w:rPr>
+          <w:lang w:bidi="fa-IR"/>
+        </w:rPr>
         <w:t>Last M</w:t>
       </w:r>
       <w:r>
@@ -7479,6 +9981,12 @@
           <w:lang w:bidi="fa-IR"/>
         </w:rPr>
         <w:t xml:space="preserve"> Users can find deleted entities in </w:t>
+      </w:r>
+      <w:r>
+        <w:rPr>
+          <w:lang w:bidi="fa-IR"/>
+        </w:rPr>
+        <w:t xml:space="preserve">the </w:t>
       </w:r>
       <w:r>
         <w:rPr>
@@ -7494,7 +10002,19 @@
         <w:rPr>
           <w:lang w:bidi="fa-IR"/>
         </w:rPr>
-        <w:t xml:space="preserve"> folder and they can restore the entity from this menu by right clicking over the selected entity and clicking on restore </w:t>
+        <w:t xml:space="preserve"> folder and they can restore the entity from this menu by right</w:t>
+      </w:r>
+      <w:r>
+        <w:rPr>
+          <w:lang w:bidi="fa-IR"/>
+        </w:rPr>
+        <w:t>-</w:t>
+      </w:r>
+      <w:r>
+        <w:rPr>
+          <w:lang w:bidi="fa-IR"/>
+        </w:rPr>
+        <w:t xml:space="preserve">clicking over the selected entity and clicking on restore </w:t>
       </w:r>
       <w:r>
         <w:rPr>
@@ -7512,7 +10032,19 @@
         <w:rPr>
           <w:lang w:bidi="fa-IR"/>
         </w:rPr>
-        <w:t xml:space="preserve"> The entities that are stored in recycle bin (marked as deleted) will not show in the entire of the domain and you will find it only in recycle bin folder.</w:t>
+        <w:t xml:space="preserve"> The entities that are stored in </w:t>
+      </w:r>
+      <w:r>
+        <w:rPr>
+          <w:lang w:bidi="fa-IR"/>
+        </w:rPr>
+        <w:t xml:space="preserve">the </w:t>
+      </w:r>
+      <w:r>
+        <w:rPr>
+          <w:lang w:bidi="fa-IR"/>
+        </w:rPr>
+        <w:t>recycle bin (marked as deleted) will not show in the entire the domain and you will find it only in recycle bin folder.</w:t>
       </w:r>
     </w:p>
     <w:tbl>
@@ -7563,7 +10095,19 @@
               <w:rPr>
                 <w:lang w:bidi="fa-IR"/>
               </w:rPr>
-              <w:t xml:space="preserve"> have right permission to deleted entity can restore the entity and restoring entity will not overwrite destination folder entities. </w:t>
+              <w:t xml:space="preserve"> have permission to </w:t>
+            </w:r>
+            <w:r>
+              <w:rPr>
+                <w:lang w:bidi="fa-IR"/>
+              </w:rPr>
+              <w:t xml:space="preserve">the </w:t>
+            </w:r>
+            <w:r>
+              <w:rPr>
+                <w:lang w:bidi="fa-IR"/>
+              </w:rPr>
+              <w:t xml:space="preserve">deleted entity can restore the entity and restoring entity will not overwrite destination folder entities. </w:t>
             </w:r>
           </w:p>
           <w:p>
@@ -7590,13 +10134,73 @@
               <w:rPr>
                 <w:lang w:bidi="fa-IR"/>
               </w:rPr>
-              <w:t xml:space="preserve"> entire data of entity will be deleted from database, even detail information and </w:t>
-            </w:r>
-            <w:r>
-              <w:rPr>
-                <w:lang w:bidi="fa-IR"/>
-              </w:rPr>
-              <w:t xml:space="preserve">information that are stored in </w:t>
+              <w:t xml:space="preserve"> </w:t>
+            </w:r>
+            <w:r>
+              <w:rPr>
+                <w:lang w:bidi="fa-IR"/>
+              </w:rPr>
+              <w:t xml:space="preserve">the </w:t>
+            </w:r>
+            <w:r>
+              <w:rPr>
+                <w:lang w:bidi="fa-IR"/>
+              </w:rPr>
+              <w:t xml:space="preserve">entire data of </w:t>
+            </w:r>
+            <w:r>
+              <w:rPr>
+                <w:lang w:bidi="fa-IR"/>
+              </w:rPr>
+              <w:t xml:space="preserve">the </w:t>
+            </w:r>
+            <w:r>
+              <w:rPr>
+                <w:lang w:bidi="fa-IR"/>
+              </w:rPr>
+              <w:t xml:space="preserve">entity will be deleted from </w:t>
+            </w:r>
+            <w:r>
+              <w:rPr>
+                <w:lang w:bidi="fa-IR"/>
+              </w:rPr>
+              <w:t xml:space="preserve">the </w:t>
+            </w:r>
+            <w:r>
+              <w:rPr>
+                <w:lang w:bidi="fa-IR"/>
+              </w:rPr>
+              <w:t>database, even detail information</w:t>
+            </w:r>
+            <w:r>
+              <w:rPr>
+                <w:lang w:bidi="fa-IR"/>
+              </w:rPr>
+              <w:t>,</w:t>
+            </w:r>
+            <w:r>
+              <w:rPr>
+                <w:lang w:bidi="fa-IR"/>
+              </w:rPr>
+              <w:t xml:space="preserve"> and </w:t>
+            </w:r>
+            <w:r>
+              <w:rPr>
+                <w:lang w:bidi="fa-IR"/>
+              </w:rPr>
+              <w:t xml:space="preserve">information that </w:t>
+            </w:r>
+            <w:r>
+              <w:rPr>
+                <w:lang w:bidi="fa-IR"/>
+              </w:rPr>
+              <w:t>is</w:t>
+            </w:r>
+            <w:r>
+              <w:rPr>
+                <w:lang w:bidi="fa-IR"/>
+              </w:rPr>
+              <w:t xml:space="preserve"> stored in </w:t>
             </w:r>
             <w:r>
               <w:rPr>
@@ -7652,12 +10256,6 @@
           <w:lang w:bidi="fa-IR"/>
         </w:rPr>
         <w:br w:type="page"/>
-      </w:r>
-      <w:r>
-        <w:rPr>
-          <w:lang w:bidi="fa-IR"/>
-        </w:rPr>
-        <w:lastRenderedPageBreak/>
         <w:t>System Folders</w:t>
       </w:r>
     </w:p>
@@ -7717,7 +10315,7 @@
         <w:rPr>
           <w:lang w:bidi="fa-IR"/>
         </w:rPr>
-        <w:t xml:space="preserve"> will contain cultures that introduces to the system. System will store words in these cultures. Folder of cultures is </w:t>
+        <w:t xml:space="preserve"> will contain cultures that introduce to the system. System will store words in these cultures. Folder of cultures is </w:t>
       </w:r>
       <w:r>
         <w:rPr>
@@ -7753,7 +10351,19 @@
         <w:rPr>
           <w:lang w:bidi="fa-IR"/>
         </w:rPr>
-        <w:t xml:space="preserve">property, </w:t>
+        <w:t>propert</w:t>
+      </w:r>
+      <w:r>
+        <w:rPr>
+          <w:lang w:bidi="fa-IR"/>
+        </w:rPr>
+        <w:t>ies</w:t>
+      </w:r>
+      <w:r>
+        <w:rPr>
+          <w:lang w:bidi="fa-IR"/>
+        </w:rPr>
+        <w:t xml:space="preserve">, </w:t>
       </w:r>
       <w:r>
         <w:rPr>
@@ -7765,23 +10375,55 @@
       </w:r>
       <w:r>
         <w:rPr>
-          <w:lang w:bidi="fa-IR"/>
-        </w:rPr>
-        <w:t xml:space="preserve"> and </w:t>
-      </w:r>
-      <w:r>
-        <w:rPr>
           <w:b/>
           <w:bCs/>
           <w:lang w:bidi="fa-IR"/>
         </w:rPr>
+        <w:t>,</w:t>
+      </w:r>
+      <w:r>
+        <w:rPr>
+          <w:lang w:bidi="fa-IR"/>
+        </w:rPr>
+        <w:t xml:space="preserve"> and </w:t>
+      </w:r>
+      <w:r>
+        <w:rPr>
+          <w:b/>
+          <w:bCs/>
+          <w:lang w:bidi="fa-IR"/>
+        </w:rPr>
         <w:t>DisplayName</w:t>
       </w:r>
       <w:r>
         <w:rPr>
           <w:lang w:bidi="fa-IR"/>
         </w:rPr>
-        <w:t xml:space="preserve">. For example for Iranian Persian culture we will have </w:t>
+        <w:t xml:space="preserve">. For </w:t>
+      </w:r>
+      <w:r>
+        <w:rPr>
+          <w:lang w:bidi="fa-IR"/>
+        </w:rPr>
+        <w:t>example,</w:t>
+      </w:r>
+      <w:r>
+        <w:rPr>
+          <w:lang w:bidi="fa-IR"/>
+        </w:rPr>
+        <w:t xml:space="preserve"> for Iranian Persian culture</w:t>
+      </w:r>
+      <w:r>
+        <w:rPr>
+          <w:lang w:bidi="fa-IR"/>
+        </w:rPr>
+        <w:t>,</w:t>
+      </w:r>
+      <w:r>
+        <w:rPr>
+          <w:lang w:bidi="fa-IR"/>
+        </w:rPr>
+        <w:t xml:space="preserve"> we will have </w:t>
       </w:r>
       <w:r>
         <w:rPr>
@@ -7844,7 +10486,57 @@
         <w:rPr>
           <w:lang w:bidi="fa-IR"/>
         </w:rPr>
-        <w:t xml:space="preserve">There is a culture in this system that is base culture of the system. All text base properties of the controls in this framework will be stored as system culture. For example in login dialog system will store label text of User Name in database under System Culture. Then we will translate these words that are stored under this culture to other cultures. </w:t>
+        <w:t>There is a culture in this system that is base</w:t>
+      </w:r>
+      <w:r>
+        <w:rPr>
+          <w:lang w:bidi="fa-IR"/>
+        </w:rPr>
+        <w:t>d</w:t>
+      </w:r>
+      <w:r>
+        <w:rPr>
+          <w:lang w:bidi="fa-IR"/>
+        </w:rPr>
+        <w:t xml:space="preserve"> culture of the system. All </w:t>
+      </w:r>
+      <w:proofErr w:type="spellStart"/>
+      <w:r>
+        <w:rPr>
+          <w:lang w:bidi="fa-IR"/>
+        </w:rPr>
+        <w:t>textbase</w:t>
+      </w:r>
+      <w:proofErr w:type="spellEnd"/>
+      <w:r>
+        <w:rPr>
+          <w:lang w:bidi="fa-IR"/>
+        </w:rPr>
+        <w:t xml:space="preserve"> properties of the controls in this framework will be stored as system culture. For </w:t>
+      </w:r>
+      <w:r>
+        <w:rPr>
+          <w:lang w:bidi="fa-IR"/>
+        </w:rPr>
+        <w:t>example,</w:t>
+      </w:r>
+      <w:r>
+        <w:rPr>
+          <w:lang w:bidi="fa-IR"/>
+        </w:rPr>
+        <w:t xml:space="preserve"> in login dialog system will store label text of User Name in </w:t>
+      </w:r>
+      <w:r>
+        <w:rPr>
+          <w:lang w:bidi="fa-IR"/>
+        </w:rPr>
+        <w:t xml:space="preserve">the </w:t>
+      </w:r>
+      <w:r>
+        <w:rPr>
+          <w:lang w:bidi="fa-IR"/>
+        </w:rPr>
+        <w:t xml:space="preserve">database under System Culture. Then we will translate these words that are stored under this culture to other cultures. </w:t>
       </w:r>
       <w:r>
         <w:rPr>
@@ -7875,6 +10567,8 @@
         </w:rPr>
         <w:t>ypes</w:t>
       </w:r>
+      <w:bookmarkStart w:id="27" w:name="_GoBack"/>
+      <w:bookmarkEnd w:id="27"/>
     </w:p>
     <w:p>
       <w:pPr>
@@ -7886,7 +10580,19 @@
         <w:rPr>
           <w:lang w:bidi="fa-IR"/>
         </w:rPr>
-        <w:t xml:space="preserve">This folder will contain types that are registered in system. </w:t>
+        <w:t xml:space="preserve">This folder will contain types that are registered in </w:t>
+      </w:r>
+      <w:r>
+        <w:rPr>
+          <w:lang w:bidi="fa-IR"/>
+        </w:rPr>
+        <w:t xml:space="preserve">the </w:t>
+      </w:r>
+      <w:r>
+        <w:rPr>
+          <w:lang w:bidi="fa-IR"/>
+        </w:rPr>
+        <w:t xml:space="preserve">system. </w:t>
       </w:r>
       <w:r>
         <w:rPr>
@@ -7913,7 +10619,31 @@
         <w:rPr>
           <w:lang w:bidi="fa-IR"/>
         </w:rPr>
-        <w:t xml:space="preserve"> Each type must be unique in system. In another view we can call these types as </w:t>
+        <w:t xml:space="preserve"> Each type must be unique in </w:t>
+      </w:r>
+      <w:r>
+        <w:rPr>
+          <w:lang w:bidi="fa-IR"/>
+        </w:rPr>
+        <w:t xml:space="preserve">the </w:t>
+      </w:r>
+      <w:r>
+        <w:rPr>
+          <w:lang w:bidi="fa-IR"/>
+        </w:rPr>
+        <w:t>system. In another view</w:t>
+      </w:r>
+      <w:r>
+        <w:rPr>
+          <w:lang w:bidi="fa-IR"/>
+        </w:rPr>
+        <w:t>,</w:t>
+      </w:r>
+      <w:r>
+        <w:rPr>
+          <w:lang w:bidi="fa-IR"/>
+        </w:rPr>
+        <w:t xml:space="preserve"> we can call these types as </w:t>
       </w:r>
       <w:r>
         <w:rPr>
@@ -7929,7 +10659,31 @@
         <w:rPr>
           <w:lang w:bidi="fa-IR"/>
         </w:rPr>
-        <w:t xml:space="preserve">. For example a folder will be stored in database as </w:t>
+        <w:t xml:space="preserve">. For </w:t>
+      </w:r>
+      <w:r>
+        <w:rPr>
+          <w:lang w:bidi="fa-IR"/>
+        </w:rPr>
+        <w:t>example,</w:t>
+      </w:r>
+      <w:r>
+        <w:rPr>
+          <w:lang w:bidi="fa-IR"/>
+        </w:rPr>
+        <w:t xml:space="preserve"> a folder will be stored in </w:t>
+      </w:r>
+      <w:r>
+        <w:rPr>
+          <w:lang w:bidi="fa-IR"/>
+        </w:rPr>
+        <w:t xml:space="preserve">The database </w:t>
+      </w:r>
+      <w:r>
+        <w:rPr>
+          <w:lang w:bidi="fa-IR"/>
+        </w:rPr>
+        <w:t xml:space="preserve">as </w:t>
       </w:r>
       <w:r>
         <w:rPr>
@@ -7937,8 +10691,18 @@
           <w:bCs/>
           <w:lang w:bidi="fa-IR"/>
         </w:rPr>
-        <w:t>[Folder Name].fldr</w:t>
-      </w:r>
+        <w:t>[Folder Name</w:t>
+      </w:r>
+      <w:proofErr w:type="gramStart"/>
+      <w:r>
+        <w:rPr>
+          <w:b/>
+          <w:bCs/>
+          <w:lang w:bidi="fa-IR"/>
+        </w:rPr>
+        <w:t>].fldr</w:t>
+      </w:r>
+      <w:proofErr w:type="gramEnd"/>
       <w:r>
         <w:rPr>
           <w:lang w:bidi="fa-IR"/>
@@ -7961,7 +10725,19 @@
         <w:rPr>
           <w:lang w:bidi="fa-IR"/>
         </w:rPr>
-        <w:t xml:space="preserve"> extensions (Types) in table below.</w:t>
+        <w:t xml:space="preserve"> extensions (Types) in </w:t>
+      </w:r>
+      <w:r>
+        <w:rPr>
+          <w:lang w:bidi="fa-IR"/>
+        </w:rPr>
+        <w:t xml:space="preserve">the </w:t>
+      </w:r>
+      <w:r>
+        <w:rPr>
+          <w:lang w:bidi="fa-IR"/>
+        </w:rPr>
+        <w:t>table below.</w:t>
       </w:r>
     </w:p>
     <w:tbl>
@@ -8056,12 +10832,14 @@
                 <w:lang w:bidi="fa-IR"/>
               </w:rPr>
             </w:pPr>
+            <w:proofErr w:type="gramStart"/>
             <w:r>
               <w:rPr>
                 <w:lang w:bidi="fa-IR"/>
               </w:rPr>
               <w:t>.fldr</w:t>
             </w:r>
+            <w:proofErr w:type="gramEnd"/>
           </w:p>
         </w:tc>
         <w:tc>
@@ -8183,12 +10961,14 @@
                 <w:lang w:bidi="fa-IR"/>
               </w:rPr>
             </w:pPr>
+            <w:proofErr w:type="gramStart"/>
             <w:r>
               <w:rPr>
                 <w:lang w:bidi="fa-IR"/>
               </w:rPr>
               <w:t>.grp</w:t>
             </w:r>
+            <w:proofErr w:type="gramEnd"/>
           </w:p>
         </w:tc>
         <w:tc>
@@ -8245,12 +11025,14 @@
                 <w:lang w:bidi="fa-IR"/>
               </w:rPr>
             </w:pPr>
+            <w:proofErr w:type="gramStart"/>
             <w:r>
               <w:rPr>
                 <w:lang w:bidi="fa-IR"/>
               </w:rPr>
               <w:t>.dom</w:t>
             </w:r>
+            <w:proofErr w:type="gramEnd"/>
           </w:p>
         </w:tc>
         <w:tc>
@@ -8488,15 +11270,7 @@
         <w:rPr>
           <w:lang w:bidi="fa-IR"/>
         </w:rPr>
-        <w:t>Attenti</w:t>
-      </w:r>
-      <w:bookmarkStart w:id="27" w:name="_GoBack"/>
-      <w:bookmarkEnd w:id="27"/>
-      <w:r>
-        <w:rPr>
-          <w:lang w:bidi="fa-IR"/>
-        </w:rPr>
-        <w:t>on</w:t>
+        <w:t>Attention</w:t>
       </w:r>
     </w:p>
     <w:p>
@@ -8513,8 +11287,8 @@
       </w:r>
     </w:p>
     <w:sectPr>
-      <w:headerReference w:type="default" r:id="rId14"/>
-      <w:footerReference w:type="default" r:id="rId15"/>
+      <w:headerReference w:type="default" r:id="rId13"/>
+      <w:footerReference w:type="default" r:id="rId14"/>
       <w:pgSz w:w="12240" w:h="15840"/>
       <w:pgMar w:top="1440" w:right="1440" w:bottom="1440" w:left="1440" w:header="720" w:footer="720" w:gutter="0"/>
       <w:pgNumType w:start="0"/>
@@ -8527,7 +11301,7 @@
 </file>
 
 <file path=word/endnotes.xml><?xml version="1.0" encoding="utf-8"?>
-<w:endnotes xmlns:wpc="http://schemas.microsoft.com/office/word/2010/wordprocessingCanvas" xmlns:cx="http://schemas.microsoft.com/office/drawing/2014/chartex" xmlns:cx1="http://schemas.microsoft.com/office/drawing/2015/9/8/chartex" xmlns:mc="http://schemas.openxmlformats.org/markup-compatibility/2006" xmlns:o="urn:schemas-microsoft-com:office:office" xmlns:r="http://schemas.openxmlformats.org/officeDocument/2006/relationships" xmlns:m="http://schemas.openxmlformats.org/officeDocument/2006/math" xmlns:v="urn:schemas-microsoft-com:vml" xmlns:wp14="http://schemas.microsoft.com/office/word/2010/wordprocessingDrawing" xmlns:wp="http://schemas.openxmlformats.org/drawingml/2006/wordprocessingDrawing" xmlns:w10="urn:schemas-microsoft-com:office:word" xmlns:w="http://schemas.openxmlformats.org/wordprocessingml/2006/main" xmlns:w14="http://schemas.microsoft.com/office/word/2010/wordml" xmlns:w15="http://schemas.microsoft.com/office/word/2012/wordml" xmlns:w16se="http://schemas.microsoft.com/office/word/2015/wordml/symex" xmlns:wpg="http://schemas.microsoft.com/office/word/2010/wordprocessingGroup" xmlns:wpi="http://schemas.microsoft.com/office/word/2010/wordprocessingInk" xmlns:wne="http://schemas.microsoft.com/office/word/2006/wordml" xmlns:wps="http://schemas.microsoft.com/office/word/2010/wordprocessingShape" mc:Ignorable="w14 w15 w16se wp14">
+<w:endnotes xmlns:wpc="http://schemas.microsoft.com/office/word/2010/wordprocessingCanvas" xmlns:cx="http://schemas.microsoft.com/office/drawing/2014/chartex" xmlns:cx1="http://schemas.microsoft.com/office/drawing/2015/9/8/chartex" xmlns:cx2="http://schemas.microsoft.com/office/drawing/2015/10/21/chartex" xmlns:cx3="http://schemas.microsoft.com/office/drawing/2016/5/9/chartex" xmlns:cx4="http://schemas.microsoft.com/office/drawing/2016/5/10/chartex" xmlns:cx5="http://schemas.microsoft.com/office/drawing/2016/5/11/chartex" xmlns:cx6="http://schemas.microsoft.com/office/drawing/2016/5/12/chartex" xmlns:cx7="http://schemas.microsoft.com/office/drawing/2016/5/13/chartex" xmlns:cx8="http://schemas.microsoft.com/office/drawing/2016/5/14/chartex" xmlns:mc="http://schemas.openxmlformats.org/markup-compatibility/2006" xmlns:aink="http://schemas.microsoft.com/office/drawing/2016/ink" xmlns:am3d="http://schemas.microsoft.com/office/drawing/2017/model3d" xmlns:o="urn:schemas-microsoft-com:office:office" xmlns:r="http://schemas.openxmlformats.org/officeDocument/2006/relationships" xmlns:m="http://schemas.openxmlformats.org/officeDocument/2006/math" xmlns:v="urn:schemas-microsoft-com:vml" xmlns:wp14="http://schemas.microsoft.com/office/word/2010/wordprocessingDrawing" xmlns:wp="http://schemas.openxmlformats.org/drawingml/2006/wordprocessingDrawing" xmlns:w10="urn:schemas-microsoft-com:office:word" xmlns:w="http://schemas.openxmlformats.org/wordprocessingml/2006/main" xmlns:w14="http://schemas.microsoft.com/office/word/2010/wordml" xmlns:w15="http://schemas.microsoft.com/office/word/2012/wordml" xmlns:w16cid="http://schemas.microsoft.com/office/word/2016/wordml/cid" xmlns:w16se="http://schemas.microsoft.com/office/word/2015/wordml/symex" xmlns:wpg="http://schemas.microsoft.com/office/word/2010/wordprocessingGroup" xmlns:wpi="http://schemas.microsoft.com/office/word/2010/wordprocessingInk" xmlns:wne="http://schemas.microsoft.com/office/word/2006/wordml" xmlns:wps="http://schemas.microsoft.com/office/word/2010/wordprocessingShape" mc:Ignorable="w14 w15 w16se w16cid wp14">
   <w:endnote w:type="separator" w:id="-1">
     <w:p>
       <w:r>
@@ -8548,7 +11322,7 @@
 </file>
 
 <file path=word/footer1.xml><?xml version="1.0" encoding="utf-8"?>
-<w:ftr xmlns:wpc="http://schemas.microsoft.com/office/word/2010/wordprocessingCanvas" xmlns:cx="http://schemas.microsoft.com/office/drawing/2014/chartex" xmlns:cx1="http://schemas.microsoft.com/office/drawing/2015/9/8/chartex" xmlns:mc="http://schemas.openxmlformats.org/markup-compatibility/2006" xmlns:o="urn:schemas-microsoft-com:office:office" xmlns:r="http://schemas.openxmlformats.org/officeDocument/2006/relationships" xmlns:m="http://schemas.openxmlformats.org/officeDocument/2006/math" xmlns:v="urn:schemas-microsoft-com:vml" xmlns:wp14="http://schemas.microsoft.com/office/word/2010/wordprocessingDrawing" xmlns:wp="http://schemas.openxmlformats.org/drawingml/2006/wordprocessingDrawing" xmlns:w10="urn:schemas-microsoft-com:office:word" xmlns:w="http://schemas.openxmlformats.org/wordprocessingml/2006/main" xmlns:w14="http://schemas.microsoft.com/office/word/2010/wordml" xmlns:w15="http://schemas.microsoft.com/office/word/2012/wordml" xmlns:w16se="http://schemas.microsoft.com/office/word/2015/wordml/symex" xmlns:wpg="http://schemas.microsoft.com/office/word/2010/wordprocessingGroup" xmlns:wpi="http://schemas.microsoft.com/office/word/2010/wordprocessingInk" xmlns:wne="http://schemas.microsoft.com/office/word/2006/wordml" xmlns:wps="http://schemas.microsoft.com/office/word/2010/wordprocessingShape" mc:Ignorable="w14 w15 w16se wp14">
+<w:ftr xmlns:wpc="http://schemas.microsoft.com/office/word/2010/wordprocessingCanvas" xmlns:cx="http://schemas.microsoft.com/office/drawing/2014/chartex" xmlns:cx1="http://schemas.microsoft.com/office/drawing/2015/9/8/chartex" xmlns:cx2="http://schemas.microsoft.com/office/drawing/2015/10/21/chartex" xmlns:cx3="http://schemas.microsoft.com/office/drawing/2016/5/9/chartex" xmlns:cx4="http://schemas.microsoft.com/office/drawing/2016/5/10/chartex" xmlns:cx5="http://schemas.microsoft.com/office/drawing/2016/5/11/chartex" xmlns:cx6="http://schemas.microsoft.com/office/drawing/2016/5/12/chartex" xmlns:cx7="http://schemas.microsoft.com/office/drawing/2016/5/13/chartex" xmlns:cx8="http://schemas.microsoft.com/office/drawing/2016/5/14/chartex" xmlns:mc="http://schemas.openxmlformats.org/markup-compatibility/2006" xmlns:aink="http://schemas.microsoft.com/office/drawing/2016/ink" xmlns:am3d="http://schemas.microsoft.com/office/drawing/2017/model3d" xmlns:o="urn:schemas-microsoft-com:office:office" xmlns:r="http://schemas.openxmlformats.org/officeDocument/2006/relationships" xmlns:m="http://schemas.openxmlformats.org/officeDocument/2006/math" xmlns:v="urn:schemas-microsoft-com:vml" xmlns:wp14="http://schemas.microsoft.com/office/word/2010/wordprocessingDrawing" xmlns:wp="http://schemas.openxmlformats.org/drawingml/2006/wordprocessingDrawing" xmlns:w10="urn:schemas-microsoft-com:office:word" xmlns:w="http://schemas.openxmlformats.org/wordprocessingml/2006/main" xmlns:w14="http://schemas.microsoft.com/office/word/2010/wordml" xmlns:w15="http://schemas.microsoft.com/office/word/2012/wordml" xmlns:w16cid="http://schemas.microsoft.com/office/word/2016/wordml/cid" xmlns:w16se="http://schemas.microsoft.com/office/word/2015/wordml/symex" xmlns:wpg="http://schemas.microsoft.com/office/word/2010/wordprocessingGroup" xmlns:wpi="http://schemas.microsoft.com/office/word/2010/wordprocessingInk" xmlns:wne="http://schemas.microsoft.com/office/word/2006/wordml" xmlns:wps="http://schemas.microsoft.com/office/word/2010/wordprocessingShape" mc:Ignorable="w14 w15 w16se w16cid wp14">
   <w:tbl>
     <w:tblPr>
       <w:tblW w:w="5000" w:type="pct"/>
@@ -8671,7 +11445,7 @@
 </file>
 
 <file path=word/footnotes.xml><?xml version="1.0" encoding="utf-8"?>
-<w:footnotes xmlns:wpc="http://schemas.microsoft.com/office/word/2010/wordprocessingCanvas" xmlns:cx="http://schemas.microsoft.com/office/drawing/2014/chartex" xmlns:cx1="http://schemas.microsoft.com/office/drawing/2015/9/8/chartex" xmlns:mc="http://schemas.openxmlformats.org/markup-compatibility/2006" xmlns:o="urn:schemas-microsoft-com:office:office" xmlns:r="http://schemas.openxmlformats.org/officeDocument/2006/relationships" xmlns:m="http://schemas.openxmlformats.org/officeDocument/2006/math" xmlns:v="urn:schemas-microsoft-com:vml" xmlns:wp14="http://schemas.microsoft.com/office/word/2010/wordprocessingDrawing" xmlns:wp="http://schemas.openxmlformats.org/drawingml/2006/wordprocessingDrawing" xmlns:w10="urn:schemas-microsoft-com:office:word" xmlns:w="http://schemas.openxmlformats.org/wordprocessingml/2006/main" xmlns:w14="http://schemas.microsoft.com/office/word/2010/wordml" xmlns:w15="http://schemas.microsoft.com/office/word/2012/wordml" xmlns:w16se="http://schemas.microsoft.com/office/word/2015/wordml/symex" xmlns:wpg="http://schemas.microsoft.com/office/word/2010/wordprocessingGroup" xmlns:wpi="http://schemas.microsoft.com/office/word/2010/wordprocessingInk" xmlns:wne="http://schemas.microsoft.com/office/word/2006/wordml" xmlns:wps="http://schemas.microsoft.com/office/word/2010/wordprocessingShape" mc:Ignorable="w14 w15 w16se wp14">
+<w:footnotes xmlns:wpc="http://schemas.microsoft.com/office/word/2010/wordprocessingCanvas" xmlns:cx="http://schemas.microsoft.com/office/drawing/2014/chartex" xmlns:cx1="http://schemas.microsoft.com/office/drawing/2015/9/8/chartex" xmlns:cx2="http://schemas.microsoft.com/office/drawing/2015/10/21/chartex" xmlns:cx3="http://schemas.microsoft.com/office/drawing/2016/5/9/chartex" xmlns:cx4="http://schemas.microsoft.com/office/drawing/2016/5/10/chartex" xmlns:cx5="http://schemas.microsoft.com/office/drawing/2016/5/11/chartex" xmlns:cx6="http://schemas.microsoft.com/office/drawing/2016/5/12/chartex" xmlns:cx7="http://schemas.microsoft.com/office/drawing/2016/5/13/chartex" xmlns:cx8="http://schemas.microsoft.com/office/drawing/2016/5/14/chartex" xmlns:mc="http://schemas.openxmlformats.org/markup-compatibility/2006" xmlns:aink="http://schemas.microsoft.com/office/drawing/2016/ink" xmlns:am3d="http://schemas.microsoft.com/office/drawing/2017/model3d" xmlns:o="urn:schemas-microsoft-com:office:office" xmlns:r="http://schemas.openxmlformats.org/officeDocument/2006/relationships" xmlns:m="http://schemas.openxmlformats.org/officeDocument/2006/math" xmlns:v="urn:schemas-microsoft-com:vml" xmlns:wp14="http://schemas.microsoft.com/office/word/2010/wordprocessingDrawing" xmlns:wp="http://schemas.openxmlformats.org/drawingml/2006/wordprocessingDrawing" xmlns:w10="urn:schemas-microsoft-com:office:word" xmlns:w="http://schemas.openxmlformats.org/wordprocessingml/2006/main" xmlns:w14="http://schemas.microsoft.com/office/word/2010/wordml" xmlns:w15="http://schemas.microsoft.com/office/word/2012/wordml" xmlns:w16cid="http://schemas.microsoft.com/office/word/2016/wordml/cid" xmlns:w16se="http://schemas.microsoft.com/office/word/2015/wordml/symex" xmlns:wpg="http://schemas.microsoft.com/office/word/2010/wordprocessingGroup" xmlns:wpi="http://schemas.microsoft.com/office/word/2010/wordprocessingInk" xmlns:wne="http://schemas.microsoft.com/office/word/2006/wordml" xmlns:wps="http://schemas.microsoft.com/office/word/2010/wordprocessingShape" mc:Ignorable="w14 w15 w16se w16cid wp14">
   <w:footnote w:type="separator" w:id="-1">
     <w:p>
       <w:r>
@@ -8787,8 +11561,19 @@
           <w:i/>
           <w:iCs/>
         </w:rPr>
-        <w:t>Diten.Web.UI.Pages</w:t>
-      </w:r>
+        <w:t>Diten.Web.</w:t>
+      </w:r>
+      <w:proofErr w:type="gramStart"/>
+      <w:r>
+        <w:rPr>
+          <w:b/>
+          <w:bCs/>
+          <w:i/>
+          <w:iCs/>
+        </w:rPr>
+        <w:t>UI.Pages</w:t>
+      </w:r>
+      <w:proofErr w:type="gramEnd"/>
       <w:r>
         <w:t xml:space="preserve"> namespace.</w:t>
       </w:r>
@@ -8798,7 +11583,7 @@
 </file>
 
 <file path=word/header1.xml><?xml version="1.0" encoding="utf-8"?>
-<w:hdr xmlns:wpc="http://schemas.microsoft.com/office/word/2010/wordprocessingCanvas" xmlns:cx="http://schemas.microsoft.com/office/drawing/2014/chartex" xmlns:cx1="http://schemas.microsoft.com/office/drawing/2015/9/8/chartex" xmlns:mc="http://schemas.openxmlformats.org/markup-compatibility/2006" xmlns:o="urn:schemas-microsoft-com:office:office" xmlns:r="http://schemas.openxmlformats.org/officeDocument/2006/relationships" xmlns:m="http://schemas.openxmlformats.org/officeDocument/2006/math" xmlns:v="urn:schemas-microsoft-com:vml" xmlns:wp14="http://schemas.microsoft.com/office/word/2010/wordprocessingDrawing" xmlns:wp="http://schemas.openxmlformats.org/drawingml/2006/wordprocessingDrawing" xmlns:w10="urn:schemas-microsoft-com:office:word" xmlns:w="http://schemas.openxmlformats.org/wordprocessingml/2006/main" xmlns:w14="http://schemas.microsoft.com/office/word/2010/wordml" xmlns:w15="http://schemas.microsoft.com/office/word/2012/wordml" xmlns:w16se="http://schemas.microsoft.com/office/word/2015/wordml/symex" xmlns:wpg="http://schemas.microsoft.com/office/word/2010/wordprocessingGroup" xmlns:wpi="http://schemas.microsoft.com/office/word/2010/wordprocessingInk" xmlns:wne="http://schemas.microsoft.com/office/word/2006/wordml" xmlns:wps="http://schemas.microsoft.com/office/word/2010/wordprocessingShape" mc:Ignorable="w14 w15 w16se wp14">
+<w:hdr xmlns:wpc="http://schemas.microsoft.com/office/word/2010/wordprocessingCanvas" xmlns:cx="http://schemas.microsoft.com/office/drawing/2014/chartex" xmlns:cx1="http://schemas.microsoft.com/office/drawing/2015/9/8/chartex" xmlns:cx2="http://schemas.microsoft.com/office/drawing/2015/10/21/chartex" xmlns:cx3="http://schemas.microsoft.com/office/drawing/2016/5/9/chartex" xmlns:cx4="http://schemas.microsoft.com/office/drawing/2016/5/10/chartex" xmlns:cx5="http://schemas.microsoft.com/office/drawing/2016/5/11/chartex" xmlns:cx6="http://schemas.microsoft.com/office/drawing/2016/5/12/chartex" xmlns:cx7="http://schemas.microsoft.com/office/drawing/2016/5/13/chartex" xmlns:cx8="http://schemas.microsoft.com/office/drawing/2016/5/14/chartex" xmlns:mc="http://schemas.openxmlformats.org/markup-compatibility/2006" xmlns:aink="http://schemas.microsoft.com/office/drawing/2016/ink" xmlns:am3d="http://schemas.microsoft.com/office/drawing/2017/model3d" xmlns:o="urn:schemas-microsoft-com:office:office" xmlns:r="http://schemas.openxmlformats.org/officeDocument/2006/relationships" xmlns:m="http://schemas.openxmlformats.org/officeDocument/2006/math" xmlns:v="urn:schemas-microsoft-com:vml" xmlns:wp14="http://schemas.microsoft.com/office/word/2010/wordprocessingDrawing" xmlns:wp="http://schemas.openxmlformats.org/drawingml/2006/wordprocessingDrawing" xmlns:w10="urn:schemas-microsoft-com:office:word" xmlns:w="http://schemas.openxmlformats.org/wordprocessingml/2006/main" xmlns:w14="http://schemas.microsoft.com/office/word/2010/wordml" xmlns:w15="http://schemas.microsoft.com/office/word/2012/wordml" xmlns:w16cid="http://schemas.microsoft.com/office/word/2016/wordml/cid" xmlns:w16se="http://schemas.microsoft.com/office/word/2015/wordml/symex" xmlns:wpg="http://schemas.microsoft.com/office/word/2010/wordprocessingGroup" xmlns:wpi="http://schemas.microsoft.com/office/word/2010/wordprocessingInk" xmlns:wne="http://schemas.microsoft.com/office/word/2006/wordml" xmlns:wps="http://schemas.microsoft.com/office/word/2010/wordprocessingShape" mc:Ignorable="w14 w15 w16se w16cid wp14">
   <w:p>
     <w:pPr>
       <w:pStyle w:val="Header"/>
@@ -8811,7 +11596,7 @@
 </file>
 
 <file path=word/numbering.xml><?xml version="1.0" encoding="utf-8"?>
-<w:numbering xmlns:wpc="http://schemas.microsoft.com/office/word/2010/wordprocessingCanvas" xmlns:cx="http://schemas.microsoft.com/office/drawing/2014/chartex" xmlns:cx1="http://schemas.microsoft.com/office/drawing/2015/9/8/chartex" xmlns:mc="http://schemas.openxmlformats.org/markup-compatibility/2006" xmlns:o="urn:schemas-microsoft-com:office:office" xmlns:r="http://schemas.openxmlformats.org/officeDocument/2006/relationships" xmlns:m="http://schemas.openxmlformats.org/officeDocument/2006/math" xmlns:v="urn:schemas-microsoft-com:vml" xmlns:wp14="http://schemas.microsoft.com/office/word/2010/wordprocessingDrawing" xmlns:wp="http://schemas.openxmlformats.org/drawingml/2006/wordprocessingDrawing" xmlns:w10="urn:schemas-microsoft-com:office:word" xmlns:w="http://schemas.openxmlformats.org/wordprocessingml/2006/main" xmlns:w14="http://schemas.microsoft.com/office/word/2010/wordml" xmlns:w15="http://schemas.microsoft.com/office/word/2012/wordml" xmlns:w16se="http://schemas.microsoft.com/office/word/2015/wordml/symex" xmlns:wpg="http://schemas.microsoft.com/office/word/2010/wordprocessingGroup" xmlns:wpi="http://schemas.microsoft.com/office/word/2010/wordprocessingInk" xmlns:wne="http://schemas.microsoft.com/office/word/2006/wordml" xmlns:wps="http://schemas.microsoft.com/office/word/2010/wordprocessingShape" mc:Ignorable="w14 w15 w16se wp14">
+<w:numbering xmlns:wpc="http://schemas.microsoft.com/office/word/2010/wordprocessingCanvas" xmlns:cx="http://schemas.microsoft.com/office/drawing/2014/chartex" xmlns:cx1="http://schemas.microsoft.com/office/drawing/2015/9/8/chartex" xmlns:cx2="http://schemas.microsoft.com/office/drawing/2015/10/21/chartex" xmlns:cx3="http://schemas.microsoft.com/office/drawing/2016/5/9/chartex" xmlns:cx4="http://schemas.microsoft.com/office/drawing/2016/5/10/chartex" xmlns:cx5="http://schemas.microsoft.com/office/drawing/2016/5/11/chartex" xmlns:cx6="http://schemas.microsoft.com/office/drawing/2016/5/12/chartex" xmlns:cx7="http://schemas.microsoft.com/office/drawing/2016/5/13/chartex" xmlns:cx8="http://schemas.microsoft.com/office/drawing/2016/5/14/chartex" xmlns:mc="http://schemas.openxmlformats.org/markup-compatibility/2006" xmlns:aink="http://schemas.microsoft.com/office/drawing/2016/ink" xmlns:am3d="http://schemas.microsoft.com/office/drawing/2017/model3d" xmlns:o="urn:schemas-microsoft-com:office:office" xmlns:r="http://schemas.openxmlformats.org/officeDocument/2006/relationships" xmlns:m="http://schemas.openxmlformats.org/officeDocument/2006/math" xmlns:v="urn:schemas-microsoft-com:vml" xmlns:wp14="http://schemas.microsoft.com/office/word/2010/wordprocessingDrawing" xmlns:wp="http://schemas.openxmlformats.org/drawingml/2006/wordprocessingDrawing" xmlns:w10="urn:schemas-microsoft-com:office:word" xmlns:w="http://schemas.openxmlformats.org/wordprocessingml/2006/main" xmlns:w14="http://schemas.microsoft.com/office/word/2010/wordml" xmlns:w15="http://schemas.microsoft.com/office/word/2012/wordml" xmlns:w16cid="http://schemas.microsoft.com/office/word/2016/wordml/cid" xmlns:w16se="http://schemas.microsoft.com/office/word/2015/wordml/symex" xmlns:wpg="http://schemas.microsoft.com/office/word/2010/wordprocessingGroup" xmlns:wpi="http://schemas.microsoft.com/office/word/2010/wordprocessingInk" xmlns:wne="http://schemas.microsoft.com/office/word/2006/wordml" xmlns:wps="http://schemas.microsoft.com/office/word/2010/wordprocessingShape" mc:Ignorable="w14 w15 w16se w16cid wp14">
   <w:abstractNum w:abstractNumId="0" w15:restartNumberingAfterBreak="0">
     <w:nsid w:val="FFFFFF89"/>
     <w:multiLevelType w:val="singleLevel"/>
@@ -8956,7 +11741,7 @@
 </file>
 
 <file path=word/styles.xml><?xml version="1.0" encoding="utf-8"?>
-<w:styles xmlns:mc="http://schemas.openxmlformats.org/markup-compatibility/2006" xmlns:r="http://schemas.openxmlformats.org/officeDocument/2006/relationships" xmlns:w="http://schemas.openxmlformats.org/wordprocessingml/2006/main" xmlns:w14="http://schemas.microsoft.com/office/word/2010/wordml" xmlns:w15="http://schemas.microsoft.com/office/word/2012/wordml" xmlns:w16se="http://schemas.microsoft.com/office/word/2015/wordml/symex" mc:Ignorable="w14 w15 w16se">
+<w:styles xmlns:mc="http://schemas.openxmlformats.org/markup-compatibility/2006" xmlns:r="http://schemas.openxmlformats.org/officeDocument/2006/relationships" xmlns:w="http://schemas.openxmlformats.org/wordprocessingml/2006/main" xmlns:w14="http://schemas.microsoft.com/office/word/2010/wordml" xmlns:w15="http://schemas.microsoft.com/office/word/2012/wordml" xmlns:w16cid="http://schemas.microsoft.com/office/word/2016/wordml/cid" xmlns:w16se="http://schemas.microsoft.com/office/word/2015/wordml/symex" mc:Ignorable="w14 w15 w16se w16cid">
   <w:docDefaults>
     <w:rPrDefault>
       <w:rPr>
@@ -8974,7 +11759,7 @@
       </w:pPr>
     </w:pPrDefault>
   </w:docDefaults>
-  <w:latentStyles w:defLockedState="0" w:defUIPriority="99" w:defSemiHidden="0" w:defUnhideWhenUsed="0" w:defQFormat="0" w:count="371">
+  <w:latentStyles w:defLockedState="0" w:defUIPriority="99" w:defSemiHidden="0" w:defUnhideWhenUsed="0" w:defQFormat="0" w:count="376">
     <w:lsdException w:name="Normal" w:uiPriority="0" w:qFormat="1"/>
     <w:lsdException w:name="heading 1" w:uiPriority="9" w:qFormat="1"/>
     <w:lsdException w:name="heading 2" w:semiHidden="1" w:uiPriority="0" w:unhideWhenUsed="1" w:qFormat="1"/>
@@ -9346,6 +12131,11 @@
     <w:lsdException w:name="List Table 5 Dark Accent 6" w:uiPriority="50"/>
     <w:lsdException w:name="List Table 6 Colorful Accent 6" w:uiPriority="51"/>
     <w:lsdException w:name="List Table 7 Colorful Accent 6" w:uiPriority="52"/>
+    <w:lsdException w:name="Mention" w:semiHidden="1" w:unhideWhenUsed="1"/>
+    <w:lsdException w:name="Smart Hyperlink" w:semiHidden="1" w:unhideWhenUsed="1"/>
+    <w:lsdException w:name="Hashtag" w:semiHidden="1" w:unhideWhenUsed="1"/>
+    <w:lsdException w:name="Unresolved Mention" w:semiHidden="1" w:unhideWhenUsed="1"/>
+    <w:lsdException w:name="Smart Link" w:semiHidden="1" w:unhideWhenUsed="1"/>
   </w:latentStyles>
   <w:style w:type="paragraph" w:default="1" w:styleId="Normal">
     <w:name w:val="Normal"/>
@@ -11737,7 +14527,7 @@
 </file>
 
 <file path=word/glossary/document.xml><?xml version="1.0" encoding="utf-8"?>
-<w:glossaryDocument xmlns:wpc="http://schemas.microsoft.com/office/word/2010/wordprocessingCanvas" xmlns:cx="http://schemas.microsoft.com/office/drawing/2014/chartex" xmlns:cx1="http://schemas.microsoft.com/office/drawing/2015/9/8/chartex" xmlns:mc="http://schemas.openxmlformats.org/markup-compatibility/2006" xmlns:o="urn:schemas-microsoft-com:office:office" xmlns:r="http://schemas.openxmlformats.org/officeDocument/2006/relationships" xmlns:m="http://schemas.openxmlformats.org/officeDocument/2006/math" xmlns:v="urn:schemas-microsoft-com:vml" xmlns:wp14="http://schemas.microsoft.com/office/word/2010/wordprocessingDrawing" xmlns:wp="http://schemas.openxmlformats.org/drawingml/2006/wordprocessingDrawing" xmlns:w10="urn:schemas-microsoft-com:office:word" xmlns:w="http://schemas.openxmlformats.org/wordprocessingml/2006/main" xmlns:w14="http://schemas.microsoft.com/office/word/2010/wordml" xmlns:w15="http://schemas.microsoft.com/office/word/2012/wordml" xmlns:w16se="http://schemas.microsoft.com/office/word/2015/wordml/symex" xmlns:wpg="http://schemas.microsoft.com/office/word/2010/wordprocessingGroup" xmlns:wpi="http://schemas.microsoft.com/office/word/2010/wordprocessingInk" xmlns:wne="http://schemas.microsoft.com/office/word/2006/wordml" xmlns:wps="http://schemas.microsoft.com/office/word/2010/wordprocessingShape" mc:Ignorable="w14 w15 w16se wp14">
+<w:glossaryDocument xmlns:wpc="http://schemas.microsoft.com/office/word/2010/wordprocessingCanvas" xmlns:cx="http://schemas.microsoft.com/office/drawing/2014/chartex" xmlns:cx1="http://schemas.microsoft.com/office/drawing/2015/9/8/chartex" xmlns:cx2="http://schemas.microsoft.com/office/drawing/2015/10/21/chartex" xmlns:cx3="http://schemas.microsoft.com/office/drawing/2016/5/9/chartex" xmlns:cx4="http://schemas.microsoft.com/office/drawing/2016/5/10/chartex" xmlns:cx5="http://schemas.microsoft.com/office/drawing/2016/5/11/chartex" xmlns:cx6="http://schemas.microsoft.com/office/drawing/2016/5/12/chartex" xmlns:cx7="http://schemas.microsoft.com/office/drawing/2016/5/13/chartex" xmlns:cx8="http://schemas.microsoft.com/office/drawing/2016/5/14/chartex" xmlns:mc="http://schemas.openxmlformats.org/markup-compatibility/2006" xmlns:aink="http://schemas.microsoft.com/office/drawing/2016/ink" xmlns:am3d="http://schemas.microsoft.com/office/drawing/2017/model3d" xmlns:o="urn:schemas-microsoft-com:office:office" xmlns:r="http://schemas.openxmlformats.org/officeDocument/2006/relationships" xmlns:m="http://schemas.openxmlformats.org/officeDocument/2006/math" xmlns:v="urn:schemas-microsoft-com:vml" xmlns:wp14="http://schemas.microsoft.com/office/word/2010/wordprocessingDrawing" xmlns:wp="http://schemas.openxmlformats.org/drawingml/2006/wordprocessingDrawing" xmlns:w10="urn:schemas-microsoft-com:office:word" xmlns:w="http://schemas.openxmlformats.org/wordprocessingml/2006/main" xmlns:w14="http://schemas.microsoft.com/office/word/2010/wordml" xmlns:w15="http://schemas.microsoft.com/office/word/2012/wordml" xmlns:w16cid="http://schemas.microsoft.com/office/word/2016/wordml/cid" xmlns:w16se="http://schemas.microsoft.com/office/word/2015/wordml/symex" xmlns:wpg="http://schemas.microsoft.com/office/word/2010/wordprocessingGroup" xmlns:wpi="http://schemas.microsoft.com/office/word/2010/wordprocessingInk" xmlns:wne="http://schemas.microsoft.com/office/word/2006/wordml" xmlns:wps="http://schemas.microsoft.com/office/word/2010/wordprocessingShape" mc:Ignorable="w14 w15 w16se w16cid wp14">
   <w:docParts>
     <w:docPart>
       <w:docPartPr>
@@ -11848,7 +14638,7 @@
 </file>
 
 <file path=word/glossary/fontTable.xml><?xml version="1.0" encoding="utf-8"?>
-<w:fonts xmlns:mc="http://schemas.openxmlformats.org/markup-compatibility/2006" xmlns:r="http://schemas.openxmlformats.org/officeDocument/2006/relationships" xmlns:w="http://schemas.openxmlformats.org/wordprocessingml/2006/main" xmlns:w14="http://schemas.microsoft.com/office/word/2010/wordml" xmlns:w15="http://schemas.microsoft.com/office/word/2012/wordml" xmlns:w16se="http://schemas.microsoft.com/office/word/2015/wordml/symex" mc:Ignorable="w14 w15 w16se">
+<w:fonts xmlns:mc="http://schemas.openxmlformats.org/markup-compatibility/2006" xmlns:r="http://schemas.openxmlformats.org/officeDocument/2006/relationships" xmlns:w="http://schemas.openxmlformats.org/wordprocessingml/2006/main" xmlns:w14="http://schemas.microsoft.com/office/word/2010/wordml" xmlns:w15="http://schemas.microsoft.com/office/word/2012/wordml" xmlns:w16cid="http://schemas.microsoft.com/office/word/2016/wordml/cid" xmlns:w16se="http://schemas.microsoft.com/office/word/2015/wordml/symex" mc:Ignorable="w14 w15 w16se w16cid">
   <w:font w:name="Symbol">
     <w:panose1 w:val="05050102010706020507"/>
     <w:charset w:val="02"/>
@@ -11861,7 +14651,7 @@
     <w:charset w:val="00"/>
     <w:family w:val="roman"/>
     <w:pitch w:val="variable"/>
-    <w:sig w:usb0="E0002AFF" w:usb1="C0007843" w:usb2="00000009" w:usb3="00000000" w:csb0="000001FF" w:csb1="00000000"/>
+    <w:sig w:usb0="E0002EFF" w:usb1="C000785B" w:usb2="00000009" w:usb3="00000000" w:csb0="000001FF" w:csb1="00000000"/>
   </w:font>
   <w:font w:name="Courier New">
     <w:panose1 w:val="02070309020205020404"/>
@@ -11882,7 +14672,7 @@
     <w:charset w:val="00"/>
     <w:family w:val="swiss"/>
     <w:pitch w:val="variable"/>
-    <w:sig w:usb0="E0002AFF" w:usb1="4000ACFF" w:usb2="00000001" w:usb3="00000000" w:csb0="000001FF" w:csb1="00000000"/>
+    <w:sig w:usb0="E4002EFF" w:usb1="C000247B" w:usb2="00000009" w:usb3="00000000" w:csb0="000001FF" w:csb1="00000000"/>
   </w:font>
   <w:font w:name="Tahoma">
     <w:panose1 w:val="020B0604030504040204"/>
@@ -11896,7 +14686,7 @@
     <w:charset w:val="00"/>
     <w:family w:val="swiss"/>
     <w:pitch w:val="variable"/>
-    <w:sig w:usb0="E0002AFF" w:usb1="C0007843" w:usb2="00000009" w:usb3="00000000" w:csb0="000001FF" w:csb1="00000000"/>
+    <w:sig w:usb0="E0002EFF" w:usb1="C000785B" w:usb2="00000009" w:usb3="00000000" w:csb0="000001FF" w:csb1="00000000"/>
   </w:font>
   <w:font w:name="Segoe UI">
     <w:panose1 w:val="020B0502040204020203"/>
@@ -11917,13 +14707,13 @@
     <w:charset w:val="00"/>
     <w:family w:val="swiss"/>
     <w:pitch w:val="variable"/>
-    <w:sig w:usb0="A0002AEF" w:usb1="4000207B" w:usb2="00000000" w:usb3="00000000" w:csb0="000001FF" w:csb1="00000000"/>
+    <w:sig w:usb0="E4002EFF" w:usb1="C000247B" w:usb2="00000009" w:usb3="00000000" w:csb0="000001FF" w:csb1="00000000"/>
   </w:font>
 </w:fonts>
 </file>
 
 <file path=word/glossary/settings.xml><?xml version="1.0" encoding="utf-8"?>
-<w:settings xmlns:mc="http://schemas.openxmlformats.org/markup-compatibility/2006" xmlns:o="urn:schemas-microsoft-com:office:office" xmlns:r="http://schemas.openxmlformats.org/officeDocument/2006/relationships" xmlns:m="http://schemas.openxmlformats.org/officeDocument/2006/math" xmlns:v="urn:schemas-microsoft-com:vml" xmlns:w10="urn:schemas-microsoft-com:office:word" xmlns:w="http://schemas.openxmlformats.org/wordprocessingml/2006/main" xmlns:w14="http://schemas.microsoft.com/office/word/2010/wordml" xmlns:w15="http://schemas.microsoft.com/office/word/2012/wordml" xmlns:w16se="http://schemas.microsoft.com/office/word/2015/wordml/symex" xmlns:sl="http://schemas.openxmlformats.org/schemaLibrary/2006/main" mc:Ignorable="w14 w15 w16se">
+<w:settings xmlns:mc="http://schemas.openxmlformats.org/markup-compatibility/2006" xmlns:o="urn:schemas-microsoft-com:office:office" xmlns:r="http://schemas.openxmlformats.org/officeDocument/2006/relationships" xmlns:m="http://schemas.openxmlformats.org/officeDocument/2006/math" xmlns:v="urn:schemas-microsoft-com:vml" xmlns:w10="urn:schemas-microsoft-com:office:word" xmlns:w="http://schemas.openxmlformats.org/wordprocessingml/2006/main" xmlns:w14="http://schemas.microsoft.com/office/word/2010/wordml" xmlns:w15="http://schemas.microsoft.com/office/word/2012/wordml" xmlns:w16cid="http://schemas.microsoft.com/office/word/2016/wordml/cid" xmlns:w16se="http://schemas.microsoft.com/office/word/2015/wordml/symex" xmlns:sl="http://schemas.openxmlformats.org/schemaLibrary/2006/main" mc:Ignorable="w14 w15 w16se w16cid">
   <w:view w:val="normal"/>
   <w:defaultTabStop w:val="720"/>
   <w:characterSpacingControl w:val="doNotCompress"/>
@@ -11934,6 +14724,7 @@
     <w:compatSetting w:name="enableOpenTypeFeatures" w:uri="http://schemas.microsoft.com/office/word" w:val="1"/>
     <w:compatSetting w:name="doNotFlipMirrorIndents" w:uri="http://schemas.microsoft.com/office/word" w:val="1"/>
     <w:compatSetting w:name="differentiateMultirowTableHeaders" w:uri="http://schemas.microsoft.com/office/word" w:val="1"/>
+    <w:compatSetting w:name="useWord2013TrackBottomHyphenation" w:uri="http://schemas.microsoft.com/office/word" w:val="1"/>
   </w:compat>
   <w:rsids>
     <w:rsidRoot w:val="004C2598"/>
@@ -11941,9 +14732,12 @@
     <w:rsid w:val="00221632"/>
     <w:rsid w:val="00444185"/>
     <w:rsid w:val="004C2598"/>
+    <w:rsid w:val="00745CFC"/>
     <w:rsid w:val="009B362C"/>
     <w:rsid w:val="00A375B1"/>
+    <w:rsid w:val="00AA4CC5"/>
     <w:rsid w:val="00B815EF"/>
+    <w:rsid w:val="00ED7DB0"/>
   </w:rsids>
   <m:mathPr>
     <m:mathFont m:val="Cambria Math"/>
@@ -11967,7 +14761,7 @@
 </file>
 
 <file path=word/glossary/styles.xml><?xml version="1.0" encoding="utf-8"?>
-<w:styles xmlns:mc="http://schemas.openxmlformats.org/markup-compatibility/2006" xmlns:r="http://schemas.openxmlformats.org/officeDocument/2006/relationships" xmlns:w="http://schemas.openxmlformats.org/wordprocessingml/2006/main" xmlns:w14="http://schemas.microsoft.com/office/word/2010/wordml" xmlns:w15="http://schemas.microsoft.com/office/word/2012/wordml" xmlns:w16se="http://schemas.microsoft.com/office/word/2015/wordml/symex" mc:Ignorable="w14 w15 w16se">
+<w:styles xmlns:mc="http://schemas.openxmlformats.org/markup-compatibility/2006" xmlns:r="http://schemas.openxmlformats.org/officeDocument/2006/relationships" xmlns:w="http://schemas.openxmlformats.org/wordprocessingml/2006/main" xmlns:w14="http://schemas.microsoft.com/office/word/2010/wordml" xmlns:w15="http://schemas.microsoft.com/office/word/2012/wordml" xmlns:w16cid="http://schemas.microsoft.com/office/word/2016/wordml/cid" xmlns:w16se="http://schemas.microsoft.com/office/word/2015/wordml/symex" mc:Ignorable="w14 w15 w16se w16cid">
   <w:docDefaults>
     <w:rPrDefault>
       <w:rPr>
@@ -11983,7 +14777,7 @@
       </w:pPr>
     </w:pPrDefault>
   </w:docDefaults>
-  <w:latentStyles w:defLockedState="0" w:defUIPriority="99" w:defSemiHidden="0" w:defUnhideWhenUsed="0" w:defQFormat="0" w:count="371">
+  <w:latentStyles w:defLockedState="0" w:defUIPriority="99" w:defSemiHidden="0" w:defUnhideWhenUsed="0" w:defQFormat="0" w:count="376">
     <w:lsdException w:name="Normal" w:uiPriority="0" w:qFormat="1"/>
     <w:lsdException w:name="heading 1" w:uiPriority="9" w:qFormat="1"/>
     <w:lsdException w:name="heading 2" w:semiHidden="1" w:uiPriority="9" w:unhideWhenUsed="1" w:qFormat="1"/>
@@ -12355,6 +15149,11 @@
     <w:lsdException w:name="List Table 5 Dark Accent 6" w:uiPriority="50"/>
     <w:lsdException w:name="List Table 6 Colorful Accent 6" w:uiPriority="51"/>
     <w:lsdException w:name="List Table 7 Colorful Accent 6" w:uiPriority="52"/>
+    <w:lsdException w:name="Mention" w:semiHidden="1" w:unhideWhenUsed="1"/>
+    <w:lsdException w:name="Smart Hyperlink" w:semiHidden="1" w:unhideWhenUsed="1"/>
+    <w:lsdException w:name="Hashtag" w:semiHidden="1" w:unhideWhenUsed="1"/>
+    <w:lsdException w:name="Unresolved Mention" w:semiHidden="1" w:unhideWhenUsed="1"/>
+    <w:lsdException w:name="Smart Link" w:semiHidden="1" w:unhideWhenUsed="1"/>
   </w:latentStyles>
   <w:style w:type="paragraph" w:default="1" w:styleId="Normal">
     <w:name w:val="Normal"/>
@@ -12455,7 +15254,7 @@
 </file>
 
 <file path=word/glossary/webSettings.xml><?xml version="1.0" encoding="utf-8"?>
-<w:webSettings xmlns:mc="http://schemas.openxmlformats.org/markup-compatibility/2006" xmlns:r="http://schemas.openxmlformats.org/officeDocument/2006/relationships" xmlns:w="http://schemas.openxmlformats.org/wordprocessingml/2006/main" xmlns:w14="http://schemas.microsoft.com/office/word/2010/wordml" xmlns:w15="http://schemas.microsoft.com/office/word/2012/wordml" xmlns:w16se="http://schemas.microsoft.com/office/word/2015/wordml/symex" mc:Ignorable="w14 w15 w16se">
+<w:webSettings xmlns:mc="http://schemas.openxmlformats.org/markup-compatibility/2006" xmlns:r="http://schemas.openxmlformats.org/officeDocument/2006/relationships" xmlns:w="http://schemas.openxmlformats.org/wordprocessingml/2006/main" xmlns:w14="http://schemas.microsoft.com/office/word/2010/wordml" xmlns:w15="http://schemas.microsoft.com/office/word/2012/wordml" xmlns:w16cid="http://schemas.microsoft.com/office/word/2016/wordml/cid" xmlns:w16se="http://schemas.microsoft.com/office/word/2015/wordml/symex" mc:Ignorable="w14 w15 w16se w16cid">
   <w:optimizeForBrowser/>
   <w:allowPNG/>
 </w:webSettings>
@@ -12746,7 +15545,7 @@
 </file>
 
 <file path=customXml/itemProps3.xml><?xml version="1.0" encoding="utf-8"?>
-<ds:datastoreItem xmlns:ds="http://schemas.openxmlformats.org/officeDocument/2006/customXml" ds:itemID="{A956477A-D20F-44C0-914D-064E028413CA}">
+<ds:datastoreItem xmlns:ds="http://schemas.openxmlformats.org/officeDocument/2006/customXml" ds:itemID="{C27D5799-61C7-4C9F-A48E-06AEB31084DE}">
   <ds:schemaRefs>
     <ds:schemaRef ds:uri="http://schemas.openxmlformats.org/officeDocument/2006/bibliography"/>
   </ds:schemaRefs>

</xml_diff>